<commit_message>
Changed max torque to 100 Nm. Began development of a progress and documentation doc to track parameterization status, centralize resources, and enhance model understanding
</commit_message>
<xml_diff>
--- a/HT05 Simulink Model/Research and Documentation/Documentation.docx
+++ b/HT05 Simulink Model/Research and Documentation/Documentation.docx
@@ -1,51 +1,2233 @@
 
 <file path=word/document.xml><?xml version="1.0" encoding="utf-8"?>
-<w:document xmlns:wpc="http://schemas.microsoft.com/office/word/2010/wordprocessingCanvas" xmlns:cx="http://schemas.microsoft.com/office/drawing/2014/chartex" xmlns:cx1="http://schemas.microsoft.com/office/drawing/2015/9/8/chartex" xmlns:cx2="http://schemas.microsoft.com/office/drawing/2015/10/21/chartex" xmlns:cx3="http://schemas.microsoft.com/office/drawing/2016/5/9/chartex" xmlns:cx4="http://schemas.microsoft.com/office/drawing/2016/5/10/chartex" xmlns:cx5="http://schemas.microsoft.com/office/drawing/2016/5/11/chartex" xmlns:cx6="http://schemas.microsoft.com/office/drawing/2016/5/12/chartex" xmlns:cx7="http://schemas.microsoft.com/office/drawing/2016/5/13/chartex" xmlns:cx8="http://schemas.microsoft.com/office/drawing/2016/5/14/chartex" xmlns:mc="http://schemas.openxmlformats.org/markup-compatibility/2006" xmlns:aink="http://schemas.microsoft.com/office/drawing/2016/ink" xmlns:am3d="http://schemas.microsoft.com/office/drawing/2017/model3d" xmlns:o="urn:schemas-microsoft-com:office:office" xmlns:r="http://schemas.openxmlformats.org/officeDocument/2006/relationships" xmlns:m="http://schemas.openxmlformats.org/officeDocument/2006/math" xmlns:v="urn:schemas-microsoft-com:vml" xmlns:wp14="http://schemas.microsoft.com/office/word/2010/wordprocessingDrawing" xmlns:wp="http://schemas.openxmlformats.org/drawingml/2006/wordprocessingDrawing" xmlns:w10="urn:schemas-microsoft-com:office:word" xmlns:w="http://schemas.openxmlformats.org/wordprocessingml/2006/main" xmlns:w14="http://schemas.microsoft.com/office/word/2010/wordml" xmlns:w15="http://schemas.microsoft.com/office/word/2012/wordml" xmlns:w16cex="http://schemas.microsoft.com/office/word/2018/wordml/cex" xmlns:w16cid="http://schemas.microsoft.com/office/word/2016/wordml/cid" xmlns:w16="http://schemas.microsoft.com/office/word/2018/wordml" xmlns:w16se="http://schemas.microsoft.com/office/word/2015/wordml/symex" xmlns:wpg="http://schemas.microsoft.com/office/word/2010/wordprocessingGroup" xmlns:wpi="http://schemas.microsoft.com/office/word/2010/wordprocessingInk" xmlns:wne="http://schemas.microsoft.com/office/word/2006/wordml" xmlns:wps="http://schemas.microsoft.com/office/word/2010/wordprocessingShape" mc:Ignorable="w14 w15 w16se w16cid w16 w16cex wp14">
+<w:document xmlns:wpc="http://schemas.microsoft.com/office/word/2010/wordprocessingCanvas" xmlns:cx="http://schemas.microsoft.com/office/drawing/2014/chartex" xmlns:cx1="http://schemas.microsoft.com/office/drawing/2015/9/8/chartex" xmlns:cx2="http://schemas.microsoft.com/office/drawing/2015/10/21/chartex" xmlns:cx3="http://schemas.microsoft.com/office/drawing/2016/5/9/chartex" xmlns:cx4="http://schemas.microsoft.com/office/drawing/2016/5/10/chartex" xmlns:cx5="http://schemas.microsoft.com/office/drawing/2016/5/11/chartex" xmlns:cx6="http://schemas.microsoft.com/office/drawing/2016/5/12/chartex" xmlns:cx7="http://schemas.microsoft.com/office/drawing/2016/5/13/chartex" xmlns:cx8="http://schemas.microsoft.com/office/drawing/2016/5/14/chartex" xmlns:mc="http://schemas.openxmlformats.org/markup-compatibility/2006" xmlns:aink="http://schemas.microsoft.com/office/drawing/2016/ink" xmlns:am3d="http://schemas.microsoft.com/office/drawing/2017/model3d" xmlns:o="urn:schemas-microsoft-com:office:office" xmlns:r="http://schemas.openxmlformats.org/officeDocument/2006/relationships" xmlns:m="http://schemas.openxmlformats.org/officeDocument/2006/math" xmlns:v="urn:schemas-microsoft-com:vml" xmlns:wp14="http://schemas.microsoft.com/office/word/2010/wordprocessingDrawing" xmlns:wp="http://schemas.openxmlformats.org/drawingml/2006/wordprocessingDrawing" xmlns:w10="urn:schemas-microsoft-com:office:word" xmlns:w="http://schemas.openxmlformats.org/wordprocessingml/2006/main" xmlns:w14="http://schemas.microsoft.com/office/word/2010/wordml" xmlns:w15="http://schemas.microsoft.com/office/word/2012/wordml" xmlns:w16cex="http://schemas.microsoft.com/office/word/2018/wordml/cex" xmlns:w16cid="http://schemas.microsoft.com/office/word/2016/wordml/cid" xmlns:w16="http://schemas.microsoft.com/office/word/2018/wordml" xmlns:w16sdtdh="http://schemas.microsoft.com/office/word/2020/wordml/sdtdatahash" xmlns:w16se="http://schemas.microsoft.com/office/word/2015/wordml/symex" xmlns:wpg="http://schemas.microsoft.com/office/word/2010/wordprocessingGroup" xmlns:wpi="http://schemas.microsoft.com/office/word/2010/wordprocessingInk" xmlns:wne="http://schemas.microsoft.com/office/word/2006/wordml" xmlns:wps="http://schemas.microsoft.com/office/word/2010/wordprocessingShape" mc:Ignorable="w14 w15 w16se w16cid w16 w16cex w16sdtdh wp14">
   <w:body>
     <w:p>
-      <w:r>
-        <w:t xml:space="preserve">Documentation- Simulink Powertrain </w:t>
+      <w:pPr>
+        <w:spacing w:line="360" w:lineRule="auto"/>
+        <w:jc w:val="center"/>
+        <w:rPr>
+          <w:rFonts w:ascii="Times New Roman" w:hAnsi="Times New Roman" w:cs="Times New Roman"/>
+          <w:sz w:val="24"/>
+          <w:szCs w:val="24"/>
+        </w:rPr>
+      </w:pPr>
+      <w:r>
+        <w:rPr>
+          <w:rFonts w:ascii="Times New Roman" w:hAnsi="Times New Roman" w:cs="Times New Roman"/>
+          <w:sz w:val="24"/>
+          <w:szCs w:val="24"/>
+        </w:rPr>
+        <w:t xml:space="preserve">Simulink Powertrain </w:t>
       </w:r>
       <w:proofErr w:type="spellStart"/>
       <w:r>
+        <w:rPr>
+          <w:rFonts w:ascii="Times New Roman" w:hAnsi="Times New Roman" w:cs="Times New Roman"/>
+          <w:sz w:val="24"/>
+          <w:szCs w:val="24"/>
+        </w:rPr>
         <w:t>Blockset</w:t>
       </w:r>
       <w:proofErr w:type="spellEnd"/>
       <w:r>
+        <w:rPr>
+          <w:rFonts w:ascii="Times New Roman" w:hAnsi="Times New Roman" w:cs="Times New Roman"/>
+          <w:sz w:val="24"/>
+          <w:szCs w:val="24"/>
+        </w:rPr>
         <w:t xml:space="preserve"> Model</w:t>
       </w:r>
     </w:p>
     <w:p>
-      <w:r>
-        <w:t>Electric Motor Controller</w:t>
-      </w:r>
-    </w:p>
-    <w:p>
-      <w:r>
-        <w:t>Electric Motor</w:t>
-      </w:r>
-    </w:p>
-    <w:p>
-      <w:r>
-        <w:t>Inverter</w:t>
-      </w:r>
-    </w:p>
-    <w:p>
-      <w:r>
-        <w:t>Gearbox</w:t>
-      </w:r>
-    </w:p>
-    <w:p>
-      <w:r>
-        <w:t>Torsional Compliance</w:t>
-      </w:r>
-    </w:p>
-    <w:p>
-      <w:r>
-        <w:t>Differential:</w:t>
-      </w:r>
-    </w:p>
-    <w:p/>
+      <w:pPr>
+        <w:spacing w:line="360" w:lineRule="auto"/>
+        <w:jc w:val="center"/>
+        <w:rPr>
+          <w:rFonts w:ascii="Times New Roman" w:hAnsi="Times New Roman" w:cs="Times New Roman"/>
+          <w:sz w:val="24"/>
+          <w:szCs w:val="24"/>
+        </w:rPr>
+      </w:pPr>
+      <w:r>
+        <w:rPr>
+          <w:rFonts w:ascii="Times New Roman" w:hAnsi="Times New Roman" w:cs="Times New Roman"/>
+          <w:sz w:val="24"/>
+          <w:szCs w:val="24"/>
+        </w:rPr>
+        <w:t>Progress and Documentation</w:t>
+      </w:r>
+    </w:p>
+    <w:p>
+      <w:pPr>
+        <w:spacing w:line="360" w:lineRule="auto"/>
+        <w:jc w:val="center"/>
+        <w:rPr>
+          <w:rFonts w:ascii="Times New Roman" w:hAnsi="Times New Roman" w:cs="Times New Roman"/>
+          <w:sz w:val="24"/>
+          <w:szCs w:val="24"/>
+        </w:rPr>
+      </w:pPr>
+    </w:p>
+    <w:p>
+      <w:pPr>
+        <w:spacing w:line="360" w:lineRule="auto"/>
+        <w:jc w:val="center"/>
+        <w:rPr>
+          <w:rFonts w:ascii="Times New Roman" w:hAnsi="Times New Roman" w:cs="Times New Roman"/>
+          <w:sz w:val="24"/>
+          <w:szCs w:val="24"/>
+        </w:rPr>
+      </w:pPr>
+      <w:proofErr w:type="spellStart"/>
+      <w:r>
+        <w:rPr>
+          <w:rFonts w:ascii="Times New Roman" w:hAnsi="Times New Roman" w:cs="Times New Roman"/>
+          <w:sz w:val="24"/>
+          <w:szCs w:val="24"/>
+        </w:rPr>
+        <w:t>HyTech</w:t>
+      </w:r>
+      <w:proofErr w:type="spellEnd"/>
+      <w:r>
+        <w:rPr>
+          <w:rFonts w:ascii="Times New Roman" w:hAnsi="Times New Roman" w:cs="Times New Roman"/>
+          <w:sz w:val="24"/>
+          <w:szCs w:val="24"/>
+        </w:rPr>
+        <w:t xml:space="preserve"> Racing</w:t>
+      </w:r>
+    </w:p>
+    <w:p>
+      <w:pPr>
+        <w:spacing w:line="360" w:lineRule="auto"/>
+        <w:jc w:val="center"/>
+        <w:rPr>
+          <w:rFonts w:ascii="Times New Roman" w:hAnsi="Times New Roman" w:cs="Times New Roman"/>
+          <w:sz w:val="24"/>
+          <w:szCs w:val="24"/>
+        </w:rPr>
+      </w:pPr>
+      <w:r>
+        <w:rPr>
+          <w:rFonts w:ascii="Times New Roman" w:hAnsi="Times New Roman" w:cs="Times New Roman"/>
+          <w:sz w:val="24"/>
+          <w:szCs w:val="24"/>
+        </w:rPr>
+        <w:t>Georgia Institute of Technology</w:t>
+      </w:r>
+    </w:p>
+    <w:p>
+      <w:pPr>
+        <w:spacing w:line="360" w:lineRule="auto"/>
+        <w:jc w:val="center"/>
+        <w:rPr>
+          <w:rFonts w:ascii="Times New Roman" w:hAnsi="Times New Roman" w:cs="Times New Roman"/>
+          <w:sz w:val="24"/>
+          <w:szCs w:val="24"/>
+        </w:rPr>
+      </w:pPr>
+      <w:r>
+        <w:rPr>
+          <w:rFonts w:ascii="Times New Roman" w:hAnsi="Times New Roman" w:cs="Times New Roman"/>
+          <w:sz w:val="24"/>
+          <w:szCs w:val="24"/>
+        </w:rPr>
+        <w:t>Zekun Li</w:t>
+      </w:r>
+    </w:p>
+    <w:p>
+      <w:pPr>
+        <w:spacing w:line="360" w:lineRule="auto"/>
+        <w:jc w:val="center"/>
+        <w:rPr>
+          <w:rFonts w:ascii="Times New Roman" w:hAnsi="Times New Roman" w:cs="Times New Roman"/>
+          <w:sz w:val="24"/>
+          <w:szCs w:val="24"/>
+        </w:rPr>
+      </w:pPr>
+    </w:p>
+    <w:p>
+      <w:pPr>
+        <w:spacing w:line="360" w:lineRule="auto"/>
+        <w:jc w:val="center"/>
+        <w:rPr>
+          <w:rFonts w:ascii="Times New Roman" w:hAnsi="Times New Roman" w:cs="Times New Roman"/>
+          <w:sz w:val="24"/>
+          <w:szCs w:val="24"/>
+        </w:rPr>
+      </w:pPr>
+      <w:r>
+        <w:rPr>
+          <w:rFonts w:ascii="Times New Roman" w:hAnsi="Times New Roman" w:cs="Times New Roman"/>
+          <w:sz w:val="24"/>
+          <w:szCs w:val="24"/>
+        </w:rPr>
+        <w:t xml:space="preserve">For </w:t>
+      </w:r>
+      <w:r>
+        <w:rPr>
+          <w:rFonts w:ascii="Times New Roman" w:hAnsi="Times New Roman" w:cs="Times New Roman"/>
+          <w:sz w:val="24"/>
+          <w:szCs w:val="24"/>
+        </w:rPr>
+        <w:t xml:space="preserve">detailed references and help, </w:t>
+      </w:r>
+      <w:r>
+        <w:rPr>
+          <w:rFonts w:ascii="Times New Roman" w:hAnsi="Times New Roman" w:cs="Times New Roman"/>
+          <w:sz w:val="24"/>
+          <w:szCs w:val="24"/>
+        </w:rPr>
+        <w:t xml:space="preserve">click the </w:t>
+      </w:r>
+      <w:r>
+        <w:rPr>
+          <w:rFonts w:ascii="Times New Roman" w:hAnsi="Times New Roman" w:cs="Times New Roman"/>
+          <w:b/>
+          <w:bCs/>
+          <w:sz w:val="24"/>
+          <w:szCs w:val="24"/>
+        </w:rPr>
+        <w:t>help</w:t>
+      </w:r>
+      <w:r>
+        <w:rPr>
+          <w:rFonts w:ascii="Times New Roman" w:hAnsi="Times New Roman" w:cs="Times New Roman"/>
+          <w:sz w:val="24"/>
+          <w:szCs w:val="24"/>
+        </w:rPr>
+        <w:t xml:space="preserve"> button </w:t>
+      </w:r>
+      <w:r>
+        <w:rPr>
+          <w:rFonts w:ascii="Times New Roman" w:hAnsi="Times New Roman" w:cs="Times New Roman"/>
+          <w:sz w:val="24"/>
+          <w:szCs w:val="24"/>
+        </w:rPr>
+        <w:t>located at the bottom right of each parameter</w:t>
+      </w:r>
+      <w:r>
+        <w:rPr>
+          <w:rFonts w:ascii="Times New Roman" w:hAnsi="Times New Roman" w:cs="Times New Roman"/>
+          <w:sz w:val="24"/>
+          <w:szCs w:val="24"/>
+        </w:rPr>
+        <w:t xml:space="preserve"> window</w:t>
+      </w:r>
+      <w:r>
+        <w:rPr>
+          <w:rFonts w:ascii="Times New Roman" w:hAnsi="Times New Roman" w:cs="Times New Roman"/>
+          <w:sz w:val="24"/>
+          <w:szCs w:val="24"/>
+        </w:rPr>
+        <w:t xml:space="preserve"> in Simulink</w:t>
+      </w:r>
+    </w:p>
+    <w:p>
+      <w:pPr>
+        <w:spacing w:line="360" w:lineRule="auto"/>
+        <w:jc w:val="center"/>
+        <w:rPr>
+          <w:rFonts w:ascii="Times New Roman" w:hAnsi="Times New Roman" w:cs="Times New Roman"/>
+          <w:sz w:val="24"/>
+          <w:szCs w:val="24"/>
+        </w:rPr>
+      </w:pPr>
+    </w:p>
+    <w:p>
+      <w:pPr>
+        <w:spacing w:line="360" w:lineRule="auto"/>
+        <w:rPr>
+          <w:rFonts w:ascii="Times New Roman" w:hAnsi="Times New Roman" w:cs="Times New Roman"/>
+          <w:sz w:val="24"/>
+          <w:szCs w:val="24"/>
+        </w:rPr>
+      </w:pPr>
+      <w:r>
+        <w:rPr>
+          <w:rFonts w:ascii="Times New Roman" w:hAnsi="Times New Roman" w:cs="Times New Roman"/>
+          <w:sz w:val="24"/>
+          <w:szCs w:val="24"/>
+        </w:rPr>
+        <w:t xml:space="preserve">This progress and documentation guide is generally organized as follows: a general description of the </w:t>
+      </w:r>
+      <w:r>
+        <w:rPr>
+          <w:rFonts w:ascii="Times New Roman" w:hAnsi="Times New Roman" w:cs="Times New Roman"/>
+          <w:sz w:val="24"/>
+          <w:szCs w:val="24"/>
+        </w:rPr>
+        <w:t xml:space="preserve">overarching system; a general description of any subsystems; a list of parameters </w:t>
+      </w:r>
+      <w:r>
+        <w:rPr>
+          <w:rFonts w:ascii="Times New Roman" w:hAnsi="Times New Roman" w:cs="Times New Roman"/>
+          <w:sz w:val="24"/>
+          <w:szCs w:val="24"/>
+        </w:rPr>
+        <w:t xml:space="preserve">grouped by tab </w:t>
+      </w:r>
+      <w:r>
+        <w:rPr>
+          <w:rFonts w:ascii="Times New Roman" w:hAnsi="Times New Roman" w:cs="Times New Roman"/>
+          <w:sz w:val="24"/>
+          <w:szCs w:val="24"/>
+        </w:rPr>
+        <w:t xml:space="preserve">and their status for </w:t>
+      </w:r>
+      <w:r>
+        <w:rPr>
+          <w:rFonts w:ascii="Times New Roman" w:hAnsi="Times New Roman" w:cs="Times New Roman"/>
+          <w:sz w:val="24"/>
+          <w:szCs w:val="24"/>
+        </w:rPr>
+        <w:t xml:space="preserve">subsystem blocks. Each subsection contains an appendix with </w:t>
+      </w:r>
+      <w:r>
+        <w:rPr>
+          <w:rFonts w:ascii="Times New Roman" w:hAnsi="Times New Roman" w:cs="Times New Roman"/>
+          <w:sz w:val="24"/>
+          <w:szCs w:val="24"/>
+        </w:rPr>
+        <w:t xml:space="preserve">relevant </w:t>
+      </w:r>
+      <w:r>
+        <w:rPr>
+          <w:rFonts w:ascii="Times New Roman" w:hAnsi="Times New Roman" w:cs="Times New Roman"/>
+          <w:sz w:val="24"/>
+          <w:szCs w:val="24"/>
+        </w:rPr>
+        <w:t xml:space="preserve">data, figures, and </w:t>
+      </w:r>
+      <w:r>
+        <w:rPr>
+          <w:rFonts w:ascii="Times New Roman" w:hAnsi="Times New Roman" w:cs="Times New Roman"/>
+          <w:sz w:val="24"/>
+          <w:szCs w:val="24"/>
+        </w:rPr>
+        <w:t xml:space="preserve">resources used </w:t>
+      </w:r>
+      <w:r>
+        <w:rPr>
+          <w:rFonts w:ascii="Times New Roman" w:hAnsi="Times New Roman" w:cs="Times New Roman"/>
+          <w:sz w:val="24"/>
+          <w:szCs w:val="24"/>
+        </w:rPr>
+        <w:t xml:space="preserve">for parameterization so as to develop a </w:t>
+      </w:r>
+      <w:r>
+        <w:rPr>
+          <w:rFonts w:ascii="Times New Roman" w:hAnsi="Times New Roman" w:cs="Times New Roman"/>
+          <w:sz w:val="24"/>
+          <w:szCs w:val="24"/>
+        </w:rPr>
+        <w:t xml:space="preserve">robust, </w:t>
+      </w:r>
+      <w:r>
+        <w:rPr>
+          <w:rFonts w:ascii="Times New Roman" w:hAnsi="Times New Roman" w:cs="Times New Roman"/>
+          <w:sz w:val="24"/>
+          <w:szCs w:val="24"/>
+        </w:rPr>
+        <w:t>traceable,</w:t>
+      </w:r>
+      <w:r>
+        <w:rPr>
+          <w:rFonts w:ascii="Times New Roman" w:hAnsi="Times New Roman" w:cs="Times New Roman"/>
+          <w:sz w:val="24"/>
+          <w:szCs w:val="24"/>
+        </w:rPr>
+        <w:t xml:space="preserve"> and replicable</w:t>
+      </w:r>
+      <w:r>
+        <w:rPr>
+          <w:rFonts w:ascii="Times New Roman" w:hAnsi="Times New Roman" w:cs="Times New Roman"/>
+          <w:sz w:val="24"/>
+          <w:szCs w:val="24"/>
+        </w:rPr>
+        <w:t xml:space="preserve"> model.</w:t>
+      </w:r>
+      <w:r>
+        <w:rPr>
+          <w:rFonts w:ascii="Times New Roman" w:hAnsi="Times New Roman" w:cs="Times New Roman"/>
+          <w:sz w:val="24"/>
+          <w:szCs w:val="24"/>
+        </w:rPr>
+        <w:t xml:space="preserve"> Each resource is labeled as </w:t>
+      </w:r>
+      <w:r>
+        <w:rPr>
+          <w:rFonts w:ascii="Times New Roman" w:hAnsi="Times New Roman" w:cs="Times New Roman"/>
+          <w:sz w:val="24"/>
+          <w:szCs w:val="24"/>
+        </w:rPr>
+        <w:t xml:space="preserve">A# and corresponds only to the relevant system the appendix is located in. </w:t>
+      </w:r>
+    </w:p>
+    <w:p>
+      <w:pPr>
+        <w:spacing w:line="360" w:lineRule="auto"/>
+        <w:jc w:val="center"/>
+        <w:rPr>
+          <w:rFonts w:ascii="Times New Roman" w:hAnsi="Times New Roman" w:cs="Times New Roman"/>
+          <w:sz w:val="24"/>
+          <w:szCs w:val="24"/>
+        </w:rPr>
+      </w:pPr>
+    </w:p>
+    <w:p>
+      <w:pPr>
+        <w:spacing w:line="360" w:lineRule="auto"/>
+        <w:rPr>
+          <w:rFonts w:ascii="Times New Roman" w:hAnsi="Times New Roman" w:cs="Times New Roman"/>
+          <w:sz w:val="24"/>
+          <w:szCs w:val="24"/>
+        </w:rPr>
+      </w:pPr>
+      <w:r>
+        <w:rPr>
+          <w:rFonts w:ascii="Times New Roman" w:hAnsi="Times New Roman" w:cs="Times New Roman"/>
+          <w:sz w:val="24"/>
+          <w:szCs w:val="24"/>
+        </w:rPr>
+        <w:br w:type="page"/>
+      </w:r>
+    </w:p>
+    <w:p>
+      <w:pPr>
+        <w:pStyle w:val="ListParagraph"/>
+        <w:numPr>
+          <w:ilvl w:val="0"/>
+          <w:numId w:val="1"/>
+        </w:numPr>
+        <w:spacing w:line="360" w:lineRule="auto"/>
+        <w:rPr>
+          <w:rFonts w:ascii="Times New Roman" w:hAnsi="Times New Roman" w:cs="Times New Roman"/>
+          <w:b/>
+          <w:bCs/>
+          <w:sz w:val="28"/>
+          <w:szCs w:val="28"/>
+        </w:rPr>
+      </w:pPr>
+      <w:r>
+        <w:rPr>
+          <w:rFonts w:ascii="Times New Roman" w:hAnsi="Times New Roman" w:cs="Times New Roman"/>
+          <w:b/>
+          <w:bCs/>
+          <w:sz w:val="28"/>
+          <w:szCs w:val="28"/>
+        </w:rPr>
+        <w:lastRenderedPageBreak/>
+        <w:t>Electric Plant</w:t>
+      </w:r>
+    </w:p>
+    <w:p>
+      <w:pPr>
+        <w:spacing w:line="360" w:lineRule="auto"/>
+        <w:rPr>
+          <w:rFonts w:ascii="Times New Roman" w:hAnsi="Times New Roman" w:cs="Times New Roman"/>
+          <w:sz w:val="24"/>
+          <w:szCs w:val="24"/>
+        </w:rPr>
+      </w:pPr>
+      <w:r>
+        <w:rPr>
+          <w:rFonts w:ascii="Times New Roman" w:hAnsi="Times New Roman" w:cs="Times New Roman"/>
+          <w:sz w:val="24"/>
+          <w:szCs w:val="24"/>
+        </w:rPr>
+        <w:t xml:space="preserve">The electric plant portion of the model </w:t>
+      </w:r>
+      <w:r>
+        <w:rPr>
+          <w:rFonts w:ascii="Times New Roman" w:hAnsi="Times New Roman" w:cs="Times New Roman"/>
+          <w:sz w:val="24"/>
+          <w:szCs w:val="24"/>
+        </w:rPr>
+        <w:t xml:space="preserve">includes the </w:t>
+      </w:r>
+      <w:r>
+        <w:rPr>
+          <w:rFonts w:ascii="Times New Roman" w:hAnsi="Times New Roman" w:cs="Times New Roman"/>
+          <w:b/>
+          <w:bCs/>
+          <w:sz w:val="24"/>
+          <w:szCs w:val="24"/>
+        </w:rPr>
+        <w:t xml:space="preserve">battery </w:t>
+      </w:r>
+      <w:r>
+        <w:rPr>
+          <w:rFonts w:ascii="Times New Roman" w:hAnsi="Times New Roman" w:cs="Times New Roman"/>
+          <w:sz w:val="24"/>
+          <w:szCs w:val="24"/>
+        </w:rPr>
+        <w:t xml:space="preserve">and the </w:t>
+      </w:r>
+      <w:r>
+        <w:rPr>
+          <w:rFonts w:ascii="Times New Roman" w:hAnsi="Times New Roman" w:cs="Times New Roman"/>
+          <w:b/>
+          <w:bCs/>
+          <w:sz w:val="24"/>
+          <w:szCs w:val="24"/>
+        </w:rPr>
+        <w:t>motor</w:t>
+      </w:r>
+      <w:r>
+        <w:rPr>
+          <w:rFonts w:ascii="Times New Roman" w:hAnsi="Times New Roman" w:cs="Times New Roman"/>
+          <w:sz w:val="24"/>
+          <w:szCs w:val="24"/>
+        </w:rPr>
+        <w:t>.</w:t>
+      </w:r>
+    </w:p>
+    <w:p>
+      <w:pPr>
+        <w:spacing w:line="360" w:lineRule="auto"/>
+        <w:rPr>
+          <w:rFonts w:ascii="Times New Roman" w:hAnsi="Times New Roman" w:cs="Times New Roman"/>
+          <w:sz w:val="24"/>
+          <w:szCs w:val="24"/>
+        </w:rPr>
+      </w:pPr>
+    </w:p>
+    <w:p>
+      <w:pPr>
+        <w:spacing w:line="360" w:lineRule="auto"/>
+        <w:rPr>
+          <w:rFonts w:ascii="Times New Roman" w:hAnsi="Times New Roman" w:cs="Times New Roman"/>
+          <w:b/>
+          <w:bCs/>
+          <w:sz w:val="24"/>
+          <w:szCs w:val="24"/>
+        </w:rPr>
+      </w:pPr>
+      <w:r>
+        <w:rPr>
+          <w:rFonts w:ascii="Times New Roman" w:hAnsi="Times New Roman" w:cs="Times New Roman"/>
+          <w:b/>
+          <w:bCs/>
+          <w:sz w:val="24"/>
+          <w:szCs w:val="24"/>
+        </w:rPr>
+        <w:t>Battery</w:t>
+      </w:r>
+      <w:r>
+        <w:rPr>
+          <w:rFonts w:ascii="Times New Roman" w:hAnsi="Times New Roman" w:cs="Times New Roman"/>
+          <w:b/>
+          <w:bCs/>
+          <w:sz w:val="24"/>
+          <w:szCs w:val="24"/>
+        </w:rPr>
+        <w:t xml:space="preserve"> (Datasheet battery)</w:t>
+      </w:r>
+    </w:p>
+    <w:p>
+      <w:pPr>
+        <w:spacing w:line="360" w:lineRule="auto"/>
+        <w:rPr>
+          <w:rStyle w:val="Hyperlink"/>
+          <w:rFonts w:ascii="Times New Roman" w:hAnsi="Times New Roman" w:cs="Times New Roman"/>
+          <w:sz w:val="24"/>
+          <w:szCs w:val="24"/>
+        </w:rPr>
+      </w:pPr>
+      <w:r>
+        <w:rPr>
+          <w:rFonts w:ascii="Times New Roman" w:hAnsi="Times New Roman" w:cs="Times New Roman"/>
+          <w:sz w:val="24"/>
+          <w:szCs w:val="24"/>
+        </w:rPr>
+        <w:t xml:space="preserve">The battery </w:t>
+      </w:r>
+      <w:r>
+        <w:rPr>
+          <w:rFonts w:ascii="Times New Roman" w:hAnsi="Times New Roman" w:cs="Times New Roman"/>
+          <w:sz w:val="24"/>
+          <w:szCs w:val="24"/>
+        </w:rPr>
+        <w:t>model is implemented base off discharge characteristics at different temperatures</w:t>
+      </w:r>
+      <w:r>
+        <w:rPr>
+          <w:rFonts w:ascii="Times New Roman" w:hAnsi="Times New Roman" w:cs="Times New Roman"/>
+          <w:sz w:val="24"/>
+          <w:szCs w:val="24"/>
+        </w:rPr>
+        <w:t>.</w:t>
+      </w:r>
+      <w:r>
+        <w:rPr>
+          <w:rFonts w:ascii="Times New Roman" w:hAnsi="Times New Roman" w:cs="Times New Roman"/>
+          <w:sz w:val="24"/>
+          <w:szCs w:val="24"/>
+        </w:rPr>
+        <w:t xml:space="preserve"> It is most likely that the battery parameters are for a single cell. </w:t>
+      </w:r>
+      <w:r>
+        <w:rPr>
+          <w:rFonts w:ascii="Times New Roman" w:hAnsi="Times New Roman" w:cs="Times New Roman"/>
+          <w:sz w:val="24"/>
+          <w:szCs w:val="24"/>
+        </w:rPr>
+        <w:t xml:space="preserve">To generate parameter data: </w:t>
+      </w:r>
+      <w:hyperlink r:id="rId5" w:history="1">
+        <w:r>
+          <w:rPr>
+            <w:rStyle w:val="Hyperlink"/>
+            <w:rFonts w:ascii="Times New Roman" w:hAnsi="Times New Roman" w:cs="Times New Roman"/>
+            <w:sz w:val="24"/>
+            <w:szCs w:val="24"/>
+          </w:rPr>
+          <w:t>Generate Parameter Data for Datasheet Battery Block</w:t>
+        </w:r>
+      </w:hyperlink>
+    </w:p>
+    <w:p>
+      <w:pPr>
+        <w:spacing w:line="360" w:lineRule="auto"/>
+        <w:rPr>
+          <w:rStyle w:val="Hyperlink"/>
+          <w:rFonts w:ascii="Times New Roman" w:hAnsi="Times New Roman" w:cs="Times New Roman"/>
+          <w:color w:val="auto"/>
+          <w:sz w:val="24"/>
+          <w:szCs w:val="24"/>
+          <w:u w:val="none"/>
+        </w:rPr>
+      </w:pPr>
+      <w:r>
+        <w:rPr>
+          <w:rStyle w:val="Hyperlink"/>
+          <w:rFonts w:ascii="Times New Roman" w:hAnsi="Times New Roman" w:cs="Times New Roman"/>
+          <w:color w:val="auto"/>
+          <w:sz w:val="24"/>
+          <w:szCs w:val="24"/>
+          <w:u w:val="none"/>
+        </w:rPr>
+        <w:t xml:space="preserve">Percentage Parameterized: </w:t>
+      </w:r>
+      <w:r>
+        <w:rPr>
+          <w:rStyle w:val="Hyperlink"/>
+          <w:rFonts w:ascii="Times New Roman" w:hAnsi="Times New Roman" w:cs="Times New Roman"/>
+          <w:color w:val="FF0000"/>
+          <w:sz w:val="24"/>
+          <w:szCs w:val="24"/>
+          <w:u w:val="none"/>
+        </w:rPr>
+        <w:t>0%</w:t>
+      </w:r>
+    </w:p>
+    <w:p>
+      <w:pPr>
+        <w:spacing w:line="360" w:lineRule="auto"/>
+        <w:rPr>
+          <w:rFonts w:ascii="Times New Roman" w:hAnsi="Times New Roman" w:cs="Times New Roman"/>
+          <w:sz w:val="24"/>
+          <w:szCs w:val="24"/>
+        </w:rPr>
+      </w:pPr>
+      <w:r>
+        <w:rPr>
+          <w:rStyle w:val="Hyperlink"/>
+          <w:rFonts w:ascii="Times New Roman" w:hAnsi="Times New Roman" w:cs="Times New Roman"/>
+          <w:color w:val="auto"/>
+          <w:sz w:val="24"/>
+          <w:szCs w:val="24"/>
+          <w:u w:val="none"/>
+        </w:rPr>
+        <w:t>Parameters</w:t>
+      </w:r>
+    </w:p>
+    <w:p>
+      <w:pPr>
+        <w:pStyle w:val="ListParagraph"/>
+        <w:numPr>
+          <w:ilvl w:val="0"/>
+          <w:numId w:val="2"/>
+        </w:numPr>
+        <w:spacing w:line="360" w:lineRule="auto"/>
+        <w:rPr>
+          <w:rFonts w:ascii="Times New Roman" w:hAnsi="Times New Roman" w:cs="Times New Roman"/>
+          <w:sz w:val="24"/>
+          <w:szCs w:val="24"/>
+        </w:rPr>
+      </w:pPr>
+      <w:r>
+        <w:rPr>
+          <w:rFonts w:ascii="Times New Roman" w:hAnsi="Times New Roman" w:cs="Times New Roman"/>
+          <w:sz w:val="24"/>
+          <w:szCs w:val="24"/>
+        </w:rPr>
+        <w:t xml:space="preserve">Rated capacity at nominal temperature, </w:t>
+      </w:r>
+      <w:proofErr w:type="spellStart"/>
+      <w:r>
+        <w:rPr>
+          <w:rFonts w:ascii="Times New Roman" w:hAnsi="Times New Roman" w:cs="Times New Roman"/>
+          <w:sz w:val="24"/>
+          <w:szCs w:val="24"/>
+        </w:rPr>
+        <w:t>BattChargeMax</w:t>
+      </w:r>
+      <w:proofErr w:type="spellEnd"/>
+      <w:r>
+        <w:rPr>
+          <w:rFonts w:ascii="Times New Roman" w:hAnsi="Times New Roman" w:cs="Times New Roman"/>
+          <w:sz w:val="24"/>
+          <w:szCs w:val="24"/>
+        </w:rPr>
+        <w:t xml:space="preserve"> [Ah]</w:t>
+      </w:r>
+      <w:r>
+        <w:rPr>
+          <w:rFonts w:ascii="Times New Roman" w:hAnsi="Times New Roman" w:cs="Times New Roman"/>
+          <w:sz w:val="24"/>
+          <w:szCs w:val="24"/>
+        </w:rPr>
+        <w:t xml:space="preserve">: </w:t>
+      </w:r>
+      <w:r>
+        <w:rPr>
+          <w:rFonts w:ascii="Times New Roman" w:hAnsi="Times New Roman" w:cs="Times New Roman"/>
+          <w:color w:val="FF0000"/>
+          <w:sz w:val="24"/>
+          <w:szCs w:val="24"/>
+        </w:rPr>
+        <w:t>Not parameterized</w:t>
+      </w:r>
+    </w:p>
+    <w:p>
+      <w:pPr>
+        <w:pStyle w:val="ListParagraph"/>
+        <w:numPr>
+          <w:ilvl w:val="0"/>
+          <w:numId w:val="2"/>
+        </w:numPr>
+        <w:spacing w:line="360" w:lineRule="auto"/>
+        <w:rPr>
+          <w:rFonts w:ascii="Times New Roman" w:hAnsi="Times New Roman" w:cs="Times New Roman"/>
+          <w:sz w:val="24"/>
+          <w:szCs w:val="24"/>
+        </w:rPr>
+      </w:pPr>
+      <w:r>
+        <w:rPr>
+          <w:rFonts w:ascii="Times New Roman" w:hAnsi="Times New Roman" w:cs="Times New Roman"/>
+          <w:sz w:val="24"/>
+          <w:szCs w:val="24"/>
+        </w:rPr>
+        <w:t xml:space="preserve">Open circuit voltage table data, </w:t>
+      </w:r>
+      <w:proofErr w:type="spellStart"/>
+      <w:r>
+        <w:rPr>
+          <w:rFonts w:ascii="Times New Roman" w:hAnsi="Times New Roman" w:cs="Times New Roman"/>
+          <w:sz w:val="24"/>
+          <w:szCs w:val="24"/>
+        </w:rPr>
+        <w:t>Em</w:t>
+      </w:r>
+      <w:proofErr w:type="spellEnd"/>
+      <w:r>
+        <w:rPr>
+          <w:rFonts w:ascii="Times New Roman" w:hAnsi="Times New Roman" w:cs="Times New Roman"/>
+          <w:sz w:val="24"/>
+          <w:szCs w:val="24"/>
+        </w:rPr>
+        <w:t xml:space="preserve"> [V]: </w:t>
+      </w:r>
+      <w:r>
+        <w:rPr>
+          <w:rFonts w:ascii="Times New Roman" w:hAnsi="Times New Roman" w:cs="Times New Roman"/>
+          <w:sz w:val="24"/>
+          <w:szCs w:val="24"/>
+        </w:rPr>
+        <w:t>A 1-D lookup table of v</w:t>
+      </w:r>
+      <w:r>
+        <w:rPr>
+          <w:rFonts w:ascii="Times New Roman" w:hAnsi="Times New Roman" w:cs="Times New Roman"/>
+          <w:sz w:val="24"/>
+          <w:szCs w:val="24"/>
+        </w:rPr>
+        <w:t>oltage</w:t>
+      </w:r>
+      <w:r>
+        <w:rPr>
+          <w:rFonts w:ascii="Times New Roman" w:hAnsi="Times New Roman" w:cs="Times New Roman"/>
+          <w:sz w:val="24"/>
+          <w:szCs w:val="24"/>
+        </w:rPr>
+        <w:t xml:space="preserve">s at </w:t>
+      </w:r>
+      <w:r>
+        <w:rPr>
+          <w:rFonts w:ascii="Times New Roman" w:hAnsi="Times New Roman" w:cs="Times New Roman"/>
+          <w:sz w:val="24"/>
+          <w:szCs w:val="24"/>
+        </w:rPr>
+        <w:t>specific discharge capacit</w:t>
+      </w:r>
+      <w:r>
+        <w:rPr>
+          <w:rFonts w:ascii="Times New Roman" w:hAnsi="Times New Roman" w:cs="Times New Roman"/>
+          <w:sz w:val="24"/>
+          <w:szCs w:val="24"/>
+        </w:rPr>
+        <w:t xml:space="preserve">y breakpoints </w:t>
+      </w:r>
+      <w:r>
+        <w:rPr>
+          <w:rFonts w:ascii="Times New Roman" w:hAnsi="Times New Roman" w:cs="Times New Roman"/>
+          <w:sz w:val="24"/>
+          <w:szCs w:val="24"/>
+        </w:rPr>
+        <w:t>plotted against iii (see below)</w:t>
+      </w:r>
+      <w:r>
+        <w:rPr>
+          <w:rFonts w:ascii="Times New Roman" w:hAnsi="Times New Roman" w:cs="Times New Roman"/>
+          <w:sz w:val="24"/>
+          <w:szCs w:val="24"/>
+        </w:rPr>
+        <w:t xml:space="preserve">; </w:t>
+      </w:r>
+      <w:r>
+        <w:rPr>
+          <w:rFonts w:ascii="Times New Roman" w:hAnsi="Times New Roman" w:cs="Times New Roman"/>
+          <w:color w:val="FF0000"/>
+          <w:sz w:val="24"/>
+          <w:szCs w:val="24"/>
+        </w:rPr>
+        <w:t>Not parameterized</w:t>
+      </w:r>
+    </w:p>
+    <w:p>
+      <w:pPr>
+        <w:pStyle w:val="ListParagraph"/>
+        <w:numPr>
+          <w:ilvl w:val="0"/>
+          <w:numId w:val="2"/>
+        </w:numPr>
+        <w:spacing w:line="360" w:lineRule="auto"/>
+        <w:rPr>
+          <w:rFonts w:ascii="Times New Roman" w:hAnsi="Times New Roman" w:cs="Times New Roman"/>
+          <w:sz w:val="24"/>
+          <w:szCs w:val="24"/>
+        </w:rPr>
+      </w:pPr>
+      <w:r>
+        <w:rPr>
+          <w:rFonts w:ascii="Times New Roman" w:hAnsi="Times New Roman" w:cs="Times New Roman"/>
+          <w:sz w:val="24"/>
+          <w:szCs w:val="24"/>
+        </w:rPr>
+        <w:t xml:space="preserve">Open circuit voltage breakpoints 1, </w:t>
+      </w:r>
+      <w:proofErr w:type="spellStart"/>
+      <w:r>
+        <w:rPr>
+          <w:rFonts w:ascii="Times New Roman" w:hAnsi="Times New Roman" w:cs="Times New Roman"/>
+          <w:sz w:val="24"/>
+          <w:szCs w:val="24"/>
+        </w:rPr>
+        <w:t>CapLUTBp</w:t>
+      </w:r>
+      <w:proofErr w:type="spellEnd"/>
+      <w:r>
+        <w:rPr>
+          <w:rFonts w:ascii="Times New Roman" w:hAnsi="Times New Roman" w:cs="Times New Roman"/>
+          <w:sz w:val="24"/>
+          <w:szCs w:val="24"/>
+        </w:rPr>
+        <w:t>:</w:t>
+      </w:r>
+      <w:r>
+        <w:rPr>
+          <w:rFonts w:ascii="Times New Roman" w:hAnsi="Times New Roman" w:cs="Times New Roman"/>
+          <w:sz w:val="24"/>
+          <w:szCs w:val="24"/>
+        </w:rPr>
+        <w:t xml:space="preserve"> </w:t>
+      </w:r>
+      <w:r>
+        <w:rPr>
+          <w:rFonts w:ascii="Times New Roman" w:hAnsi="Times New Roman" w:cs="Times New Roman"/>
+          <w:sz w:val="24"/>
+          <w:szCs w:val="24"/>
+        </w:rPr>
+        <w:t>Discharge capacity breakpoints used to plot ii</w:t>
+      </w:r>
+      <w:r>
+        <w:rPr>
+          <w:rFonts w:ascii="Times New Roman" w:hAnsi="Times New Roman" w:cs="Times New Roman"/>
+          <w:sz w:val="24"/>
+          <w:szCs w:val="24"/>
+        </w:rPr>
+        <w:t>;</w:t>
+      </w:r>
+      <w:r>
+        <w:rPr>
+          <w:rFonts w:ascii="Times New Roman" w:hAnsi="Times New Roman" w:cs="Times New Roman"/>
+          <w:sz w:val="24"/>
+          <w:szCs w:val="24"/>
+        </w:rPr>
+        <w:t xml:space="preserve"> </w:t>
+      </w:r>
+      <w:r>
+        <w:rPr>
+          <w:rFonts w:ascii="Times New Roman" w:hAnsi="Times New Roman" w:cs="Times New Roman"/>
+          <w:color w:val="FF0000"/>
+          <w:sz w:val="24"/>
+          <w:szCs w:val="24"/>
+        </w:rPr>
+        <w:t>Not parameterized</w:t>
+      </w:r>
+    </w:p>
+    <w:p>
+      <w:pPr>
+        <w:pStyle w:val="ListParagraph"/>
+        <w:numPr>
+          <w:ilvl w:val="0"/>
+          <w:numId w:val="2"/>
+        </w:numPr>
+        <w:spacing w:line="360" w:lineRule="auto"/>
+        <w:rPr>
+          <w:rFonts w:ascii="Times New Roman" w:hAnsi="Times New Roman" w:cs="Times New Roman"/>
+          <w:sz w:val="24"/>
+          <w:szCs w:val="24"/>
+        </w:rPr>
+      </w:pPr>
+      <w:r>
+        <w:rPr>
+          <w:rFonts w:ascii="Times New Roman" w:hAnsi="Times New Roman" w:cs="Times New Roman"/>
+          <w:sz w:val="24"/>
+          <w:szCs w:val="24"/>
+        </w:rPr>
+        <w:t xml:space="preserve">Internal Resistance table data, </w:t>
+      </w:r>
+      <w:proofErr w:type="spellStart"/>
+      <w:r>
+        <w:rPr>
+          <w:rFonts w:ascii="Times New Roman" w:hAnsi="Times New Roman" w:cs="Times New Roman"/>
+          <w:sz w:val="24"/>
+          <w:szCs w:val="24"/>
+        </w:rPr>
+        <w:t>RInt</w:t>
+      </w:r>
+      <w:proofErr w:type="spellEnd"/>
+      <w:r>
+        <w:rPr>
+          <w:rFonts w:ascii="Times New Roman" w:hAnsi="Times New Roman" w:cs="Times New Roman"/>
+          <w:sz w:val="24"/>
+          <w:szCs w:val="24"/>
+        </w:rPr>
+        <w:t xml:space="preserve"> [Ohms]: </w:t>
+      </w:r>
+      <w:r>
+        <w:rPr>
+          <w:rFonts w:ascii="Times New Roman" w:hAnsi="Times New Roman" w:cs="Times New Roman"/>
+          <w:sz w:val="24"/>
+          <w:szCs w:val="24"/>
+        </w:rPr>
+        <w:t>A 2-D lookup table of internal resistance at specific temperatures</w:t>
+      </w:r>
+      <w:r>
+        <w:rPr>
+          <w:rFonts w:ascii="Times New Roman" w:hAnsi="Times New Roman" w:cs="Times New Roman"/>
+          <w:sz w:val="24"/>
+          <w:szCs w:val="24"/>
+        </w:rPr>
+        <w:t xml:space="preserve"> (v)</w:t>
+      </w:r>
+      <w:r>
+        <w:rPr>
+          <w:rFonts w:ascii="Times New Roman" w:hAnsi="Times New Roman" w:cs="Times New Roman"/>
+          <w:sz w:val="24"/>
+          <w:szCs w:val="24"/>
+        </w:rPr>
+        <w:t xml:space="preserve"> and states of charge</w:t>
+      </w:r>
+      <w:r>
+        <w:rPr>
+          <w:rFonts w:ascii="Times New Roman" w:hAnsi="Times New Roman" w:cs="Times New Roman"/>
+          <w:sz w:val="24"/>
+          <w:szCs w:val="24"/>
+        </w:rPr>
+        <w:t xml:space="preserve"> (vi)</w:t>
+      </w:r>
+      <w:r>
+        <w:rPr>
+          <w:rFonts w:ascii="Times New Roman" w:hAnsi="Times New Roman" w:cs="Times New Roman"/>
+          <w:sz w:val="24"/>
+          <w:szCs w:val="24"/>
+        </w:rPr>
+        <w:t xml:space="preserve">; </w:t>
+      </w:r>
+      <w:r>
+        <w:rPr>
+          <w:rFonts w:ascii="Times New Roman" w:hAnsi="Times New Roman" w:cs="Times New Roman"/>
+          <w:color w:val="FF0000"/>
+          <w:sz w:val="24"/>
+          <w:szCs w:val="24"/>
+        </w:rPr>
+        <w:t>Not parameterized</w:t>
+      </w:r>
+    </w:p>
+    <w:p>
+      <w:pPr>
+        <w:pStyle w:val="ListParagraph"/>
+        <w:numPr>
+          <w:ilvl w:val="0"/>
+          <w:numId w:val="2"/>
+        </w:numPr>
+        <w:spacing w:line="360" w:lineRule="auto"/>
+        <w:rPr>
+          <w:rFonts w:ascii="Times New Roman" w:hAnsi="Times New Roman" w:cs="Times New Roman"/>
+          <w:sz w:val="24"/>
+          <w:szCs w:val="24"/>
+        </w:rPr>
+      </w:pPr>
+      <w:r>
+        <w:rPr>
+          <w:rFonts w:ascii="Times New Roman" w:hAnsi="Times New Roman" w:cs="Times New Roman"/>
+          <w:sz w:val="24"/>
+          <w:szCs w:val="24"/>
+        </w:rPr>
+        <w:t xml:space="preserve">Battery temperature breakpoints 1, </w:t>
+      </w:r>
+      <w:proofErr w:type="spellStart"/>
+      <w:r>
+        <w:rPr>
+          <w:rFonts w:ascii="Times New Roman" w:hAnsi="Times New Roman" w:cs="Times New Roman"/>
+          <w:sz w:val="24"/>
+          <w:szCs w:val="24"/>
+        </w:rPr>
+        <w:t>BattTempBp</w:t>
+      </w:r>
+      <w:proofErr w:type="spellEnd"/>
+      <w:r>
+        <w:rPr>
+          <w:rFonts w:ascii="Times New Roman" w:hAnsi="Times New Roman" w:cs="Times New Roman"/>
+          <w:sz w:val="24"/>
+          <w:szCs w:val="24"/>
+        </w:rPr>
+        <w:t xml:space="preserve">: </w:t>
+      </w:r>
+      <w:r>
+        <w:rPr>
+          <w:rFonts w:ascii="Times New Roman" w:hAnsi="Times New Roman" w:cs="Times New Roman"/>
+          <w:sz w:val="24"/>
+          <w:szCs w:val="24"/>
+        </w:rPr>
+        <w:t xml:space="preserve">Battery temperature breakpoints used to plot </w:t>
+      </w:r>
+      <w:r>
+        <w:rPr>
+          <w:rFonts w:ascii="Times New Roman" w:hAnsi="Times New Roman" w:cs="Times New Roman"/>
+          <w:sz w:val="24"/>
+          <w:szCs w:val="24"/>
+        </w:rPr>
+        <w:t xml:space="preserve">iv; </w:t>
+      </w:r>
+      <w:r>
+        <w:rPr>
+          <w:rFonts w:ascii="Times New Roman" w:hAnsi="Times New Roman" w:cs="Times New Roman"/>
+          <w:color w:val="FF0000"/>
+          <w:sz w:val="24"/>
+          <w:szCs w:val="24"/>
+        </w:rPr>
+        <w:t>Not parameterized</w:t>
+      </w:r>
+    </w:p>
+    <w:p>
+      <w:pPr>
+        <w:pStyle w:val="ListParagraph"/>
+        <w:numPr>
+          <w:ilvl w:val="0"/>
+          <w:numId w:val="2"/>
+        </w:numPr>
+        <w:spacing w:line="360" w:lineRule="auto"/>
+        <w:rPr>
+          <w:rFonts w:ascii="Times New Roman" w:hAnsi="Times New Roman" w:cs="Times New Roman"/>
+          <w:sz w:val="24"/>
+          <w:szCs w:val="24"/>
+        </w:rPr>
+      </w:pPr>
+      <w:r>
+        <w:rPr>
+          <w:rFonts w:ascii="Times New Roman" w:hAnsi="Times New Roman" w:cs="Times New Roman"/>
+          <w:sz w:val="24"/>
+          <w:szCs w:val="24"/>
+        </w:rPr>
+        <w:t xml:space="preserve">Battery capacity breakpoints 2, </w:t>
+      </w:r>
+      <w:proofErr w:type="spellStart"/>
+      <w:r>
+        <w:rPr>
+          <w:rFonts w:ascii="Times New Roman" w:hAnsi="Times New Roman" w:cs="Times New Roman"/>
+          <w:sz w:val="24"/>
+          <w:szCs w:val="24"/>
+        </w:rPr>
+        <w:t>CapSOCBp</w:t>
+      </w:r>
+      <w:proofErr w:type="spellEnd"/>
+      <w:r>
+        <w:rPr>
+          <w:rFonts w:ascii="Times New Roman" w:hAnsi="Times New Roman" w:cs="Times New Roman"/>
+          <w:sz w:val="24"/>
+          <w:szCs w:val="24"/>
+        </w:rPr>
+        <w:t xml:space="preserve">: battery capacity breakpoints used to </w:t>
+      </w:r>
+      <w:r>
+        <w:rPr>
+          <w:rFonts w:ascii="Times New Roman" w:hAnsi="Times New Roman" w:cs="Times New Roman"/>
+          <w:sz w:val="24"/>
+          <w:szCs w:val="24"/>
+        </w:rPr>
+        <w:t xml:space="preserve">plot iv; </w:t>
+      </w:r>
+      <w:r>
+        <w:rPr>
+          <w:rFonts w:ascii="Times New Roman" w:hAnsi="Times New Roman" w:cs="Times New Roman"/>
+          <w:color w:val="FF0000"/>
+          <w:sz w:val="24"/>
+          <w:szCs w:val="24"/>
+        </w:rPr>
+        <w:t>Not parameterized</w:t>
+      </w:r>
+    </w:p>
+    <w:p>
+      <w:pPr>
+        <w:pStyle w:val="ListParagraph"/>
+        <w:numPr>
+          <w:ilvl w:val="0"/>
+          <w:numId w:val="2"/>
+        </w:numPr>
+        <w:spacing w:line="360" w:lineRule="auto"/>
+        <w:rPr>
+          <w:rFonts w:ascii="Times New Roman" w:hAnsi="Times New Roman" w:cs="Times New Roman"/>
+          <w:sz w:val="24"/>
+          <w:szCs w:val="24"/>
+        </w:rPr>
+      </w:pPr>
+      <w:r>
+        <w:rPr>
+          <w:rFonts w:ascii="Times New Roman" w:hAnsi="Times New Roman" w:cs="Times New Roman"/>
+          <w:sz w:val="24"/>
+          <w:szCs w:val="24"/>
+        </w:rPr>
+        <w:t xml:space="preserve">Number of cells in series, Ns: </w:t>
+      </w:r>
+      <w:r>
+        <w:rPr>
+          <w:rFonts w:ascii="Times New Roman" w:hAnsi="Times New Roman" w:cs="Times New Roman"/>
+          <w:color w:val="FF0000"/>
+          <w:sz w:val="24"/>
+          <w:szCs w:val="24"/>
+        </w:rPr>
+        <w:t>Not parameterized</w:t>
+      </w:r>
+    </w:p>
+    <w:p>
+      <w:pPr>
+        <w:pStyle w:val="ListParagraph"/>
+        <w:numPr>
+          <w:ilvl w:val="0"/>
+          <w:numId w:val="2"/>
+        </w:numPr>
+        <w:spacing w:line="360" w:lineRule="auto"/>
+        <w:rPr>
+          <w:rFonts w:ascii="Times New Roman" w:hAnsi="Times New Roman" w:cs="Times New Roman"/>
+          <w:sz w:val="24"/>
+          <w:szCs w:val="24"/>
+        </w:rPr>
+      </w:pPr>
+      <w:r>
+        <w:rPr>
+          <w:rFonts w:ascii="Times New Roman" w:hAnsi="Times New Roman" w:cs="Times New Roman"/>
+          <w:sz w:val="24"/>
+          <w:szCs w:val="24"/>
+        </w:rPr>
+        <w:t xml:space="preserve">Number of cells in parallel: </w:t>
+      </w:r>
+      <w:r>
+        <w:rPr>
+          <w:rFonts w:ascii="Times New Roman" w:hAnsi="Times New Roman" w:cs="Times New Roman"/>
+          <w:color w:val="FF0000"/>
+          <w:sz w:val="24"/>
+          <w:szCs w:val="24"/>
+        </w:rPr>
+        <w:t>Not parameterized</w:t>
+      </w:r>
+    </w:p>
+    <w:p>
+      <w:pPr>
+        <w:pStyle w:val="ListParagraph"/>
+        <w:numPr>
+          <w:ilvl w:val="0"/>
+          <w:numId w:val="2"/>
+        </w:numPr>
+        <w:spacing w:line="360" w:lineRule="auto"/>
+        <w:rPr>
+          <w:rFonts w:ascii="Times New Roman" w:hAnsi="Times New Roman" w:cs="Times New Roman"/>
+          <w:sz w:val="24"/>
+          <w:szCs w:val="24"/>
+        </w:rPr>
+      </w:pPr>
+      <w:r>
+        <w:rPr>
+          <w:rFonts w:ascii="Times New Roman" w:hAnsi="Times New Roman" w:cs="Times New Roman"/>
+          <w:sz w:val="24"/>
+          <w:szCs w:val="24"/>
+        </w:rPr>
+        <w:t xml:space="preserve">Initial battery capacity, </w:t>
+      </w:r>
+      <w:proofErr w:type="spellStart"/>
+      <w:r>
+        <w:rPr>
+          <w:rFonts w:ascii="Times New Roman" w:hAnsi="Times New Roman" w:cs="Times New Roman"/>
+          <w:sz w:val="24"/>
+          <w:szCs w:val="24"/>
+        </w:rPr>
+        <w:t>BattCapInit</w:t>
+      </w:r>
+      <w:proofErr w:type="spellEnd"/>
+      <w:r>
+        <w:rPr>
+          <w:rFonts w:ascii="Times New Roman" w:hAnsi="Times New Roman" w:cs="Times New Roman"/>
+          <w:sz w:val="24"/>
+          <w:szCs w:val="24"/>
+        </w:rPr>
+        <w:t xml:space="preserve"> [Ah]: </w:t>
+      </w:r>
+      <w:r>
+        <w:rPr>
+          <w:rFonts w:ascii="Times New Roman" w:hAnsi="Times New Roman" w:cs="Times New Roman"/>
+          <w:color w:val="FF0000"/>
+          <w:sz w:val="24"/>
+          <w:szCs w:val="24"/>
+        </w:rPr>
+        <w:t>N</w:t>
+      </w:r>
+      <w:r>
+        <w:rPr>
+          <w:rFonts w:ascii="Times New Roman" w:hAnsi="Times New Roman" w:cs="Times New Roman"/>
+          <w:color w:val="FF0000"/>
+          <w:sz w:val="24"/>
+          <w:szCs w:val="24"/>
+        </w:rPr>
+        <w:t>ot parameterized</w:t>
+      </w:r>
+    </w:p>
+    <w:p>
+      <w:pPr>
+        <w:spacing w:line="360" w:lineRule="auto"/>
+        <w:rPr>
+          <w:rFonts w:ascii="Times New Roman" w:hAnsi="Times New Roman" w:cs="Times New Roman"/>
+          <w:sz w:val="24"/>
+          <w:szCs w:val="24"/>
+        </w:rPr>
+      </w:pPr>
+    </w:p>
+    <w:p>
+      <w:pPr>
+        <w:spacing w:line="360" w:lineRule="auto"/>
+        <w:rPr>
+          <w:rFonts w:ascii="Times New Roman" w:hAnsi="Times New Roman" w:cs="Times New Roman"/>
+          <w:sz w:val="24"/>
+          <w:szCs w:val="24"/>
+        </w:rPr>
+      </w:pPr>
+    </w:p>
+    <w:p>
+      <w:pPr>
+        <w:spacing w:line="360" w:lineRule="auto"/>
+        <w:rPr>
+          <w:rFonts w:ascii="Times New Roman" w:hAnsi="Times New Roman" w:cs="Times New Roman"/>
+          <w:sz w:val="24"/>
+          <w:szCs w:val="24"/>
+        </w:rPr>
+      </w:pPr>
+      <w:r>
+        <w:rPr>
+          <w:rFonts w:ascii="Times New Roman" w:hAnsi="Times New Roman" w:cs="Times New Roman"/>
+          <w:sz w:val="24"/>
+          <w:szCs w:val="24"/>
+        </w:rPr>
+        <w:br w:type="page"/>
+      </w:r>
+    </w:p>
+    <w:p>
+      <w:pPr>
+        <w:spacing w:line="360" w:lineRule="auto"/>
+        <w:rPr>
+          <w:rFonts w:ascii="Times New Roman" w:hAnsi="Times New Roman" w:cs="Times New Roman"/>
+          <w:b/>
+          <w:bCs/>
+          <w:sz w:val="24"/>
+          <w:szCs w:val="24"/>
+        </w:rPr>
+      </w:pPr>
+      <w:r>
+        <w:rPr>
+          <w:rFonts w:ascii="Times New Roman" w:hAnsi="Times New Roman" w:cs="Times New Roman"/>
+          <w:b/>
+          <w:bCs/>
+          <w:sz w:val="24"/>
+          <w:szCs w:val="24"/>
+        </w:rPr>
+        <w:lastRenderedPageBreak/>
+        <w:t>Motor</w:t>
+      </w:r>
+    </w:p>
+    <w:p>
+      <w:pPr>
+        <w:spacing w:line="360" w:lineRule="auto"/>
+        <w:rPr>
+          <w:rFonts w:ascii="Times New Roman" w:hAnsi="Times New Roman" w:cs="Times New Roman"/>
+          <w:sz w:val="24"/>
+          <w:szCs w:val="24"/>
+        </w:rPr>
+      </w:pPr>
+      <w:r>
+        <w:rPr>
+          <w:rFonts w:ascii="Times New Roman" w:hAnsi="Times New Roman" w:cs="Times New Roman"/>
+          <w:sz w:val="24"/>
+          <w:szCs w:val="24"/>
+        </w:rPr>
+        <w:t xml:space="preserve">There are two variants of the motor: </w:t>
+      </w:r>
+      <w:proofErr w:type="spellStart"/>
+      <w:r>
+        <w:rPr>
+          <w:rFonts w:ascii="Times New Roman" w:hAnsi="Times New Roman" w:cs="Times New Roman"/>
+          <w:b/>
+          <w:bCs/>
+          <w:sz w:val="24"/>
+          <w:szCs w:val="24"/>
+        </w:rPr>
+        <w:t>MotGenEvMapped</w:t>
+      </w:r>
+      <w:proofErr w:type="spellEnd"/>
+      <w:r>
+        <w:rPr>
+          <w:rFonts w:ascii="Times New Roman" w:hAnsi="Times New Roman" w:cs="Times New Roman"/>
+          <w:sz w:val="24"/>
+          <w:szCs w:val="24"/>
+        </w:rPr>
+        <w:t xml:space="preserve">, a </w:t>
+      </w:r>
+      <w:r>
+        <w:rPr>
+          <w:rFonts w:ascii="Times New Roman" w:hAnsi="Times New Roman" w:cs="Times New Roman"/>
+          <w:sz w:val="24"/>
+          <w:szCs w:val="24"/>
+        </w:rPr>
+        <w:t xml:space="preserve">representation of the motor as a map between maximum torque (Nm) and maximum power (W), and </w:t>
+      </w:r>
+      <w:proofErr w:type="spellStart"/>
+      <w:r>
+        <w:rPr>
+          <w:rFonts w:ascii="Times New Roman" w:hAnsi="Times New Roman" w:cs="Times New Roman"/>
+          <w:b/>
+          <w:bCs/>
+          <w:sz w:val="24"/>
+          <w:szCs w:val="24"/>
+        </w:rPr>
+        <w:t>MotGenEvDynamic</w:t>
+      </w:r>
+      <w:proofErr w:type="spellEnd"/>
+      <w:r>
+        <w:rPr>
+          <w:rFonts w:ascii="Times New Roman" w:hAnsi="Times New Roman" w:cs="Times New Roman"/>
+          <w:sz w:val="24"/>
+          <w:szCs w:val="24"/>
+        </w:rPr>
+        <w:t xml:space="preserve">, </w:t>
+      </w:r>
+      <w:r>
+        <w:rPr>
+          <w:rFonts w:ascii="Times New Roman" w:hAnsi="Times New Roman" w:cs="Times New Roman"/>
+          <w:sz w:val="24"/>
+          <w:szCs w:val="24"/>
+        </w:rPr>
+        <w:t xml:space="preserve">a mathematical model of the </w:t>
+      </w:r>
+      <w:r>
+        <w:rPr>
+          <w:rFonts w:ascii="Times New Roman" w:hAnsi="Times New Roman" w:cs="Times New Roman"/>
+          <w:b/>
+          <w:bCs/>
+          <w:sz w:val="24"/>
+          <w:szCs w:val="24"/>
+        </w:rPr>
+        <w:t>motor controlle</w:t>
+      </w:r>
+      <w:r>
+        <w:rPr>
+          <w:rFonts w:ascii="Times New Roman" w:hAnsi="Times New Roman" w:cs="Times New Roman"/>
+          <w:b/>
+          <w:bCs/>
+          <w:sz w:val="24"/>
+          <w:szCs w:val="24"/>
+        </w:rPr>
+        <w:t>r</w:t>
+      </w:r>
+      <w:r>
+        <w:rPr>
+          <w:rFonts w:ascii="Times New Roman" w:hAnsi="Times New Roman" w:cs="Times New Roman"/>
+          <w:sz w:val="24"/>
+          <w:szCs w:val="24"/>
+        </w:rPr>
+        <w:t xml:space="preserve">, </w:t>
+      </w:r>
+      <w:r>
+        <w:rPr>
+          <w:rFonts w:ascii="Times New Roman" w:hAnsi="Times New Roman" w:cs="Times New Roman"/>
+          <w:b/>
+          <w:bCs/>
+          <w:sz w:val="24"/>
+          <w:szCs w:val="24"/>
+        </w:rPr>
+        <w:t>inverter</w:t>
+      </w:r>
+      <w:r>
+        <w:rPr>
+          <w:rFonts w:ascii="Times New Roman" w:hAnsi="Times New Roman" w:cs="Times New Roman"/>
+          <w:sz w:val="24"/>
+          <w:szCs w:val="24"/>
+        </w:rPr>
+        <w:t xml:space="preserve">, and </w:t>
+      </w:r>
+      <w:r>
+        <w:rPr>
+          <w:rFonts w:ascii="Times New Roman" w:hAnsi="Times New Roman" w:cs="Times New Roman"/>
+          <w:b/>
+          <w:bCs/>
+          <w:sz w:val="24"/>
+          <w:szCs w:val="24"/>
+        </w:rPr>
+        <w:t>motor</w:t>
+      </w:r>
+      <w:r>
+        <w:rPr>
+          <w:rFonts w:ascii="Times New Roman" w:hAnsi="Times New Roman" w:cs="Times New Roman"/>
+          <w:sz w:val="24"/>
+          <w:szCs w:val="24"/>
+        </w:rPr>
+        <w:t xml:space="preserve">. The current model uses </w:t>
+      </w:r>
+      <w:proofErr w:type="spellStart"/>
+      <w:r>
+        <w:rPr>
+          <w:rFonts w:ascii="Times New Roman" w:hAnsi="Times New Roman" w:cs="Times New Roman"/>
+          <w:b/>
+          <w:bCs/>
+          <w:sz w:val="24"/>
+          <w:szCs w:val="24"/>
+        </w:rPr>
+        <w:t>MotGenEvDynamic</w:t>
+      </w:r>
+      <w:proofErr w:type="spellEnd"/>
+      <w:r>
+        <w:rPr>
+          <w:rFonts w:ascii="Times New Roman" w:hAnsi="Times New Roman" w:cs="Times New Roman"/>
+          <w:sz w:val="24"/>
+          <w:szCs w:val="24"/>
+        </w:rPr>
+        <w:t>.</w:t>
+      </w:r>
+    </w:p>
+    <w:p>
+      <w:pPr>
+        <w:spacing w:line="360" w:lineRule="auto"/>
+        <w:rPr>
+          <w:rFonts w:ascii="Times New Roman" w:hAnsi="Times New Roman" w:cs="Times New Roman"/>
+          <w:sz w:val="24"/>
+          <w:szCs w:val="24"/>
+        </w:rPr>
+      </w:pPr>
+    </w:p>
+    <w:p>
+      <w:pPr>
+        <w:spacing w:line="360" w:lineRule="auto"/>
+        <w:rPr>
+          <w:rFonts w:ascii="Times New Roman" w:hAnsi="Times New Roman" w:cs="Times New Roman"/>
+          <w:sz w:val="24"/>
+          <w:szCs w:val="24"/>
+        </w:rPr>
+      </w:pPr>
+      <w:r>
+        <w:rPr>
+          <w:rFonts w:ascii="Times New Roman" w:hAnsi="Times New Roman" w:cs="Times New Roman"/>
+          <w:b/>
+          <w:bCs/>
+          <w:sz w:val="24"/>
+          <w:szCs w:val="24"/>
+        </w:rPr>
+        <w:t>Interior PM Controller</w:t>
+      </w:r>
+    </w:p>
+    <w:p>
+      <w:pPr>
+        <w:spacing w:line="360" w:lineRule="auto"/>
+        <w:rPr>
+          <w:rFonts w:ascii="Times New Roman" w:hAnsi="Times New Roman" w:cs="Times New Roman"/>
+          <w:sz w:val="24"/>
+          <w:szCs w:val="24"/>
+        </w:rPr>
+      </w:pPr>
+      <w:r>
+        <w:rPr>
+          <w:rFonts w:ascii="Times New Roman" w:hAnsi="Times New Roman" w:cs="Times New Roman"/>
+          <w:sz w:val="24"/>
+          <w:szCs w:val="24"/>
+        </w:rPr>
+        <w:t xml:space="preserve">A representation of a motor controller for </w:t>
+      </w:r>
+      <w:r>
+        <w:rPr>
+          <w:rFonts w:ascii="Times New Roman" w:hAnsi="Times New Roman" w:cs="Times New Roman"/>
+          <w:sz w:val="24"/>
+          <w:szCs w:val="24"/>
+        </w:rPr>
+        <w:t>an interior permanent magnet motor.</w:t>
+      </w:r>
+    </w:p>
+    <w:p>
+      <w:pPr>
+        <w:spacing w:line="360" w:lineRule="auto"/>
+        <w:rPr>
+          <w:rFonts w:ascii="Times New Roman" w:hAnsi="Times New Roman" w:cs="Times New Roman"/>
+          <w:sz w:val="24"/>
+          <w:szCs w:val="24"/>
+        </w:rPr>
+      </w:pPr>
+      <w:r>
+        <w:rPr>
+          <w:rFonts w:ascii="Times New Roman" w:hAnsi="Times New Roman" w:cs="Times New Roman"/>
+          <w:sz w:val="24"/>
+          <w:szCs w:val="24"/>
+        </w:rPr>
+        <w:t>Motor Parameters</w:t>
+      </w:r>
+    </w:p>
+    <w:p>
+      <w:pPr>
+        <w:pStyle w:val="ListParagraph"/>
+        <w:numPr>
+          <w:ilvl w:val="0"/>
+          <w:numId w:val="4"/>
+        </w:numPr>
+        <w:spacing w:line="360" w:lineRule="auto"/>
+        <w:rPr>
+          <w:rFonts w:ascii="Times New Roman" w:hAnsi="Times New Roman" w:cs="Times New Roman"/>
+          <w:sz w:val="24"/>
+          <w:szCs w:val="24"/>
+        </w:rPr>
+      </w:pPr>
+      <w:r>
+        <w:rPr>
+          <w:rFonts w:ascii="Times New Roman" w:hAnsi="Times New Roman" w:cs="Times New Roman"/>
+          <w:sz w:val="24"/>
+          <w:szCs w:val="24"/>
+        </w:rPr>
+        <w:t>Stator resistance, Rs [Ohm]: Parameterized</w:t>
+      </w:r>
+      <w:r>
+        <w:rPr>
+          <w:rFonts w:ascii="Times New Roman" w:hAnsi="Times New Roman" w:cs="Times New Roman"/>
+          <w:sz w:val="24"/>
+          <w:szCs w:val="24"/>
+        </w:rPr>
+        <w:t xml:space="preserve">, </w:t>
+      </w:r>
+      <w:r>
+        <w:rPr>
+          <w:rFonts w:ascii="Times New Roman" w:hAnsi="Times New Roman" w:cs="Times New Roman"/>
+          <w:sz w:val="24"/>
+          <w:szCs w:val="24"/>
+        </w:rPr>
+        <w:t>A</w:t>
+      </w:r>
+      <w:r>
+        <w:rPr>
+          <w:rFonts w:ascii="Times New Roman" w:hAnsi="Times New Roman" w:cs="Times New Roman"/>
+          <w:sz w:val="24"/>
+          <w:szCs w:val="24"/>
+        </w:rPr>
+        <w:t>1</w:t>
+      </w:r>
+    </w:p>
+    <w:p>
+      <w:pPr>
+        <w:pStyle w:val="ListParagraph"/>
+        <w:numPr>
+          <w:ilvl w:val="0"/>
+          <w:numId w:val="4"/>
+        </w:numPr>
+        <w:spacing w:line="360" w:lineRule="auto"/>
+        <w:rPr>
+          <w:rFonts w:ascii="Times New Roman" w:hAnsi="Times New Roman" w:cs="Times New Roman"/>
+          <w:sz w:val="24"/>
+          <w:szCs w:val="24"/>
+        </w:rPr>
+      </w:pPr>
+      <w:r>
+        <w:rPr>
+          <w:rFonts w:ascii="Times New Roman" w:hAnsi="Times New Roman" w:cs="Times New Roman"/>
+          <w:sz w:val="24"/>
+          <w:szCs w:val="24"/>
+        </w:rPr>
+        <w:t xml:space="preserve">D-axis inductance, </w:t>
+      </w:r>
+      <w:proofErr w:type="spellStart"/>
+      <w:r>
+        <w:rPr>
+          <w:rFonts w:ascii="Times New Roman" w:hAnsi="Times New Roman" w:cs="Times New Roman"/>
+          <w:sz w:val="24"/>
+          <w:szCs w:val="24"/>
+        </w:rPr>
+        <w:t>L</w:t>
+      </w:r>
+      <w:r>
+        <w:rPr>
+          <w:rFonts w:ascii="Times New Roman" w:hAnsi="Times New Roman" w:cs="Times New Roman"/>
+          <w:sz w:val="24"/>
+          <w:szCs w:val="24"/>
+        </w:rPr>
+        <w:t>d</w:t>
+      </w:r>
+      <w:proofErr w:type="spellEnd"/>
+      <w:r>
+        <w:rPr>
+          <w:rFonts w:ascii="Times New Roman" w:hAnsi="Times New Roman" w:cs="Times New Roman"/>
+          <w:sz w:val="24"/>
+          <w:szCs w:val="24"/>
+        </w:rPr>
+        <w:t xml:space="preserve"> [H]: </w:t>
+      </w:r>
+      <w:r>
+        <w:rPr>
+          <w:rFonts w:ascii="Times New Roman" w:hAnsi="Times New Roman" w:cs="Times New Roman"/>
+          <w:sz w:val="24"/>
+          <w:szCs w:val="24"/>
+        </w:rPr>
+        <w:t xml:space="preserve">Parameterized, </w:t>
+      </w:r>
+      <w:r>
+        <w:rPr>
+          <w:rFonts w:ascii="Times New Roman" w:hAnsi="Times New Roman" w:cs="Times New Roman"/>
+          <w:caps/>
+          <w:sz w:val="24"/>
+          <w:szCs w:val="24"/>
+        </w:rPr>
+        <w:t>A1</w:t>
+      </w:r>
+    </w:p>
+    <w:p>
+      <w:pPr>
+        <w:pStyle w:val="ListParagraph"/>
+        <w:numPr>
+          <w:ilvl w:val="0"/>
+          <w:numId w:val="4"/>
+        </w:numPr>
+        <w:spacing w:line="360" w:lineRule="auto"/>
+        <w:rPr>
+          <w:rFonts w:ascii="Times New Roman" w:hAnsi="Times New Roman" w:cs="Times New Roman"/>
+          <w:sz w:val="24"/>
+          <w:szCs w:val="24"/>
+        </w:rPr>
+      </w:pPr>
+      <w:r>
+        <w:rPr>
+          <w:rFonts w:ascii="Times New Roman" w:hAnsi="Times New Roman" w:cs="Times New Roman"/>
+          <w:sz w:val="24"/>
+          <w:szCs w:val="24"/>
+        </w:rPr>
+        <w:t xml:space="preserve">Q-axis inductance, </w:t>
+      </w:r>
+      <w:proofErr w:type="spellStart"/>
+      <w:r>
+        <w:rPr>
+          <w:rFonts w:ascii="Times New Roman" w:hAnsi="Times New Roman" w:cs="Times New Roman"/>
+          <w:sz w:val="24"/>
+          <w:szCs w:val="24"/>
+        </w:rPr>
+        <w:t>Lq</w:t>
+      </w:r>
+      <w:proofErr w:type="spellEnd"/>
+      <w:r>
+        <w:rPr>
+          <w:rFonts w:ascii="Times New Roman" w:hAnsi="Times New Roman" w:cs="Times New Roman"/>
+          <w:sz w:val="24"/>
+          <w:szCs w:val="24"/>
+        </w:rPr>
+        <w:t xml:space="preserve"> [H]: Parameterized, A1</w:t>
+      </w:r>
+    </w:p>
+    <w:p>
+      <w:pPr>
+        <w:pStyle w:val="ListParagraph"/>
+        <w:numPr>
+          <w:ilvl w:val="0"/>
+          <w:numId w:val="4"/>
+        </w:numPr>
+        <w:spacing w:line="360" w:lineRule="auto"/>
+        <w:rPr>
+          <w:rFonts w:ascii="Times New Roman" w:hAnsi="Times New Roman" w:cs="Times New Roman"/>
+          <w:sz w:val="24"/>
+          <w:szCs w:val="24"/>
+        </w:rPr>
+      </w:pPr>
+      <w:r>
+        <w:rPr>
+          <w:rFonts w:ascii="Times New Roman" w:hAnsi="Times New Roman" w:cs="Times New Roman"/>
+          <w:sz w:val="24"/>
+          <w:szCs w:val="24"/>
+        </w:rPr>
+        <w:t xml:space="preserve">Permanent magnet flux, </w:t>
+      </w:r>
+      <w:proofErr w:type="spellStart"/>
+      <w:r>
+        <w:rPr>
+          <w:rFonts w:ascii="Times New Roman" w:hAnsi="Times New Roman" w:cs="Times New Roman"/>
+          <w:sz w:val="24"/>
+          <w:szCs w:val="24"/>
+        </w:rPr>
+        <w:t>lambda_pm</w:t>
+      </w:r>
+      <w:proofErr w:type="spellEnd"/>
+      <w:r>
+        <w:rPr>
+          <w:rFonts w:ascii="Times New Roman" w:hAnsi="Times New Roman" w:cs="Times New Roman"/>
+          <w:sz w:val="24"/>
+          <w:szCs w:val="24"/>
+        </w:rPr>
+        <w:t xml:space="preserve"> [Wb]: </w:t>
+      </w:r>
+      <w:r>
+        <w:rPr>
+          <w:rFonts w:ascii="Times New Roman" w:hAnsi="Times New Roman" w:cs="Times New Roman"/>
+          <w:sz w:val="24"/>
+          <w:szCs w:val="24"/>
+        </w:rPr>
+        <w:t>Parameterized, A1</w:t>
+      </w:r>
+    </w:p>
+    <w:p>
+      <w:pPr>
+        <w:pStyle w:val="ListParagraph"/>
+        <w:numPr>
+          <w:ilvl w:val="0"/>
+          <w:numId w:val="4"/>
+        </w:numPr>
+        <w:spacing w:line="360" w:lineRule="auto"/>
+        <w:rPr>
+          <w:rFonts w:ascii="Times New Roman" w:hAnsi="Times New Roman" w:cs="Times New Roman"/>
+          <w:sz w:val="24"/>
+          <w:szCs w:val="24"/>
+        </w:rPr>
+      </w:pPr>
+      <w:r>
+        <w:rPr>
+          <w:rFonts w:ascii="Times New Roman" w:hAnsi="Times New Roman" w:cs="Times New Roman"/>
+          <w:sz w:val="24"/>
+          <w:szCs w:val="24"/>
+        </w:rPr>
+        <w:t xml:space="preserve">Number of pole pairs, </w:t>
+      </w:r>
+      <w:proofErr w:type="spellStart"/>
+      <w:r>
+        <w:rPr>
+          <w:rFonts w:ascii="Times New Roman" w:hAnsi="Times New Roman" w:cs="Times New Roman"/>
+          <w:sz w:val="24"/>
+          <w:szCs w:val="24"/>
+        </w:rPr>
+        <w:t>PolePairs</w:t>
+      </w:r>
+      <w:proofErr w:type="spellEnd"/>
+      <w:r>
+        <w:rPr>
+          <w:rFonts w:ascii="Times New Roman" w:hAnsi="Times New Roman" w:cs="Times New Roman"/>
+          <w:sz w:val="24"/>
+          <w:szCs w:val="24"/>
+        </w:rPr>
+        <w:t>: Parameterized, A1</w:t>
+      </w:r>
+    </w:p>
+    <w:p>
+      <w:pPr>
+        <w:spacing w:line="360" w:lineRule="auto"/>
+        <w:rPr>
+          <w:rFonts w:ascii="Times New Roman" w:hAnsi="Times New Roman" w:cs="Times New Roman"/>
+          <w:sz w:val="24"/>
+          <w:szCs w:val="24"/>
+        </w:rPr>
+      </w:pPr>
+      <w:r>
+        <w:rPr>
+          <w:rFonts w:ascii="Times New Roman" w:hAnsi="Times New Roman" w:cs="Times New Roman"/>
+          <w:sz w:val="24"/>
+          <w:szCs w:val="24"/>
+        </w:rPr>
+        <w:t xml:space="preserve">Id and </w:t>
+      </w:r>
+      <w:proofErr w:type="spellStart"/>
+      <w:r>
+        <w:rPr>
+          <w:rFonts w:ascii="Times New Roman" w:hAnsi="Times New Roman" w:cs="Times New Roman"/>
+          <w:sz w:val="24"/>
+          <w:szCs w:val="24"/>
+        </w:rPr>
+        <w:t>Iq</w:t>
+      </w:r>
+      <w:proofErr w:type="spellEnd"/>
+      <w:r>
+        <w:rPr>
+          <w:rFonts w:ascii="Times New Roman" w:hAnsi="Times New Roman" w:cs="Times New Roman"/>
+          <w:sz w:val="24"/>
+          <w:szCs w:val="24"/>
+        </w:rPr>
+        <w:t xml:space="preserve"> Calculation</w:t>
+      </w:r>
+    </w:p>
+    <w:p>
+      <w:pPr>
+        <w:spacing w:line="360" w:lineRule="auto"/>
+        <w:rPr>
+          <w:rFonts w:ascii="Times New Roman" w:hAnsi="Times New Roman" w:cs="Times New Roman"/>
+          <w:sz w:val="24"/>
+          <w:szCs w:val="24"/>
+        </w:rPr>
+      </w:pPr>
+      <w:r>
+        <w:rPr>
+          <w:rFonts w:ascii="Times New Roman" w:hAnsi="Times New Roman" w:cs="Times New Roman"/>
+          <w:sz w:val="24"/>
+          <w:szCs w:val="24"/>
+        </w:rPr>
+        <w:t xml:space="preserve">The </w:t>
+      </w:r>
+      <w:r>
+        <w:rPr>
+          <w:rFonts w:ascii="Times New Roman" w:hAnsi="Times New Roman" w:cs="Times New Roman"/>
+          <w:sz w:val="24"/>
+          <w:szCs w:val="24"/>
+        </w:rPr>
+        <w:t xml:space="preserve">Id and </w:t>
+      </w:r>
+      <w:proofErr w:type="spellStart"/>
+      <w:r>
+        <w:rPr>
+          <w:rFonts w:ascii="Times New Roman" w:hAnsi="Times New Roman" w:cs="Times New Roman"/>
+          <w:sz w:val="24"/>
+          <w:szCs w:val="24"/>
+        </w:rPr>
+        <w:t>Iq</w:t>
+      </w:r>
+      <w:proofErr w:type="spellEnd"/>
+      <w:r>
+        <w:rPr>
+          <w:rFonts w:ascii="Times New Roman" w:hAnsi="Times New Roman" w:cs="Times New Roman"/>
+          <w:sz w:val="24"/>
+          <w:szCs w:val="24"/>
+        </w:rPr>
+        <w:t xml:space="preserve"> </w:t>
+      </w:r>
+      <w:r>
+        <w:rPr>
+          <w:rFonts w:ascii="Times New Roman" w:hAnsi="Times New Roman" w:cs="Times New Roman"/>
+          <w:sz w:val="24"/>
+          <w:szCs w:val="24"/>
+        </w:rPr>
+        <w:t xml:space="preserve">Calculation involves a </w:t>
+      </w:r>
+      <w:r>
+        <w:rPr>
+          <w:rFonts w:ascii="Times New Roman" w:hAnsi="Times New Roman" w:cs="Times New Roman"/>
+          <w:sz w:val="24"/>
+          <w:szCs w:val="24"/>
+        </w:rPr>
+        <w:t xml:space="preserve">set of derived parameters calculated by pressing the “Calculate MPTA Table Data” button. </w:t>
+      </w:r>
+      <w:r>
+        <w:rPr>
+          <w:rFonts w:ascii="Times New Roman" w:hAnsi="Times New Roman" w:cs="Times New Roman"/>
+          <w:sz w:val="24"/>
+          <w:szCs w:val="24"/>
+        </w:rPr>
+        <w:t>Only the first two parameters are actually entered by hand.</w:t>
+      </w:r>
+    </w:p>
+    <w:p>
+      <w:pPr>
+        <w:spacing w:line="360" w:lineRule="auto"/>
+        <w:rPr>
+          <w:rFonts w:ascii="Times New Roman" w:hAnsi="Times New Roman" w:cs="Times New Roman"/>
+          <w:sz w:val="24"/>
+          <w:szCs w:val="24"/>
+        </w:rPr>
+      </w:pPr>
+      <w:r>
+        <w:rPr>
+          <w:rFonts w:ascii="Times New Roman" w:hAnsi="Times New Roman" w:cs="Times New Roman"/>
+          <w:sz w:val="24"/>
+          <w:szCs w:val="24"/>
+        </w:rPr>
+        <w:t>Parameters</w:t>
+      </w:r>
+    </w:p>
+    <w:p>
+      <w:pPr>
+        <w:pStyle w:val="ListParagraph"/>
+        <w:numPr>
+          <w:ilvl w:val="0"/>
+          <w:numId w:val="5"/>
+        </w:numPr>
+        <w:spacing w:line="360" w:lineRule="auto"/>
+        <w:rPr>
+          <w:rFonts w:ascii="Times New Roman" w:hAnsi="Times New Roman" w:cs="Times New Roman"/>
+          <w:sz w:val="24"/>
+          <w:szCs w:val="24"/>
+        </w:rPr>
+      </w:pPr>
+      <w:r>
+        <w:rPr>
+          <w:rFonts w:ascii="Times New Roman" w:hAnsi="Times New Roman" w:cs="Times New Roman"/>
+          <w:sz w:val="24"/>
+          <w:szCs w:val="24"/>
+        </w:rPr>
+        <w:t xml:space="preserve">Maximum torque, </w:t>
+      </w:r>
+      <w:proofErr w:type="spellStart"/>
+      <w:r>
+        <w:rPr>
+          <w:rFonts w:ascii="Times New Roman" w:hAnsi="Times New Roman" w:cs="Times New Roman"/>
+          <w:sz w:val="24"/>
+          <w:szCs w:val="24"/>
+        </w:rPr>
+        <w:t>T_max</w:t>
+      </w:r>
+      <w:proofErr w:type="spellEnd"/>
+      <w:r>
+        <w:rPr>
+          <w:rFonts w:ascii="Times New Roman" w:hAnsi="Times New Roman" w:cs="Times New Roman"/>
+          <w:sz w:val="24"/>
+          <w:szCs w:val="24"/>
+        </w:rPr>
+        <w:t xml:space="preserve"> [</w:t>
+      </w:r>
+      <w:proofErr w:type="spellStart"/>
+      <w:r>
+        <w:rPr>
+          <w:rFonts w:ascii="Times New Roman" w:hAnsi="Times New Roman" w:cs="Times New Roman"/>
+          <w:sz w:val="24"/>
+          <w:szCs w:val="24"/>
+        </w:rPr>
+        <w:t>N.m</w:t>
+      </w:r>
+      <w:proofErr w:type="spellEnd"/>
+      <w:r>
+        <w:rPr>
+          <w:rFonts w:ascii="Times New Roman" w:hAnsi="Times New Roman" w:cs="Times New Roman"/>
+          <w:sz w:val="24"/>
+          <w:szCs w:val="24"/>
+        </w:rPr>
+        <w:t xml:space="preserve">]: the </w:t>
+      </w:r>
+      <w:r>
+        <w:rPr>
+          <w:rFonts w:ascii="Times New Roman" w:hAnsi="Times New Roman" w:cs="Times New Roman"/>
+          <w:sz w:val="24"/>
+          <w:szCs w:val="24"/>
+        </w:rPr>
+        <w:t>maximum torque of the motor</w:t>
+      </w:r>
+      <w:r>
+        <w:rPr>
+          <w:rFonts w:ascii="Times New Roman" w:hAnsi="Times New Roman" w:cs="Times New Roman"/>
+          <w:sz w:val="24"/>
+          <w:szCs w:val="24"/>
+        </w:rPr>
+        <w:t xml:space="preserve">, currently set at </w:t>
+      </w:r>
+      <w:r>
+        <w:rPr>
+          <w:rFonts w:ascii="Times New Roman" w:hAnsi="Times New Roman" w:cs="Times New Roman"/>
+          <w:sz w:val="24"/>
+          <w:szCs w:val="24"/>
+        </w:rPr>
+        <w:t>100 as a rough average of peak and continuous torque; Parameterized, A1</w:t>
+      </w:r>
+    </w:p>
+    <w:p>
+      <w:pPr>
+        <w:pStyle w:val="ListParagraph"/>
+        <w:numPr>
+          <w:ilvl w:val="0"/>
+          <w:numId w:val="5"/>
+        </w:numPr>
+        <w:spacing w:line="360" w:lineRule="auto"/>
+        <w:rPr>
+          <w:rFonts w:ascii="Times New Roman" w:hAnsi="Times New Roman" w:cs="Times New Roman"/>
+          <w:sz w:val="24"/>
+          <w:szCs w:val="24"/>
+        </w:rPr>
+      </w:pPr>
+      <w:r>
+        <w:rPr>
+          <w:rFonts w:ascii="Times New Roman" w:hAnsi="Times New Roman" w:cs="Times New Roman"/>
+          <w:sz w:val="24"/>
+          <w:szCs w:val="24"/>
+        </w:rPr>
+        <w:t xml:space="preserve">MTPA table breakpoints: the number of breakpoints to use in the derived </w:t>
+      </w:r>
+      <w:proofErr w:type="spellStart"/>
+      <w:r>
+        <w:rPr>
+          <w:rFonts w:ascii="Times New Roman" w:hAnsi="Times New Roman" w:cs="Times New Roman"/>
+          <w:sz w:val="24"/>
+          <w:szCs w:val="24"/>
+        </w:rPr>
+        <w:t>parameterers</w:t>
+      </w:r>
+      <w:proofErr w:type="spellEnd"/>
+      <w:r>
+        <w:rPr>
+          <w:rFonts w:ascii="Times New Roman" w:hAnsi="Times New Roman" w:cs="Times New Roman"/>
+          <w:sz w:val="24"/>
+          <w:szCs w:val="24"/>
+        </w:rPr>
+        <w:t xml:space="preserve">; </w:t>
+      </w:r>
+      <w:r>
+        <w:rPr>
+          <w:rFonts w:ascii="Times New Roman" w:hAnsi="Times New Roman" w:cs="Times New Roman"/>
+          <w:sz w:val="24"/>
+          <w:szCs w:val="24"/>
+        </w:rPr>
+        <w:t>Parameterized</w:t>
+      </w:r>
+    </w:p>
+    <w:p>
+      <w:pPr>
+        <w:rPr>
+          <w:rFonts w:ascii="Times New Roman" w:hAnsi="Times New Roman" w:cs="Times New Roman"/>
+          <w:sz w:val="24"/>
+          <w:szCs w:val="24"/>
+        </w:rPr>
+      </w:pPr>
+      <w:r>
+        <w:rPr>
+          <w:rFonts w:ascii="Times New Roman" w:hAnsi="Times New Roman" w:cs="Times New Roman"/>
+          <w:sz w:val="24"/>
+          <w:szCs w:val="24"/>
+        </w:rPr>
+        <w:br w:type="page"/>
+      </w:r>
+    </w:p>
+    <w:p>
+      <w:pPr>
+        <w:pStyle w:val="ListParagraph"/>
+        <w:numPr>
+          <w:ilvl w:val="0"/>
+          <w:numId w:val="5"/>
+        </w:numPr>
+        <w:spacing w:line="360" w:lineRule="auto"/>
+        <w:rPr>
+          <w:rFonts w:ascii="Times New Roman" w:hAnsi="Times New Roman" w:cs="Times New Roman"/>
+          <w:sz w:val="24"/>
+          <w:szCs w:val="24"/>
+        </w:rPr>
+      </w:pPr>
+    </w:p>
+    <w:p>
+      <w:pPr>
+        <w:spacing w:line="360" w:lineRule="auto"/>
+        <w:rPr>
+          <w:rFonts w:ascii="Times New Roman" w:hAnsi="Times New Roman" w:cs="Times New Roman"/>
+          <w:sz w:val="24"/>
+          <w:szCs w:val="24"/>
+        </w:rPr>
+      </w:pPr>
+      <w:r>
+        <w:rPr>
+          <w:rFonts w:ascii="Times New Roman" w:hAnsi="Times New Roman" w:cs="Times New Roman"/>
+          <w:sz w:val="24"/>
+          <w:szCs w:val="24"/>
+        </w:rPr>
+        <w:t>Current Controller</w:t>
+      </w:r>
+    </w:p>
+    <w:p>
+      <w:pPr>
+        <w:spacing w:line="360" w:lineRule="auto"/>
+        <w:rPr>
+          <w:rFonts w:ascii="Times New Roman" w:hAnsi="Times New Roman" w:cs="Times New Roman"/>
+          <w:sz w:val="24"/>
+          <w:szCs w:val="24"/>
+        </w:rPr>
+      </w:pPr>
+      <w:r>
+        <w:rPr>
+          <w:rFonts w:ascii="Times New Roman" w:hAnsi="Times New Roman" w:cs="Times New Roman"/>
+          <w:sz w:val="24"/>
+          <w:szCs w:val="24"/>
+        </w:rPr>
+        <w:t xml:space="preserve">Relevant </w:t>
+      </w:r>
+      <w:r>
+        <w:rPr>
+          <w:rFonts w:ascii="Times New Roman" w:hAnsi="Times New Roman" w:cs="Times New Roman"/>
+          <w:sz w:val="24"/>
+          <w:szCs w:val="24"/>
+        </w:rPr>
+        <w:t xml:space="preserve">information could not be found for any of the parameters in this section. </w:t>
+      </w:r>
+    </w:p>
+    <w:p>
+      <w:pPr>
+        <w:spacing w:line="360" w:lineRule="auto"/>
+        <w:rPr>
+          <w:rFonts w:ascii="Times New Roman" w:hAnsi="Times New Roman" w:cs="Times New Roman"/>
+          <w:sz w:val="24"/>
+          <w:szCs w:val="24"/>
+        </w:rPr>
+      </w:pPr>
+    </w:p>
+    <w:p>
+      <w:pPr>
+        <w:rPr>
+          <w:rFonts w:ascii="Times New Roman" w:hAnsi="Times New Roman" w:cs="Times New Roman"/>
+          <w:sz w:val="24"/>
+          <w:szCs w:val="24"/>
+        </w:rPr>
+      </w:pPr>
+      <w:r>
+        <w:rPr>
+          <w:rFonts w:ascii="Times New Roman" w:hAnsi="Times New Roman" w:cs="Times New Roman"/>
+          <w:sz w:val="24"/>
+          <w:szCs w:val="24"/>
+        </w:rPr>
+        <w:br w:type="page"/>
+      </w:r>
+    </w:p>
+    <w:p>
+      <w:pPr>
+        <w:spacing w:line="360" w:lineRule="auto"/>
+        <w:rPr>
+          <w:rFonts w:ascii="Times New Roman" w:hAnsi="Times New Roman" w:cs="Times New Roman"/>
+          <w:b/>
+          <w:bCs/>
+          <w:sz w:val="24"/>
+          <w:szCs w:val="24"/>
+        </w:rPr>
+      </w:pPr>
+      <w:r>
+        <w:rPr>
+          <w:rFonts w:ascii="Times New Roman" w:hAnsi="Times New Roman" w:cs="Times New Roman"/>
+          <w:b/>
+          <w:bCs/>
+          <w:sz w:val="24"/>
+          <w:szCs w:val="24"/>
+        </w:rPr>
+        <w:lastRenderedPageBreak/>
+        <w:t>Motor Appendix</w:t>
+      </w:r>
+    </w:p>
+    <w:p>
+      <w:pPr>
+        <w:spacing w:line="360" w:lineRule="auto"/>
+        <w:rPr>
+          <w:rFonts w:ascii="Times New Roman" w:hAnsi="Times New Roman" w:cs="Times New Roman"/>
+          <w:sz w:val="24"/>
+          <w:szCs w:val="24"/>
+        </w:rPr>
+      </w:pPr>
+      <w:r>
+        <w:rPr>
+          <w:rFonts w:ascii="Times New Roman" w:hAnsi="Times New Roman" w:cs="Times New Roman"/>
+          <w:sz w:val="24"/>
+          <w:szCs w:val="24"/>
+        </w:rPr>
+        <w:t xml:space="preserve">A1. </w:t>
+      </w:r>
+      <w:hyperlink r:id="rId6" w:history="1">
+        <w:r>
+          <w:rPr>
+            <w:rStyle w:val="Hyperlink"/>
+            <w:rFonts w:ascii="Times New Roman" w:hAnsi="Times New Roman" w:cs="Times New Roman"/>
+            <w:sz w:val="24"/>
+            <w:szCs w:val="24"/>
+          </w:rPr>
+          <w:t>E</w:t>
+        </w:r>
+        <w:r>
+          <w:rPr>
+            <w:rStyle w:val="Hyperlink"/>
+            <w:rFonts w:ascii="Times New Roman" w:hAnsi="Times New Roman" w:cs="Times New Roman"/>
+            <w:sz w:val="24"/>
+            <w:szCs w:val="24"/>
+          </w:rPr>
+          <w:t xml:space="preserve">MRAX 208 </w:t>
+        </w:r>
+        <w:proofErr w:type="spellStart"/>
+        <w:r>
+          <w:rPr>
+            <w:rStyle w:val="Hyperlink"/>
+            <w:rFonts w:ascii="Times New Roman" w:hAnsi="Times New Roman" w:cs="Times New Roman"/>
+            <w:sz w:val="24"/>
+            <w:szCs w:val="24"/>
+          </w:rPr>
+          <w:t>Te</w:t>
+        </w:r>
+        <w:r>
+          <w:rPr>
+            <w:rStyle w:val="Hyperlink"/>
+            <w:rFonts w:ascii="Times New Roman" w:hAnsi="Times New Roman" w:cs="Times New Roman"/>
+            <w:sz w:val="24"/>
+            <w:szCs w:val="24"/>
+          </w:rPr>
+          <w:t>c</w:t>
+        </w:r>
+        <w:r>
+          <w:rPr>
+            <w:rStyle w:val="Hyperlink"/>
+            <w:rFonts w:ascii="Times New Roman" w:hAnsi="Times New Roman" w:cs="Times New Roman"/>
+            <w:sz w:val="24"/>
+            <w:szCs w:val="24"/>
+          </w:rPr>
+          <w:t>hincal</w:t>
+        </w:r>
+        <w:proofErr w:type="spellEnd"/>
+        <w:r>
+          <w:rPr>
+            <w:rStyle w:val="Hyperlink"/>
+            <w:rFonts w:ascii="Times New Roman" w:hAnsi="Times New Roman" w:cs="Times New Roman"/>
+            <w:sz w:val="24"/>
+            <w:szCs w:val="24"/>
+          </w:rPr>
+          <w:t xml:space="preserve"> Data Table</w:t>
+        </w:r>
+      </w:hyperlink>
+      <w:r>
+        <w:rPr>
+          <w:rFonts w:ascii="Times New Roman" w:hAnsi="Times New Roman" w:cs="Times New Roman"/>
+          <w:sz w:val="24"/>
+          <w:szCs w:val="24"/>
+        </w:rPr>
+        <w:t>; high voltage column</w:t>
+      </w:r>
+    </w:p>
     <w:sectPr>
       <w:pgSz w:w="12240" w:h="15840"/>
       <w:pgMar w:top="1440" w:right="1440" w:bottom="1440" w:left="1440" w:header="720" w:footer="720" w:gutter="0"/>
@@ -56,8 +2238,473 @@
 </w:document>
 </file>
 
+<file path=word/numbering.xml><?xml version="1.0" encoding="utf-8"?>
+<w:numbering xmlns:wpc="http://schemas.microsoft.com/office/word/2010/wordprocessingCanvas" xmlns:cx="http://schemas.microsoft.com/office/drawing/2014/chartex" xmlns:cx1="http://schemas.microsoft.com/office/drawing/2015/9/8/chartex" xmlns:cx2="http://schemas.microsoft.com/office/drawing/2015/10/21/chartex" xmlns:cx3="http://schemas.microsoft.com/office/drawing/2016/5/9/chartex" xmlns:cx4="http://schemas.microsoft.com/office/drawing/2016/5/10/chartex" xmlns:cx5="http://schemas.microsoft.com/office/drawing/2016/5/11/chartex" xmlns:cx6="http://schemas.microsoft.com/office/drawing/2016/5/12/chartex" xmlns:cx7="http://schemas.microsoft.com/office/drawing/2016/5/13/chartex" xmlns:cx8="http://schemas.microsoft.com/office/drawing/2016/5/14/chartex" xmlns:mc="http://schemas.openxmlformats.org/markup-compatibility/2006" xmlns:aink="http://schemas.microsoft.com/office/drawing/2016/ink" xmlns:am3d="http://schemas.microsoft.com/office/drawing/2017/model3d" xmlns:o="urn:schemas-microsoft-com:office:office" xmlns:r="http://schemas.openxmlformats.org/officeDocument/2006/relationships" xmlns:m="http://schemas.openxmlformats.org/officeDocument/2006/math" xmlns:v="urn:schemas-microsoft-com:vml" xmlns:wp14="http://schemas.microsoft.com/office/word/2010/wordprocessingDrawing" xmlns:wp="http://schemas.openxmlformats.org/drawingml/2006/wordprocessingDrawing" xmlns:w10="urn:schemas-microsoft-com:office:word" xmlns:w="http://schemas.openxmlformats.org/wordprocessingml/2006/main" xmlns:w14="http://schemas.microsoft.com/office/word/2010/wordml" xmlns:w15="http://schemas.microsoft.com/office/word/2012/wordml" xmlns:w16cex="http://schemas.microsoft.com/office/word/2018/wordml/cex" xmlns:w16cid="http://schemas.microsoft.com/office/word/2016/wordml/cid" xmlns:w16="http://schemas.microsoft.com/office/word/2018/wordml" xmlns:w16sdtdh="http://schemas.microsoft.com/office/word/2020/wordml/sdtdatahash" xmlns:w16se="http://schemas.microsoft.com/office/word/2015/wordml/symex" xmlns:wpg="http://schemas.microsoft.com/office/word/2010/wordprocessingGroup" xmlns:wpi="http://schemas.microsoft.com/office/word/2010/wordprocessingInk" xmlns:wne="http://schemas.microsoft.com/office/word/2006/wordml" xmlns:wps="http://schemas.microsoft.com/office/word/2010/wordprocessingShape" mc:Ignorable="w14 w15 w16se w16cid w16 w16cex w16sdtdh wp14">
+  <w:abstractNum w:abstractNumId="0" w15:restartNumberingAfterBreak="0">
+    <w:nsid w:val="0CDE52A1"/>
+    <w:multiLevelType w:val="hybridMultilevel"/>
+    <w:tmpl w:val="84C86EBE"/>
+    <w:lvl w:ilvl="0" w:tplc="B46622A6">
+      <w:start w:val="1"/>
+      <w:numFmt w:val="lowerRoman"/>
+      <w:lvlText w:val="%1."/>
+      <w:lvlJc w:val="left"/>
+      <w:pPr>
+        <w:ind w:left="1080" w:hanging="720"/>
+      </w:pPr>
+      <w:rPr>
+        <w:rFonts w:hint="default"/>
+      </w:rPr>
+    </w:lvl>
+    <w:lvl w:ilvl="1" w:tplc="04090019" w:tentative="1">
+      <w:start w:val="1"/>
+      <w:numFmt w:val="lowerLetter"/>
+      <w:lvlText w:val="%2."/>
+      <w:lvlJc w:val="left"/>
+      <w:pPr>
+        <w:ind w:left="1440" w:hanging="360"/>
+      </w:pPr>
+    </w:lvl>
+    <w:lvl w:ilvl="2" w:tplc="0409001B" w:tentative="1">
+      <w:start w:val="1"/>
+      <w:numFmt w:val="lowerRoman"/>
+      <w:lvlText w:val="%3."/>
+      <w:lvlJc w:val="right"/>
+      <w:pPr>
+        <w:ind w:left="2160" w:hanging="180"/>
+      </w:pPr>
+    </w:lvl>
+    <w:lvl w:ilvl="3" w:tplc="0409000F" w:tentative="1">
+      <w:start w:val="1"/>
+      <w:numFmt w:val="decimal"/>
+      <w:lvlText w:val="%4."/>
+      <w:lvlJc w:val="left"/>
+      <w:pPr>
+        <w:ind w:left="2880" w:hanging="360"/>
+      </w:pPr>
+    </w:lvl>
+    <w:lvl w:ilvl="4" w:tplc="04090019" w:tentative="1">
+      <w:start w:val="1"/>
+      <w:numFmt w:val="lowerLetter"/>
+      <w:lvlText w:val="%5."/>
+      <w:lvlJc w:val="left"/>
+      <w:pPr>
+        <w:ind w:left="3600" w:hanging="360"/>
+      </w:pPr>
+    </w:lvl>
+    <w:lvl w:ilvl="5" w:tplc="0409001B" w:tentative="1">
+      <w:start w:val="1"/>
+      <w:numFmt w:val="lowerRoman"/>
+      <w:lvlText w:val="%6."/>
+      <w:lvlJc w:val="right"/>
+      <w:pPr>
+        <w:ind w:left="4320" w:hanging="180"/>
+      </w:pPr>
+    </w:lvl>
+    <w:lvl w:ilvl="6" w:tplc="0409000F" w:tentative="1">
+      <w:start w:val="1"/>
+      <w:numFmt w:val="decimal"/>
+      <w:lvlText w:val="%7."/>
+      <w:lvlJc w:val="left"/>
+      <w:pPr>
+        <w:ind w:left="5040" w:hanging="360"/>
+      </w:pPr>
+    </w:lvl>
+    <w:lvl w:ilvl="7" w:tplc="04090019" w:tentative="1">
+      <w:start w:val="1"/>
+      <w:numFmt w:val="lowerLetter"/>
+      <w:lvlText w:val="%8."/>
+      <w:lvlJc w:val="left"/>
+      <w:pPr>
+        <w:ind w:left="5760" w:hanging="360"/>
+      </w:pPr>
+    </w:lvl>
+    <w:lvl w:ilvl="8" w:tplc="0409001B" w:tentative="1">
+      <w:start w:val="1"/>
+      <w:numFmt w:val="lowerRoman"/>
+      <w:lvlText w:val="%9."/>
+      <w:lvlJc w:val="right"/>
+      <w:pPr>
+        <w:ind w:left="6480" w:hanging="180"/>
+      </w:pPr>
+    </w:lvl>
+  </w:abstractNum>
+  <w:abstractNum w:abstractNumId="1" w15:restartNumberingAfterBreak="0">
+    <w:nsid w:val="121C666E"/>
+    <w:multiLevelType w:val="hybridMultilevel"/>
+    <w:tmpl w:val="723C0BC4"/>
+    <w:lvl w:ilvl="0" w:tplc="28FA772C">
+      <w:start w:val="1"/>
+      <w:numFmt w:val="lowerRoman"/>
+      <w:lvlText w:val="%1."/>
+      <w:lvlJc w:val="left"/>
+      <w:pPr>
+        <w:ind w:left="1080" w:hanging="720"/>
+      </w:pPr>
+      <w:rPr>
+        <w:rFonts w:hint="default"/>
+      </w:rPr>
+    </w:lvl>
+    <w:lvl w:ilvl="1" w:tplc="04090019" w:tentative="1">
+      <w:start w:val="1"/>
+      <w:numFmt w:val="lowerLetter"/>
+      <w:lvlText w:val="%2."/>
+      <w:lvlJc w:val="left"/>
+      <w:pPr>
+        <w:ind w:left="1440" w:hanging="360"/>
+      </w:pPr>
+    </w:lvl>
+    <w:lvl w:ilvl="2" w:tplc="0409001B" w:tentative="1">
+      <w:start w:val="1"/>
+      <w:numFmt w:val="lowerRoman"/>
+      <w:lvlText w:val="%3."/>
+      <w:lvlJc w:val="right"/>
+      <w:pPr>
+        <w:ind w:left="2160" w:hanging="180"/>
+      </w:pPr>
+    </w:lvl>
+    <w:lvl w:ilvl="3" w:tplc="0409000F" w:tentative="1">
+      <w:start w:val="1"/>
+      <w:numFmt w:val="decimal"/>
+      <w:lvlText w:val="%4."/>
+      <w:lvlJc w:val="left"/>
+      <w:pPr>
+        <w:ind w:left="2880" w:hanging="360"/>
+      </w:pPr>
+    </w:lvl>
+    <w:lvl w:ilvl="4" w:tplc="04090019" w:tentative="1">
+      <w:start w:val="1"/>
+      <w:numFmt w:val="lowerLetter"/>
+      <w:lvlText w:val="%5."/>
+      <w:lvlJc w:val="left"/>
+      <w:pPr>
+        <w:ind w:left="3600" w:hanging="360"/>
+      </w:pPr>
+    </w:lvl>
+    <w:lvl w:ilvl="5" w:tplc="0409001B" w:tentative="1">
+      <w:start w:val="1"/>
+      <w:numFmt w:val="lowerRoman"/>
+      <w:lvlText w:val="%6."/>
+      <w:lvlJc w:val="right"/>
+      <w:pPr>
+        <w:ind w:left="4320" w:hanging="180"/>
+      </w:pPr>
+    </w:lvl>
+    <w:lvl w:ilvl="6" w:tplc="0409000F" w:tentative="1">
+      <w:start w:val="1"/>
+      <w:numFmt w:val="decimal"/>
+      <w:lvlText w:val="%7."/>
+      <w:lvlJc w:val="left"/>
+      <w:pPr>
+        <w:ind w:left="5040" w:hanging="360"/>
+      </w:pPr>
+    </w:lvl>
+    <w:lvl w:ilvl="7" w:tplc="04090019" w:tentative="1">
+      <w:start w:val="1"/>
+      <w:numFmt w:val="lowerLetter"/>
+      <w:lvlText w:val="%8."/>
+      <w:lvlJc w:val="left"/>
+      <w:pPr>
+        <w:ind w:left="5760" w:hanging="360"/>
+      </w:pPr>
+    </w:lvl>
+    <w:lvl w:ilvl="8" w:tplc="0409001B" w:tentative="1">
+      <w:start w:val="1"/>
+      <w:numFmt w:val="lowerRoman"/>
+      <w:lvlText w:val="%9."/>
+      <w:lvlJc w:val="right"/>
+      <w:pPr>
+        <w:ind w:left="6480" w:hanging="180"/>
+      </w:pPr>
+    </w:lvl>
+  </w:abstractNum>
+  <w:abstractNum w:abstractNumId="2" w15:restartNumberingAfterBreak="0">
+    <w:nsid w:val="18396E1A"/>
+    <w:multiLevelType w:val="hybridMultilevel"/>
+    <w:tmpl w:val="04F46732"/>
+    <w:lvl w:ilvl="0" w:tplc="81620750">
+      <w:start w:val="1"/>
+      <w:numFmt w:val="upperRoman"/>
+      <w:lvlText w:val="%1."/>
+      <w:lvlJc w:val="left"/>
+      <w:pPr>
+        <w:ind w:left="1080" w:hanging="720"/>
+      </w:pPr>
+      <w:rPr>
+        <w:rFonts w:hint="default"/>
+      </w:rPr>
+    </w:lvl>
+    <w:lvl w:ilvl="1" w:tplc="04090019" w:tentative="1">
+      <w:start w:val="1"/>
+      <w:numFmt w:val="lowerLetter"/>
+      <w:lvlText w:val="%2."/>
+      <w:lvlJc w:val="left"/>
+      <w:pPr>
+        <w:ind w:left="1440" w:hanging="360"/>
+      </w:pPr>
+    </w:lvl>
+    <w:lvl w:ilvl="2" w:tplc="0409001B" w:tentative="1">
+      <w:start w:val="1"/>
+      <w:numFmt w:val="lowerRoman"/>
+      <w:lvlText w:val="%3."/>
+      <w:lvlJc w:val="right"/>
+      <w:pPr>
+        <w:ind w:left="2160" w:hanging="180"/>
+      </w:pPr>
+    </w:lvl>
+    <w:lvl w:ilvl="3" w:tplc="0409000F" w:tentative="1">
+      <w:start w:val="1"/>
+      <w:numFmt w:val="decimal"/>
+      <w:lvlText w:val="%4."/>
+      <w:lvlJc w:val="left"/>
+      <w:pPr>
+        <w:ind w:left="2880" w:hanging="360"/>
+      </w:pPr>
+    </w:lvl>
+    <w:lvl w:ilvl="4" w:tplc="04090019" w:tentative="1">
+      <w:start w:val="1"/>
+      <w:numFmt w:val="lowerLetter"/>
+      <w:lvlText w:val="%5."/>
+      <w:lvlJc w:val="left"/>
+      <w:pPr>
+        <w:ind w:left="3600" w:hanging="360"/>
+      </w:pPr>
+    </w:lvl>
+    <w:lvl w:ilvl="5" w:tplc="0409001B" w:tentative="1">
+      <w:start w:val="1"/>
+      <w:numFmt w:val="lowerRoman"/>
+      <w:lvlText w:val="%6."/>
+      <w:lvlJc w:val="right"/>
+      <w:pPr>
+        <w:ind w:left="4320" w:hanging="180"/>
+      </w:pPr>
+    </w:lvl>
+    <w:lvl w:ilvl="6" w:tplc="0409000F" w:tentative="1">
+      <w:start w:val="1"/>
+      <w:numFmt w:val="decimal"/>
+      <w:lvlText w:val="%7."/>
+      <w:lvlJc w:val="left"/>
+      <w:pPr>
+        <w:ind w:left="5040" w:hanging="360"/>
+      </w:pPr>
+    </w:lvl>
+    <w:lvl w:ilvl="7" w:tplc="04090019" w:tentative="1">
+      <w:start w:val="1"/>
+      <w:numFmt w:val="lowerLetter"/>
+      <w:lvlText w:val="%8."/>
+      <w:lvlJc w:val="left"/>
+      <w:pPr>
+        <w:ind w:left="5760" w:hanging="360"/>
+      </w:pPr>
+    </w:lvl>
+    <w:lvl w:ilvl="8" w:tplc="0409001B" w:tentative="1">
+      <w:start w:val="1"/>
+      <w:numFmt w:val="lowerRoman"/>
+      <w:lvlText w:val="%9."/>
+      <w:lvlJc w:val="right"/>
+      <w:pPr>
+        <w:ind w:left="6480" w:hanging="180"/>
+      </w:pPr>
+    </w:lvl>
+  </w:abstractNum>
+  <w:abstractNum w:abstractNumId="3" w15:restartNumberingAfterBreak="0">
+    <w:nsid w:val="18594114"/>
+    <w:multiLevelType w:val="hybridMultilevel"/>
+    <w:tmpl w:val="1416CD9E"/>
+    <w:lvl w:ilvl="0" w:tplc="80F4A81E">
+      <w:start w:val="1"/>
+      <w:numFmt w:val="lowerRoman"/>
+      <w:lvlText w:val="%1."/>
+      <w:lvlJc w:val="left"/>
+      <w:pPr>
+        <w:ind w:left="1080" w:hanging="720"/>
+      </w:pPr>
+      <w:rPr>
+        <w:rFonts w:hint="default"/>
+      </w:rPr>
+    </w:lvl>
+    <w:lvl w:ilvl="1" w:tplc="04090019" w:tentative="1">
+      <w:start w:val="1"/>
+      <w:numFmt w:val="lowerLetter"/>
+      <w:lvlText w:val="%2."/>
+      <w:lvlJc w:val="left"/>
+      <w:pPr>
+        <w:ind w:left="1440" w:hanging="360"/>
+      </w:pPr>
+    </w:lvl>
+    <w:lvl w:ilvl="2" w:tplc="0409001B" w:tentative="1">
+      <w:start w:val="1"/>
+      <w:numFmt w:val="lowerRoman"/>
+      <w:lvlText w:val="%3."/>
+      <w:lvlJc w:val="right"/>
+      <w:pPr>
+        <w:ind w:left="2160" w:hanging="180"/>
+      </w:pPr>
+    </w:lvl>
+    <w:lvl w:ilvl="3" w:tplc="0409000F" w:tentative="1">
+      <w:start w:val="1"/>
+      <w:numFmt w:val="decimal"/>
+      <w:lvlText w:val="%4."/>
+      <w:lvlJc w:val="left"/>
+      <w:pPr>
+        <w:ind w:left="2880" w:hanging="360"/>
+      </w:pPr>
+    </w:lvl>
+    <w:lvl w:ilvl="4" w:tplc="04090019" w:tentative="1">
+      <w:start w:val="1"/>
+      <w:numFmt w:val="lowerLetter"/>
+      <w:lvlText w:val="%5."/>
+      <w:lvlJc w:val="left"/>
+      <w:pPr>
+        <w:ind w:left="3600" w:hanging="360"/>
+      </w:pPr>
+    </w:lvl>
+    <w:lvl w:ilvl="5" w:tplc="0409001B" w:tentative="1">
+      <w:start w:val="1"/>
+      <w:numFmt w:val="lowerRoman"/>
+      <w:lvlText w:val="%6."/>
+      <w:lvlJc w:val="right"/>
+      <w:pPr>
+        <w:ind w:left="4320" w:hanging="180"/>
+      </w:pPr>
+    </w:lvl>
+    <w:lvl w:ilvl="6" w:tplc="0409000F" w:tentative="1">
+      <w:start w:val="1"/>
+      <w:numFmt w:val="decimal"/>
+      <w:lvlText w:val="%7."/>
+      <w:lvlJc w:val="left"/>
+      <w:pPr>
+        <w:ind w:left="5040" w:hanging="360"/>
+      </w:pPr>
+    </w:lvl>
+    <w:lvl w:ilvl="7" w:tplc="04090019" w:tentative="1">
+      <w:start w:val="1"/>
+      <w:numFmt w:val="lowerLetter"/>
+      <w:lvlText w:val="%8."/>
+      <w:lvlJc w:val="left"/>
+      <w:pPr>
+        <w:ind w:left="5760" w:hanging="360"/>
+      </w:pPr>
+    </w:lvl>
+    <w:lvl w:ilvl="8" w:tplc="0409001B" w:tentative="1">
+      <w:start w:val="1"/>
+      <w:numFmt w:val="lowerRoman"/>
+      <w:lvlText w:val="%9."/>
+      <w:lvlJc w:val="right"/>
+      <w:pPr>
+        <w:ind w:left="6480" w:hanging="180"/>
+      </w:pPr>
+    </w:lvl>
+  </w:abstractNum>
+  <w:abstractNum w:abstractNumId="4" w15:restartNumberingAfterBreak="0">
+    <w:nsid w:val="4FBB6FEC"/>
+    <w:multiLevelType w:val="hybridMultilevel"/>
+    <w:tmpl w:val="DD22EB8C"/>
+    <w:lvl w:ilvl="0" w:tplc="0409000F">
+      <w:start w:val="1"/>
+      <w:numFmt w:val="decimal"/>
+      <w:lvlText w:val="%1."/>
+      <w:lvlJc w:val="left"/>
+      <w:pPr>
+        <w:ind w:left="720" w:hanging="360"/>
+      </w:pPr>
+      <w:rPr>
+        <w:rFonts w:hint="default"/>
+      </w:rPr>
+    </w:lvl>
+    <w:lvl w:ilvl="1" w:tplc="04090019" w:tentative="1">
+      <w:start w:val="1"/>
+      <w:numFmt w:val="lowerLetter"/>
+      <w:lvlText w:val="%2."/>
+      <w:lvlJc w:val="left"/>
+      <w:pPr>
+        <w:ind w:left="1440" w:hanging="360"/>
+      </w:pPr>
+    </w:lvl>
+    <w:lvl w:ilvl="2" w:tplc="0409001B" w:tentative="1">
+      <w:start w:val="1"/>
+      <w:numFmt w:val="lowerRoman"/>
+      <w:lvlText w:val="%3."/>
+      <w:lvlJc w:val="right"/>
+      <w:pPr>
+        <w:ind w:left="2160" w:hanging="180"/>
+      </w:pPr>
+    </w:lvl>
+    <w:lvl w:ilvl="3" w:tplc="0409000F" w:tentative="1">
+      <w:start w:val="1"/>
+      <w:numFmt w:val="decimal"/>
+      <w:lvlText w:val="%4."/>
+      <w:lvlJc w:val="left"/>
+      <w:pPr>
+        <w:ind w:left="2880" w:hanging="360"/>
+      </w:pPr>
+    </w:lvl>
+    <w:lvl w:ilvl="4" w:tplc="04090019" w:tentative="1">
+      <w:start w:val="1"/>
+      <w:numFmt w:val="lowerLetter"/>
+      <w:lvlText w:val="%5."/>
+      <w:lvlJc w:val="left"/>
+      <w:pPr>
+        <w:ind w:left="3600" w:hanging="360"/>
+      </w:pPr>
+    </w:lvl>
+    <w:lvl w:ilvl="5" w:tplc="0409001B" w:tentative="1">
+      <w:start w:val="1"/>
+      <w:numFmt w:val="lowerRoman"/>
+      <w:lvlText w:val="%6."/>
+      <w:lvlJc w:val="right"/>
+      <w:pPr>
+        <w:ind w:left="4320" w:hanging="180"/>
+      </w:pPr>
+    </w:lvl>
+    <w:lvl w:ilvl="6" w:tplc="0409000F" w:tentative="1">
+      <w:start w:val="1"/>
+      <w:numFmt w:val="decimal"/>
+      <w:lvlText w:val="%7."/>
+      <w:lvlJc w:val="left"/>
+      <w:pPr>
+        <w:ind w:left="5040" w:hanging="360"/>
+      </w:pPr>
+    </w:lvl>
+    <w:lvl w:ilvl="7" w:tplc="04090019" w:tentative="1">
+      <w:start w:val="1"/>
+      <w:numFmt w:val="lowerLetter"/>
+      <w:lvlText w:val="%8."/>
+      <w:lvlJc w:val="left"/>
+      <w:pPr>
+        <w:ind w:left="5760" w:hanging="360"/>
+      </w:pPr>
+    </w:lvl>
+    <w:lvl w:ilvl="8" w:tplc="0409001B" w:tentative="1">
+      <w:start w:val="1"/>
+      <w:numFmt w:val="lowerRoman"/>
+      <w:lvlText w:val="%9."/>
+      <w:lvlJc w:val="right"/>
+      <w:pPr>
+        <w:ind w:left="6480" w:hanging="180"/>
+      </w:pPr>
+    </w:lvl>
+  </w:abstractNum>
+  <w:num w:numId="1">
+    <w:abstractNumId w:val="2"/>
+  </w:num>
+  <w:num w:numId="2">
+    <w:abstractNumId w:val="1"/>
+  </w:num>
+  <w:num w:numId="3">
+    <w:abstractNumId w:val="4"/>
+  </w:num>
+  <w:num w:numId="4">
+    <w:abstractNumId w:val="0"/>
+  </w:num>
+  <w:num w:numId="5">
+    <w:abstractNumId w:val="3"/>
+  </w:num>
+</w:numbering>
+</file>
+
 <file path=word/styles.xml><?xml version="1.0" encoding="utf-8"?>
-<w:styles xmlns:mc="http://schemas.openxmlformats.org/markup-compatibility/2006" xmlns:r="http://schemas.openxmlformats.org/officeDocument/2006/relationships" xmlns:w="http://schemas.openxmlformats.org/wordprocessingml/2006/main" xmlns:w14="http://schemas.microsoft.com/office/word/2010/wordml" xmlns:w15="http://schemas.microsoft.com/office/word/2012/wordml" xmlns:w16cex="http://schemas.microsoft.com/office/word/2018/wordml/cex" xmlns:w16cid="http://schemas.microsoft.com/office/word/2016/wordml/cid" xmlns:w16="http://schemas.microsoft.com/office/word/2018/wordml" xmlns:w16se="http://schemas.microsoft.com/office/word/2015/wordml/symex" mc:Ignorable="w14 w15 w16se w16cid w16 w16cex">
+<w:styles xmlns:mc="http://schemas.openxmlformats.org/markup-compatibility/2006" xmlns:r="http://schemas.openxmlformats.org/officeDocument/2006/relationships" xmlns:w="http://schemas.openxmlformats.org/wordprocessingml/2006/main" xmlns:w14="http://schemas.microsoft.com/office/word/2010/wordml" xmlns:w15="http://schemas.microsoft.com/office/word/2012/wordml" xmlns:w16cex="http://schemas.microsoft.com/office/word/2018/wordml/cex" xmlns:w16cid="http://schemas.microsoft.com/office/word/2016/wordml/cid" xmlns:w16="http://schemas.microsoft.com/office/word/2018/wordml" xmlns:w16sdtdh="http://schemas.microsoft.com/office/word/2020/wordml/sdtdatahash" xmlns:w16se="http://schemas.microsoft.com/office/word/2015/wordml/symex" mc:Ignorable="w14 w15 w16se w16cid w16 w16cex w16sdtdh">
   <w:docDefaults>
     <w:rPrDefault>
       <w:rPr>
@@ -482,6 +3129,52 @@
     <w:semiHidden/>
     <w:unhideWhenUsed/>
   </w:style>
+  <w:style w:type="paragraph" w:styleId="ListParagraph">
+    <w:name w:val="List Paragraph"/>
+    <w:basedOn w:val="Normal"/>
+    <w:uiPriority w:val="34"/>
+    <w:qFormat/>
+    <w:rsid w:val="005B6D49"/>
+    <w:pPr>
+      <w:ind w:left="720"/>
+      <w:contextualSpacing/>
+    </w:pPr>
+  </w:style>
+  <w:style w:type="character" w:styleId="Hyperlink">
+    <w:name w:val="Hyperlink"/>
+    <w:basedOn w:val="DefaultParagraphFont"/>
+    <w:uiPriority w:val="99"/>
+    <w:unhideWhenUsed/>
+    <w:rsid w:val="00F4727F"/>
+    <w:rPr>
+      <w:color w:val="0563C1" w:themeColor="hyperlink"/>
+      <w:u w:val="single"/>
+    </w:rPr>
+  </w:style>
+  <w:style w:type="character" w:styleId="UnresolvedMention">
+    <w:name w:val="Unresolved Mention"/>
+    <w:basedOn w:val="DefaultParagraphFont"/>
+    <w:uiPriority w:val="99"/>
+    <w:semiHidden/>
+    <w:unhideWhenUsed/>
+    <w:rsid w:val="00F4727F"/>
+    <w:rPr>
+      <w:color w:val="605E5C"/>
+      <w:shd w:val="clear" w:color="auto" w:fill="E1DFDD"/>
+    </w:rPr>
+  </w:style>
+  <w:style w:type="character" w:styleId="FollowedHyperlink">
+    <w:name w:val="FollowedHyperlink"/>
+    <w:basedOn w:val="DefaultParagraphFont"/>
+    <w:uiPriority w:val="99"/>
+    <w:semiHidden/>
+    <w:unhideWhenUsed/>
+    <w:rsid w:val="00F4727F"/>
+    <w:rPr>
+      <w:color w:val="954F72" w:themeColor="followedHyperlink"/>
+      <w:u w:val="single"/>
+    </w:rPr>
+  </w:style>
 </w:styles>
 </file>
 

</xml_diff>

<commit_message>
Completed motor controller portion of documentation
</commit_message>
<xml_diff>
--- a/HT05 Simulink Model/Research and Documentation/Documentation.docx
+++ b/HT05 Simulink Model/Research and Documentation/Documentation.docx
@@ -306,7 +306,15 @@
           <w:sz w:val="24"/>
           <w:szCs w:val="24"/>
         </w:rPr>
-        <w:t xml:space="preserve">resources used </w:t>
+        <w:t>sources (collectively “resources”)</w:t>
+      </w:r>
+      <w:r>
+        <w:rPr>
+          <w:rFonts w:ascii="Times New Roman" w:hAnsi="Times New Roman" w:cs="Times New Roman"/>
+          <w:sz w:val="24"/>
+          <w:szCs w:val="24"/>
+        </w:rPr>
+        <w:t xml:space="preserve"> used </w:t>
       </w:r>
       <w:r>
         <w:rPr>
@@ -1455,6 +1463,23 @@
           <w:szCs w:val="24"/>
         </w:rPr>
       </w:pPr>
+      <w:r>
+        <w:rPr>
+          <w:rFonts w:ascii="Times New Roman" w:hAnsi="Times New Roman" w:cs="Times New Roman"/>
+          <w:sz w:val="24"/>
+          <w:szCs w:val="24"/>
+        </w:rPr>
+        <w:t xml:space="preserve">Percentage parameterized: </w:t>
+      </w:r>
+      <w:r>
+        <w:rPr>
+          <w:rFonts w:ascii="Times New Roman" w:hAnsi="Times New Roman" w:cs="Times New Roman"/>
+          <w:color w:val="FFC000"/>
+          <w:sz w:val="24"/>
+          <w:szCs w:val="24"/>
+        </w:rPr>
+        <w:t>80%</w:t>
+      </w:r>
     </w:p>
     <w:p>
       <w:pPr>
@@ -1509,15 +1534,35 @@
           <w:rFonts w:ascii="Times New Roman" w:hAnsi="Times New Roman" w:cs="Times New Roman"/>
           <w:sz w:val="24"/>
           <w:szCs w:val="24"/>
-        </w:rPr>
-      </w:pPr>
-      <w:r>
-        <w:rPr>
-          <w:rFonts w:ascii="Times New Roman" w:hAnsi="Times New Roman" w:cs="Times New Roman"/>
-          <w:sz w:val="24"/>
-          <w:szCs w:val="24"/>
+          <w:u w:val="single"/>
+        </w:rPr>
+      </w:pPr>
+      <w:r>
+        <w:rPr>
+          <w:rFonts w:ascii="Times New Roman" w:hAnsi="Times New Roman" w:cs="Times New Roman"/>
+          <w:sz w:val="24"/>
+          <w:szCs w:val="24"/>
+          <w:u w:val="single"/>
         </w:rPr>
         <w:t>Motor Parameters</w:t>
+      </w:r>
+    </w:p>
+    <w:p>
+      <w:pPr>
+        <w:spacing w:line="360" w:lineRule="auto"/>
+        <w:rPr>
+          <w:rFonts w:ascii="Times New Roman" w:hAnsi="Times New Roman" w:cs="Times New Roman"/>
+          <w:sz w:val="24"/>
+          <w:szCs w:val="24"/>
+        </w:rPr>
+      </w:pPr>
+      <w:r>
+        <w:rPr>
+          <w:rFonts w:ascii="Times New Roman" w:hAnsi="Times New Roman" w:cs="Times New Roman"/>
+          <w:sz w:val="24"/>
+          <w:szCs w:val="24"/>
+        </w:rPr>
+        <w:t>Parameters</w:t>
       </w:r>
     </w:p>
     <w:p>
@@ -1540,7 +1585,16 @@
           <w:sz w:val="24"/>
           <w:szCs w:val="24"/>
         </w:rPr>
-        <w:t>Stator resistance, Rs [Ohm]: Parameterized</w:t>
+        <w:t xml:space="preserve">Stator resistance, Rs [Ohm]: </w:t>
+      </w:r>
+      <w:r>
+        <w:rPr>
+          <w:rFonts w:ascii="Times New Roman" w:hAnsi="Times New Roman" w:cs="Times New Roman"/>
+          <w:color w:val="00B050"/>
+          <w:sz w:val="24"/>
+          <w:szCs w:val="24"/>
+        </w:rPr>
+        <w:t>Parameterized</w:t>
       </w:r>
       <w:r>
         <w:rPr>
@@ -1618,10 +1672,19 @@
       <w:r>
         <w:rPr>
           <w:rFonts w:ascii="Times New Roman" w:hAnsi="Times New Roman" w:cs="Times New Roman"/>
-          <w:sz w:val="24"/>
-          <w:szCs w:val="24"/>
-        </w:rPr>
-        <w:t xml:space="preserve">Parameterized, </w:t>
+          <w:color w:val="00B050"/>
+          <w:sz w:val="24"/>
+          <w:szCs w:val="24"/>
+        </w:rPr>
+        <w:t>Parameterized</w:t>
+      </w:r>
+      <w:r>
+        <w:rPr>
+          <w:rFonts w:ascii="Times New Roman" w:hAnsi="Times New Roman" w:cs="Times New Roman"/>
+          <w:sz w:val="24"/>
+          <w:szCs w:val="24"/>
+        </w:rPr>
+        <w:t xml:space="preserve">, </w:t>
       </w:r>
       <w:r>
         <w:rPr>
@@ -1671,7 +1734,24 @@
           <w:sz w:val="24"/>
           <w:szCs w:val="24"/>
         </w:rPr>
-        <w:t xml:space="preserve"> [H]: Parameterized, A1</w:t>
+        <w:t xml:space="preserve"> [H]: </w:t>
+      </w:r>
+      <w:r>
+        <w:rPr>
+          <w:rFonts w:ascii="Times New Roman" w:hAnsi="Times New Roman" w:cs="Times New Roman"/>
+          <w:color w:val="00B050"/>
+          <w:sz w:val="24"/>
+          <w:szCs w:val="24"/>
+        </w:rPr>
+        <w:t>Parameterized</w:t>
+      </w:r>
+      <w:r>
+        <w:rPr>
+          <w:rFonts w:ascii="Times New Roman" w:hAnsi="Times New Roman" w:cs="Times New Roman"/>
+          <w:sz w:val="24"/>
+          <w:szCs w:val="24"/>
+        </w:rPr>
+        <w:t>, A1</w:t>
       </w:r>
     </w:p>
     <w:p>
@@ -1717,10 +1797,19 @@
       <w:r>
         <w:rPr>
           <w:rFonts w:ascii="Times New Roman" w:hAnsi="Times New Roman" w:cs="Times New Roman"/>
-          <w:sz w:val="24"/>
-          <w:szCs w:val="24"/>
-        </w:rPr>
-        <w:t>Parameterized, A1</w:t>
+          <w:color w:val="00B050"/>
+          <w:sz w:val="24"/>
+          <w:szCs w:val="24"/>
+        </w:rPr>
+        <w:t>Parameterized</w:t>
+      </w:r>
+      <w:r>
+        <w:rPr>
+          <w:rFonts w:ascii="Times New Roman" w:hAnsi="Times New Roman" w:cs="Times New Roman"/>
+          <w:sz w:val="24"/>
+          <w:szCs w:val="24"/>
+        </w:rPr>
+        <w:t>, A1</w:t>
       </w:r>
     </w:p>
     <w:p>
@@ -1761,23 +1850,42 @@
           <w:sz w:val="24"/>
           <w:szCs w:val="24"/>
         </w:rPr>
-        <w:t>: Parameterized, A1</w:t>
-      </w:r>
-    </w:p>
-    <w:p>
-      <w:pPr>
-        <w:spacing w:line="360" w:lineRule="auto"/>
-        <w:rPr>
-          <w:rFonts w:ascii="Times New Roman" w:hAnsi="Times New Roman" w:cs="Times New Roman"/>
-          <w:sz w:val="24"/>
-          <w:szCs w:val="24"/>
-        </w:rPr>
-      </w:pPr>
-      <w:r>
-        <w:rPr>
-          <w:rFonts w:ascii="Times New Roman" w:hAnsi="Times New Roman" w:cs="Times New Roman"/>
-          <w:sz w:val="24"/>
-          <w:szCs w:val="24"/>
+        <w:t xml:space="preserve">: </w:t>
+      </w:r>
+      <w:r>
+        <w:rPr>
+          <w:rFonts w:ascii="Times New Roman" w:hAnsi="Times New Roman" w:cs="Times New Roman"/>
+          <w:color w:val="00B050"/>
+          <w:sz w:val="24"/>
+          <w:szCs w:val="24"/>
+        </w:rPr>
+        <w:t>Parameterized</w:t>
+      </w:r>
+      <w:r>
+        <w:rPr>
+          <w:rFonts w:ascii="Times New Roman" w:hAnsi="Times New Roman" w:cs="Times New Roman"/>
+          <w:sz w:val="24"/>
+          <w:szCs w:val="24"/>
+        </w:rPr>
+        <w:t>, A1</w:t>
+      </w:r>
+    </w:p>
+    <w:p>
+      <w:pPr>
+        <w:spacing w:line="360" w:lineRule="auto"/>
+        <w:rPr>
+          <w:rFonts w:ascii="Times New Roman" w:hAnsi="Times New Roman" w:cs="Times New Roman"/>
+          <w:sz w:val="24"/>
+          <w:szCs w:val="24"/>
+          <w:u w:val="single"/>
+        </w:rPr>
+      </w:pPr>
+      <w:r>
+        <w:rPr>
+          <w:rFonts w:ascii="Times New Roman" w:hAnsi="Times New Roman" w:cs="Times New Roman"/>
+          <w:sz w:val="24"/>
+          <w:szCs w:val="24"/>
+          <w:u w:val="single"/>
         </w:rPr>
         <w:t xml:space="preserve">Id and </w:t>
       </w:r>
@@ -1787,6 +1895,7 @@
           <w:rFonts w:ascii="Times New Roman" w:hAnsi="Times New Roman" w:cs="Times New Roman"/>
           <w:sz w:val="24"/>
           <w:szCs w:val="24"/>
+          <w:u w:val="single"/>
         </w:rPr>
         <w:t>Iq</w:t>
       </w:r>
@@ -1796,6 +1905,7 @@
           <w:rFonts w:ascii="Times New Roman" w:hAnsi="Times New Roman" w:cs="Times New Roman"/>
           <w:sz w:val="24"/>
           <w:szCs w:val="24"/>
+          <w:u w:val="single"/>
         </w:rPr>
         <w:t xml:space="preserve"> Calculation</w:t>
       </w:r>
@@ -1966,7 +2076,24 @@
           <w:sz w:val="24"/>
           <w:szCs w:val="24"/>
         </w:rPr>
-        <w:t>100 as a rough average of peak and continuous torque; Parameterized, A1</w:t>
+        <w:t xml:space="preserve">100 as a rough average of peak and continuous torque; </w:t>
+      </w:r>
+      <w:r>
+        <w:rPr>
+          <w:rFonts w:ascii="Times New Roman" w:hAnsi="Times New Roman" w:cs="Times New Roman"/>
+          <w:color w:val="00B050"/>
+          <w:sz w:val="24"/>
+          <w:szCs w:val="24"/>
+        </w:rPr>
+        <w:t>Parameterized</w:t>
+      </w:r>
+      <w:r>
+        <w:rPr>
+          <w:rFonts w:ascii="Times New Roman" w:hAnsi="Times New Roman" w:cs="Times New Roman"/>
+          <w:sz w:val="24"/>
+          <w:szCs w:val="24"/>
+        </w:rPr>
+        <w:t>, A1</w:t>
       </w:r>
     </w:p>
     <w:p>
@@ -1991,6 +2118,113 @@
         </w:rPr>
         <w:t xml:space="preserve">MTPA table breakpoints: the number of breakpoints to use in the derived </w:t>
       </w:r>
+      <w:r>
+        <w:rPr>
+          <w:rFonts w:ascii="Times New Roman" w:hAnsi="Times New Roman" w:cs="Times New Roman"/>
+          <w:sz w:val="24"/>
+          <w:szCs w:val="24"/>
+        </w:rPr>
+        <w:t>parameters</w:t>
+      </w:r>
+      <w:r>
+        <w:rPr>
+          <w:rFonts w:ascii="Times New Roman" w:hAnsi="Times New Roman" w:cs="Times New Roman"/>
+          <w:sz w:val="24"/>
+          <w:szCs w:val="24"/>
+        </w:rPr>
+        <w:t xml:space="preserve">; </w:t>
+      </w:r>
+      <w:r>
+        <w:rPr>
+          <w:rFonts w:ascii="Times New Roman" w:hAnsi="Times New Roman" w:cs="Times New Roman"/>
+          <w:color w:val="00B050"/>
+          <w:sz w:val="24"/>
+          <w:szCs w:val="24"/>
+        </w:rPr>
+        <w:t>Parameterized</w:t>
+      </w:r>
+    </w:p>
+    <w:p>
+      <w:pPr>
+        <w:rPr>
+          <w:rFonts w:ascii="Times New Roman" w:hAnsi="Times New Roman" w:cs="Times New Roman"/>
+          <w:sz w:val="24"/>
+          <w:szCs w:val="24"/>
+        </w:rPr>
+      </w:pPr>
+      <w:r>
+        <w:rPr>
+          <w:rFonts w:ascii="Times New Roman" w:hAnsi="Times New Roman" w:cs="Times New Roman"/>
+          <w:sz w:val="24"/>
+          <w:szCs w:val="24"/>
+        </w:rPr>
+        <w:br w:type="page"/>
+      </w:r>
+    </w:p>
+    <w:p>
+      <w:pPr>
+        <w:spacing w:line="360" w:lineRule="auto"/>
+        <w:rPr>
+          <w:rFonts w:ascii="Times New Roman" w:hAnsi="Times New Roman" w:cs="Times New Roman"/>
+          <w:sz w:val="24"/>
+          <w:szCs w:val="24"/>
+          <w:u w:val="single"/>
+        </w:rPr>
+      </w:pPr>
+      <w:r>
+        <w:rPr>
+          <w:rFonts w:ascii="Times New Roman" w:hAnsi="Times New Roman" w:cs="Times New Roman"/>
+          <w:sz w:val="24"/>
+          <w:szCs w:val="24"/>
+          <w:u w:val="single"/>
+        </w:rPr>
+        <w:lastRenderedPageBreak/>
+        <w:t>Current Controller</w:t>
+      </w:r>
+    </w:p>
+    <w:p>
+      <w:pPr>
+        <w:spacing w:line="360" w:lineRule="auto"/>
+        <w:rPr>
+          <w:rFonts w:ascii="Times New Roman" w:hAnsi="Times New Roman" w:cs="Times New Roman"/>
+          <w:sz w:val="24"/>
+          <w:szCs w:val="24"/>
+        </w:rPr>
+      </w:pPr>
+      <w:r>
+        <w:rPr>
+          <w:rFonts w:ascii="Times New Roman" w:hAnsi="Times New Roman" w:cs="Times New Roman"/>
+          <w:sz w:val="24"/>
+          <w:szCs w:val="24"/>
+        </w:rPr>
+        <w:t>Correct</w:t>
+      </w:r>
+      <w:r>
+        <w:rPr>
+          <w:rFonts w:ascii="Times New Roman" w:hAnsi="Times New Roman" w:cs="Times New Roman"/>
+          <w:sz w:val="24"/>
+          <w:szCs w:val="24"/>
+        </w:rPr>
+        <w:t xml:space="preserve"> </w:t>
+      </w:r>
+      <w:r>
+        <w:rPr>
+          <w:rFonts w:ascii="Times New Roman" w:hAnsi="Times New Roman" w:cs="Times New Roman"/>
+          <w:sz w:val="24"/>
+          <w:szCs w:val="24"/>
+        </w:rPr>
+        <w:t>information could not be found for any of the parameters in this section.</w:t>
+      </w:r>
+    </w:p>
+    <w:p>
+      <w:pPr>
+        <w:spacing w:line="360" w:lineRule="auto"/>
+        <w:rPr>
+          <w:rFonts w:ascii="Times New Roman" w:hAnsi="Times New Roman" w:cs="Times New Roman"/>
+          <w:sz w:val="24"/>
+          <w:szCs w:val="24"/>
+        </w:rPr>
+      </w:pPr>
       <w:proofErr w:type="spellStart"/>
       <w:r>
         <w:rPr>
@@ -1998,49 +2232,16 @@
           <w:sz w:val="24"/>
           <w:szCs w:val="24"/>
         </w:rPr>
-        <w:t>parameterers</w:t>
+        <w:t>Parmameters</w:t>
       </w:r>
       <w:proofErr w:type="spellEnd"/>
-      <w:r>
-        <w:rPr>
-          <w:rFonts w:ascii="Times New Roman" w:hAnsi="Times New Roman" w:cs="Times New Roman"/>
-          <w:sz w:val="24"/>
-          <w:szCs w:val="24"/>
-        </w:rPr>
-        <w:t xml:space="preserve">; </w:t>
-      </w:r>
-      <w:r>
-        <w:rPr>
-          <w:rFonts w:ascii="Times New Roman" w:hAnsi="Times New Roman" w:cs="Times New Roman"/>
-          <w:sz w:val="24"/>
-          <w:szCs w:val="24"/>
-        </w:rPr>
-        <w:t>Parameterized</w:t>
-      </w:r>
-    </w:p>
-    <w:p>
-      <w:pPr>
-        <w:rPr>
-          <w:rFonts w:ascii="Times New Roman" w:hAnsi="Times New Roman" w:cs="Times New Roman"/>
-          <w:sz w:val="24"/>
-          <w:szCs w:val="24"/>
-        </w:rPr>
-      </w:pPr>
-      <w:r>
-        <w:rPr>
-          <w:rFonts w:ascii="Times New Roman" w:hAnsi="Times New Roman" w:cs="Times New Roman"/>
-          <w:sz w:val="24"/>
-          <w:szCs w:val="24"/>
-        </w:rPr>
-        <w:br w:type="page"/>
-      </w:r>
     </w:p>
     <w:p>
       <w:pPr>
         <w:pStyle w:val="ListParagraph"/>
         <w:numPr>
           <w:ilvl w:val="0"/>
-          <w:numId w:val="5"/>
+          <w:numId w:val="6"/>
         </w:numPr>
         <w:spacing w:line="360" w:lineRule="auto"/>
         <w:rPr>
@@ -2049,49 +2250,385 @@
           <w:szCs w:val="24"/>
         </w:rPr>
       </w:pPr>
-    </w:p>
-    <w:p>
-      <w:pPr>
-        <w:spacing w:line="360" w:lineRule="auto"/>
-        <w:rPr>
-          <w:rFonts w:ascii="Times New Roman" w:hAnsi="Times New Roman" w:cs="Times New Roman"/>
-          <w:sz w:val="24"/>
-          <w:szCs w:val="24"/>
-        </w:rPr>
-      </w:pPr>
-      <w:r>
-        <w:rPr>
-          <w:rFonts w:ascii="Times New Roman" w:hAnsi="Times New Roman" w:cs="Times New Roman"/>
-          <w:sz w:val="24"/>
-          <w:szCs w:val="24"/>
-        </w:rPr>
-        <w:t>Current Controller</w:t>
-      </w:r>
-    </w:p>
-    <w:p>
-      <w:pPr>
-        <w:spacing w:line="360" w:lineRule="auto"/>
-        <w:rPr>
-          <w:rFonts w:ascii="Times New Roman" w:hAnsi="Times New Roman" w:cs="Times New Roman"/>
-          <w:sz w:val="24"/>
-          <w:szCs w:val="24"/>
-        </w:rPr>
-      </w:pPr>
-      <w:r>
-        <w:rPr>
-          <w:rFonts w:ascii="Times New Roman" w:hAnsi="Times New Roman" w:cs="Times New Roman"/>
-          <w:sz w:val="24"/>
-          <w:szCs w:val="24"/>
-        </w:rPr>
-        <w:t xml:space="preserve">Relevant </w:t>
-      </w:r>
-      <w:r>
-        <w:rPr>
-          <w:rFonts w:ascii="Times New Roman" w:hAnsi="Times New Roman" w:cs="Times New Roman"/>
-          <w:sz w:val="24"/>
-          <w:szCs w:val="24"/>
-        </w:rPr>
-        <w:t xml:space="preserve">information could not be found for any of the parameters in this section. </w:t>
+      <w:r>
+        <w:rPr>
+          <w:rFonts w:ascii="Times New Roman" w:hAnsi="Times New Roman" w:cs="Times New Roman"/>
+          <w:sz w:val="24"/>
+          <w:szCs w:val="24"/>
+        </w:rPr>
+        <w:t xml:space="preserve">Bandwidth of the current regulator, </w:t>
+      </w:r>
+      <w:proofErr w:type="spellStart"/>
+      <w:r>
+        <w:rPr>
+          <w:rFonts w:ascii="Times New Roman" w:hAnsi="Times New Roman" w:cs="Times New Roman"/>
+          <w:sz w:val="24"/>
+          <w:szCs w:val="24"/>
+        </w:rPr>
+        <w:t>EV_current</w:t>
+      </w:r>
+      <w:proofErr w:type="spellEnd"/>
+      <w:r>
+        <w:rPr>
+          <w:rFonts w:ascii="Times New Roman" w:hAnsi="Times New Roman" w:cs="Times New Roman"/>
+          <w:sz w:val="24"/>
+          <w:szCs w:val="24"/>
+        </w:rPr>
+        <w:t xml:space="preserve"> [Hz]</w:t>
+      </w:r>
+      <w:r>
+        <w:rPr>
+          <w:rFonts w:ascii="Times New Roman" w:hAnsi="Times New Roman" w:cs="Times New Roman"/>
+          <w:sz w:val="24"/>
+          <w:szCs w:val="24"/>
+        </w:rPr>
+        <w:t xml:space="preserve">: </w:t>
+      </w:r>
+      <w:r>
+        <w:rPr>
+          <w:rFonts w:ascii="Times New Roman" w:hAnsi="Times New Roman" w:cs="Times New Roman"/>
+          <w:color w:val="FF0000"/>
+          <w:sz w:val="24"/>
+          <w:szCs w:val="24"/>
+        </w:rPr>
+        <w:t>Not parameterized</w:t>
+      </w:r>
+    </w:p>
+    <w:p>
+      <w:pPr>
+        <w:pStyle w:val="ListParagraph"/>
+        <w:numPr>
+          <w:ilvl w:val="0"/>
+          <w:numId w:val="6"/>
+        </w:numPr>
+        <w:spacing w:line="360" w:lineRule="auto"/>
+        <w:rPr>
+          <w:rFonts w:ascii="Times New Roman" w:hAnsi="Times New Roman" w:cs="Times New Roman"/>
+          <w:sz w:val="24"/>
+          <w:szCs w:val="24"/>
+        </w:rPr>
+      </w:pPr>
+      <w:r>
+        <w:rPr>
+          <w:rFonts w:ascii="Times New Roman" w:hAnsi="Times New Roman" w:cs="Times New Roman"/>
+          <w:sz w:val="24"/>
+          <w:szCs w:val="24"/>
+        </w:rPr>
+        <w:t xml:space="preserve">Sample time for the torque control, </w:t>
+      </w:r>
+      <w:proofErr w:type="spellStart"/>
+      <w:r>
+        <w:rPr>
+          <w:rFonts w:ascii="Times New Roman" w:hAnsi="Times New Roman" w:cs="Times New Roman"/>
+          <w:sz w:val="24"/>
+          <w:szCs w:val="24"/>
+        </w:rPr>
+        <w:t>Tst</w:t>
+      </w:r>
+      <w:proofErr w:type="spellEnd"/>
+      <w:r>
+        <w:rPr>
+          <w:rFonts w:ascii="Times New Roman" w:hAnsi="Times New Roman" w:cs="Times New Roman"/>
+          <w:sz w:val="24"/>
+          <w:szCs w:val="24"/>
+        </w:rPr>
+        <w:t xml:space="preserve"> [s]:</w:t>
+      </w:r>
+      <w:r>
+        <w:rPr>
+          <w:rFonts w:ascii="Times New Roman" w:hAnsi="Times New Roman" w:cs="Times New Roman"/>
+          <w:sz w:val="24"/>
+          <w:szCs w:val="24"/>
+        </w:rPr>
+        <w:t xml:space="preserve"> </w:t>
+      </w:r>
+      <w:r>
+        <w:rPr>
+          <w:rFonts w:ascii="Times New Roman" w:hAnsi="Times New Roman" w:cs="Times New Roman"/>
+          <w:color w:val="FF0000"/>
+          <w:sz w:val="24"/>
+          <w:szCs w:val="24"/>
+        </w:rPr>
+        <w:t>Not parameterized</w:t>
+      </w:r>
+    </w:p>
+    <w:p>
+      <w:pPr>
+        <w:spacing w:line="360" w:lineRule="auto"/>
+        <w:rPr>
+          <w:rFonts w:ascii="Times New Roman" w:hAnsi="Times New Roman" w:cs="Times New Roman"/>
+          <w:sz w:val="24"/>
+          <w:szCs w:val="24"/>
+        </w:rPr>
+      </w:pPr>
+      <w:r>
+        <w:rPr>
+          <w:rFonts w:ascii="Times New Roman" w:hAnsi="Times New Roman" w:cs="Times New Roman"/>
+          <w:sz w:val="24"/>
+          <w:szCs w:val="24"/>
+          <w:u w:val="single"/>
+        </w:rPr>
+        <w:t>Electrical Losses</w:t>
+      </w:r>
+    </w:p>
+    <w:p>
+      <w:pPr>
+        <w:spacing w:line="360" w:lineRule="auto"/>
+        <w:rPr>
+          <w:rFonts w:ascii="Times New Roman" w:hAnsi="Times New Roman" w:cs="Times New Roman"/>
+          <w:sz w:val="24"/>
+          <w:szCs w:val="24"/>
+        </w:rPr>
+      </w:pPr>
+      <w:r>
+        <w:rPr>
+          <w:rFonts w:ascii="Times New Roman" w:hAnsi="Times New Roman" w:cs="Times New Roman"/>
+          <w:sz w:val="24"/>
+          <w:szCs w:val="24"/>
+        </w:rPr>
+        <w:t>Parameters</w:t>
+      </w:r>
+    </w:p>
+    <w:p>
+      <w:pPr>
+        <w:pStyle w:val="ListParagraph"/>
+        <w:numPr>
+          <w:ilvl w:val="0"/>
+          <w:numId w:val="7"/>
+        </w:numPr>
+        <w:spacing w:line="360" w:lineRule="auto"/>
+        <w:rPr>
+          <w:rFonts w:ascii="Times New Roman" w:hAnsi="Times New Roman" w:cs="Times New Roman"/>
+          <w:sz w:val="24"/>
+          <w:szCs w:val="24"/>
+        </w:rPr>
+      </w:pPr>
+      <w:r>
+        <w:rPr>
+          <w:rFonts w:ascii="Times New Roman" w:hAnsi="Times New Roman" w:cs="Times New Roman"/>
+          <w:sz w:val="24"/>
+          <w:szCs w:val="24"/>
+        </w:rPr>
+        <w:t xml:space="preserve">Parameterize losses by: </w:t>
+      </w:r>
+      <w:r>
+        <w:rPr>
+          <w:rFonts w:ascii="Times New Roman" w:hAnsi="Times New Roman" w:cs="Times New Roman"/>
+          <w:color w:val="00B050"/>
+          <w:sz w:val="24"/>
+          <w:szCs w:val="24"/>
+        </w:rPr>
+        <w:t>Parameterized</w:t>
+      </w:r>
+    </w:p>
+    <w:p>
+      <w:pPr>
+        <w:pStyle w:val="ListParagraph"/>
+        <w:numPr>
+          <w:ilvl w:val="0"/>
+          <w:numId w:val="7"/>
+        </w:numPr>
+        <w:spacing w:line="360" w:lineRule="auto"/>
+        <w:rPr>
+          <w:rFonts w:ascii="Times New Roman" w:hAnsi="Times New Roman" w:cs="Times New Roman"/>
+          <w:sz w:val="24"/>
+          <w:szCs w:val="24"/>
+        </w:rPr>
+      </w:pPr>
+      <w:r>
+        <w:rPr>
+          <w:rFonts w:ascii="Times New Roman" w:hAnsi="Times New Roman" w:cs="Times New Roman"/>
+          <w:sz w:val="24"/>
+          <w:szCs w:val="24"/>
+        </w:rPr>
+        <w:t xml:space="preserve">Vector of speeds (w) for tabulated efficiency, </w:t>
+      </w:r>
+      <w:proofErr w:type="spellStart"/>
+      <w:r>
+        <w:rPr>
+          <w:rFonts w:ascii="Times New Roman" w:hAnsi="Times New Roman" w:cs="Times New Roman"/>
+          <w:sz w:val="24"/>
+          <w:szCs w:val="24"/>
+        </w:rPr>
+        <w:t>w_</w:t>
+      </w:r>
+      <w:proofErr w:type="gramStart"/>
+      <w:r>
+        <w:rPr>
+          <w:rFonts w:ascii="Times New Roman" w:hAnsi="Times New Roman" w:cs="Times New Roman"/>
+          <w:sz w:val="24"/>
+          <w:szCs w:val="24"/>
+        </w:rPr>
+        <w:t>eff</w:t>
+      </w:r>
+      <w:proofErr w:type="gramEnd"/>
+      <w:r>
+        <w:rPr>
+          <w:rFonts w:ascii="Times New Roman" w:hAnsi="Times New Roman" w:cs="Times New Roman"/>
+          <w:sz w:val="24"/>
+          <w:szCs w:val="24"/>
+        </w:rPr>
+        <w:t>_bp</w:t>
+      </w:r>
+      <w:proofErr w:type="spellEnd"/>
+      <w:r>
+        <w:rPr>
+          <w:rFonts w:ascii="Times New Roman" w:hAnsi="Times New Roman" w:cs="Times New Roman"/>
+          <w:sz w:val="24"/>
+          <w:szCs w:val="24"/>
+        </w:rPr>
+        <w:t xml:space="preserve"> [rad/s]: </w:t>
+      </w:r>
+      <w:r>
+        <w:rPr>
+          <w:rFonts w:ascii="Times New Roman" w:hAnsi="Times New Roman" w:cs="Times New Roman"/>
+          <w:color w:val="00B050"/>
+          <w:sz w:val="24"/>
+          <w:szCs w:val="24"/>
+        </w:rPr>
+        <w:t>Parameterized</w:t>
+      </w:r>
+    </w:p>
+    <w:p>
+      <w:pPr>
+        <w:pStyle w:val="ListParagraph"/>
+        <w:numPr>
+          <w:ilvl w:val="0"/>
+          <w:numId w:val="7"/>
+        </w:numPr>
+        <w:spacing w:line="360" w:lineRule="auto"/>
+        <w:rPr>
+          <w:rFonts w:ascii="Times New Roman" w:hAnsi="Times New Roman" w:cs="Times New Roman"/>
+          <w:sz w:val="24"/>
+          <w:szCs w:val="24"/>
+        </w:rPr>
+      </w:pPr>
+      <w:r>
+        <w:rPr>
+          <w:rFonts w:ascii="Times New Roman" w:hAnsi="Times New Roman" w:cs="Times New Roman"/>
+          <w:sz w:val="24"/>
+          <w:szCs w:val="24"/>
+        </w:rPr>
+        <w:t xml:space="preserve">Vector of torques (T) for tabulated efficiency, </w:t>
+      </w:r>
+      <w:proofErr w:type="spellStart"/>
+      <w:r>
+        <w:rPr>
+          <w:rFonts w:ascii="Times New Roman" w:hAnsi="Times New Roman" w:cs="Times New Roman"/>
+          <w:sz w:val="24"/>
+          <w:szCs w:val="24"/>
+        </w:rPr>
+        <w:t>T_</w:t>
+      </w:r>
+      <w:proofErr w:type="gramStart"/>
+      <w:r>
+        <w:rPr>
+          <w:rFonts w:ascii="Times New Roman" w:hAnsi="Times New Roman" w:cs="Times New Roman"/>
+          <w:sz w:val="24"/>
+          <w:szCs w:val="24"/>
+        </w:rPr>
+        <w:t>eff</w:t>
+      </w:r>
+      <w:proofErr w:type="gramEnd"/>
+      <w:r>
+        <w:rPr>
+          <w:rFonts w:ascii="Times New Roman" w:hAnsi="Times New Roman" w:cs="Times New Roman"/>
+          <w:sz w:val="24"/>
+          <w:szCs w:val="24"/>
+        </w:rPr>
+        <w:t>_bp</w:t>
+      </w:r>
+      <w:proofErr w:type="spellEnd"/>
+      <w:r>
+        <w:rPr>
+          <w:rFonts w:ascii="Times New Roman" w:hAnsi="Times New Roman" w:cs="Times New Roman"/>
+          <w:sz w:val="24"/>
+          <w:szCs w:val="24"/>
+        </w:rPr>
+        <w:t xml:space="preserve"> [Nm]: </w:t>
+      </w:r>
+      <w:r>
+        <w:rPr>
+          <w:rFonts w:ascii="Times New Roman" w:hAnsi="Times New Roman" w:cs="Times New Roman"/>
+          <w:color w:val="00B050"/>
+          <w:sz w:val="24"/>
+          <w:szCs w:val="24"/>
+        </w:rPr>
+        <w:t>Parameterized</w:t>
+      </w:r>
+    </w:p>
+    <w:p>
+      <w:pPr>
+        <w:pStyle w:val="ListParagraph"/>
+        <w:numPr>
+          <w:ilvl w:val="0"/>
+          <w:numId w:val="7"/>
+        </w:numPr>
+        <w:spacing w:line="360" w:lineRule="auto"/>
+        <w:rPr>
+          <w:rFonts w:ascii="Times New Roman" w:hAnsi="Times New Roman" w:cs="Times New Roman"/>
+          <w:sz w:val="24"/>
+          <w:szCs w:val="24"/>
+        </w:rPr>
+      </w:pPr>
+      <w:r>
+        <w:rPr>
+          <w:rFonts w:ascii="Times New Roman" w:hAnsi="Times New Roman" w:cs="Times New Roman"/>
+          <w:sz w:val="24"/>
+          <w:szCs w:val="24"/>
+        </w:rPr>
+        <w:t xml:space="preserve">Corresponding efficiency, </w:t>
+      </w:r>
+      <w:proofErr w:type="spellStart"/>
+      <w:r>
+        <w:rPr>
+          <w:rFonts w:ascii="Times New Roman" w:hAnsi="Times New Roman" w:cs="Times New Roman"/>
+          <w:sz w:val="24"/>
+          <w:szCs w:val="24"/>
+        </w:rPr>
+        <w:t>efficiency_table</w:t>
+      </w:r>
+      <w:proofErr w:type="spellEnd"/>
+      <w:r>
+        <w:rPr>
+          <w:rFonts w:ascii="Times New Roman" w:hAnsi="Times New Roman" w:cs="Times New Roman"/>
+          <w:sz w:val="24"/>
+          <w:szCs w:val="24"/>
+        </w:rPr>
+        <w:t xml:space="preserve"> [%]:</w:t>
+      </w:r>
+      <w:r>
+        <w:rPr>
+          <w:rFonts w:ascii="Times New Roman" w:hAnsi="Times New Roman" w:cs="Times New Roman"/>
+          <w:sz w:val="24"/>
+          <w:szCs w:val="24"/>
+        </w:rPr>
+        <w:t xml:space="preserve"> </w:t>
+      </w:r>
+      <w:r>
+        <w:rPr>
+          <w:rFonts w:ascii="Times New Roman" w:hAnsi="Times New Roman" w:cs="Times New Roman"/>
+          <w:sz w:val="24"/>
+          <w:szCs w:val="24"/>
+        </w:rPr>
+        <w:t xml:space="preserve">roughly parameterized by visually inspecting the efficiency map found in A1. </w:t>
+      </w:r>
+      <w:r>
+        <w:rPr>
+          <w:rFonts w:ascii="Times New Roman" w:hAnsi="Times New Roman" w:cs="Times New Roman"/>
+          <w:color w:val="FFC000"/>
+          <w:sz w:val="24"/>
+          <w:szCs w:val="24"/>
+        </w:rPr>
+        <w:t>Roughly parameterized</w:t>
+      </w:r>
+      <w:r>
+        <w:rPr>
+          <w:rFonts w:ascii="Times New Roman" w:hAnsi="Times New Roman" w:cs="Times New Roman"/>
+          <w:sz w:val="24"/>
+          <w:szCs w:val="24"/>
+        </w:rPr>
+        <w:t>, A1</w:t>
       </w:r>
     </w:p>
     <w:p>
@@ -2188,7 +2725,7 @@
             <w:sz w:val="24"/>
             <w:szCs w:val="24"/>
           </w:rPr>
-          <w:t>Te</w:t>
+          <w:t>Techinca</w:t>
         </w:r>
         <w:r>
           <w:rPr>
@@ -2197,16 +2734,7 @@
             <w:sz w:val="24"/>
             <w:szCs w:val="24"/>
           </w:rPr>
-          <w:t>c</w:t>
-        </w:r>
-        <w:r>
-          <w:rPr>
-            <w:rStyle w:val="Hyperlink"/>
-            <w:rFonts w:ascii="Times New Roman" w:hAnsi="Times New Roman" w:cs="Times New Roman"/>
-            <w:sz w:val="24"/>
-            <w:szCs w:val="24"/>
-          </w:rPr>
-          <w:t>hincal</w:t>
+          <w:t>l</w:t>
         </w:r>
         <w:proofErr w:type="spellEnd"/>
         <w:r>
@@ -2419,6 +2947,95 @@
     </w:lvl>
   </w:abstractNum>
   <w:abstractNum w:abstractNumId="2" w15:restartNumberingAfterBreak="0">
+    <w:nsid w:val="12E51352"/>
+    <w:multiLevelType w:val="hybridMultilevel"/>
+    <w:tmpl w:val="49885A6C"/>
+    <w:lvl w:ilvl="0" w:tplc="0842496C">
+      <w:start w:val="1"/>
+      <w:numFmt w:val="lowerRoman"/>
+      <w:lvlText w:val="%1."/>
+      <w:lvlJc w:val="left"/>
+      <w:pPr>
+        <w:ind w:left="1080" w:hanging="720"/>
+      </w:pPr>
+      <w:rPr>
+        <w:rFonts w:hint="default"/>
+      </w:rPr>
+    </w:lvl>
+    <w:lvl w:ilvl="1" w:tplc="04090019" w:tentative="1">
+      <w:start w:val="1"/>
+      <w:numFmt w:val="lowerLetter"/>
+      <w:lvlText w:val="%2."/>
+      <w:lvlJc w:val="left"/>
+      <w:pPr>
+        <w:ind w:left="1440" w:hanging="360"/>
+      </w:pPr>
+    </w:lvl>
+    <w:lvl w:ilvl="2" w:tplc="0409001B" w:tentative="1">
+      <w:start w:val="1"/>
+      <w:numFmt w:val="lowerRoman"/>
+      <w:lvlText w:val="%3."/>
+      <w:lvlJc w:val="right"/>
+      <w:pPr>
+        <w:ind w:left="2160" w:hanging="180"/>
+      </w:pPr>
+    </w:lvl>
+    <w:lvl w:ilvl="3" w:tplc="0409000F" w:tentative="1">
+      <w:start w:val="1"/>
+      <w:numFmt w:val="decimal"/>
+      <w:lvlText w:val="%4."/>
+      <w:lvlJc w:val="left"/>
+      <w:pPr>
+        <w:ind w:left="2880" w:hanging="360"/>
+      </w:pPr>
+    </w:lvl>
+    <w:lvl w:ilvl="4" w:tplc="04090019" w:tentative="1">
+      <w:start w:val="1"/>
+      <w:numFmt w:val="lowerLetter"/>
+      <w:lvlText w:val="%5."/>
+      <w:lvlJc w:val="left"/>
+      <w:pPr>
+        <w:ind w:left="3600" w:hanging="360"/>
+      </w:pPr>
+    </w:lvl>
+    <w:lvl w:ilvl="5" w:tplc="0409001B" w:tentative="1">
+      <w:start w:val="1"/>
+      <w:numFmt w:val="lowerRoman"/>
+      <w:lvlText w:val="%6."/>
+      <w:lvlJc w:val="right"/>
+      <w:pPr>
+        <w:ind w:left="4320" w:hanging="180"/>
+      </w:pPr>
+    </w:lvl>
+    <w:lvl w:ilvl="6" w:tplc="0409000F" w:tentative="1">
+      <w:start w:val="1"/>
+      <w:numFmt w:val="decimal"/>
+      <w:lvlText w:val="%7."/>
+      <w:lvlJc w:val="left"/>
+      <w:pPr>
+        <w:ind w:left="5040" w:hanging="360"/>
+      </w:pPr>
+    </w:lvl>
+    <w:lvl w:ilvl="7" w:tplc="04090019" w:tentative="1">
+      <w:start w:val="1"/>
+      <w:numFmt w:val="lowerLetter"/>
+      <w:lvlText w:val="%8."/>
+      <w:lvlJc w:val="left"/>
+      <w:pPr>
+        <w:ind w:left="5760" w:hanging="360"/>
+      </w:pPr>
+    </w:lvl>
+    <w:lvl w:ilvl="8" w:tplc="0409001B" w:tentative="1">
+      <w:start w:val="1"/>
+      <w:numFmt w:val="lowerRoman"/>
+      <w:lvlText w:val="%9."/>
+      <w:lvlJc w:val="right"/>
+      <w:pPr>
+        <w:ind w:left="6480" w:hanging="180"/>
+      </w:pPr>
+    </w:lvl>
+  </w:abstractNum>
+  <w:abstractNum w:abstractNumId="3" w15:restartNumberingAfterBreak="0">
     <w:nsid w:val="18396E1A"/>
     <w:multiLevelType w:val="hybridMultilevel"/>
     <w:tmpl w:val="04F46732"/>
@@ -2507,7 +3124,7 @@
       </w:pPr>
     </w:lvl>
   </w:abstractNum>
-  <w:abstractNum w:abstractNumId="3" w15:restartNumberingAfterBreak="0">
+  <w:abstractNum w:abstractNumId="4" w15:restartNumberingAfterBreak="0">
     <w:nsid w:val="18594114"/>
     <w:multiLevelType w:val="hybridMultilevel"/>
     <w:tmpl w:val="1416CD9E"/>
@@ -2596,7 +3213,96 @@
       </w:pPr>
     </w:lvl>
   </w:abstractNum>
-  <w:abstractNum w:abstractNumId="4" w15:restartNumberingAfterBreak="0">
+  <w:abstractNum w:abstractNumId="5" w15:restartNumberingAfterBreak="0">
+    <w:nsid w:val="337A7E01"/>
+    <w:multiLevelType w:val="hybridMultilevel"/>
+    <w:tmpl w:val="73C254FC"/>
+    <w:lvl w:ilvl="0" w:tplc="3B06E1B4">
+      <w:start w:val="1"/>
+      <w:numFmt w:val="lowerRoman"/>
+      <w:lvlText w:val="%1."/>
+      <w:lvlJc w:val="left"/>
+      <w:pPr>
+        <w:ind w:left="1080" w:hanging="720"/>
+      </w:pPr>
+      <w:rPr>
+        <w:rFonts w:hint="default"/>
+      </w:rPr>
+    </w:lvl>
+    <w:lvl w:ilvl="1" w:tplc="04090019" w:tentative="1">
+      <w:start w:val="1"/>
+      <w:numFmt w:val="lowerLetter"/>
+      <w:lvlText w:val="%2."/>
+      <w:lvlJc w:val="left"/>
+      <w:pPr>
+        <w:ind w:left="1440" w:hanging="360"/>
+      </w:pPr>
+    </w:lvl>
+    <w:lvl w:ilvl="2" w:tplc="0409001B" w:tentative="1">
+      <w:start w:val="1"/>
+      <w:numFmt w:val="lowerRoman"/>
+      <w:lvlText w:val="%3."/>
+      <w:lvlJc w:val="right"/>
+      <w:pPr>
+        <w:ind w:left="2160" w:hanging="180"/>
+      </w:pPr>
+    </w:lvl>
+    <w:lvl w:ilvl="3" w:tplc="0409000F" w:tentative="1">
+      <w:start w:val="1"/>
+      <w:numFmt w:val="decimal"/>
+      <w:lvlText w:val="%4."/>
+      <w:lvlJc w:val="left"/>
+      <w:pPr>
+        <w:ind w:left="2880" w:hanging="360"/>
+      </w:pPr>
+    </w:lvl>
+    <w:lvl w:ilvl="4" w:tplc="04090019" w:tentative="1">
+      <w:start w:val="1"/>
+      <w:numFmt w:val="lowerLetter"/>
+      <w:lvlText w:val="%5."/>
+      <w:lvlJc w:val="left"/>
+      <w:pPr>
+        <w:ind w:left="3600" w:hanging="360"/>
+      </w:pPr>
+    </w:lvl>
+    <w:lvl w:ilvl="5" w:tplc="0409001B" w:tentative="1">
+      <w:start w:val="1"/>
+      <w:numFmt w:val="lowerRoman"/>
+      <w:lvlText w:val="%6."/>
+      <w:lvlJc w:val="right"/>
+      <w:pPr>
+        <w:ind w:left="4320" w:hanging="180"/>
+      </w:pPr>
+    </w:lvl>
+    <w:lvl w:ilvl="6" w:tplc="0409000F" w:tentative="1">
+      <w:start w:val="1"/>
+      <w:numFmt w:val="decimal"/>
+      <w:lvlText w:val="%7."/>
+      <w:lvlJc w:val="left"/>
+      <w:pPr>
+        <w:ind w:left="5040" w:hanging="360"/>
+      </w:pPr>
+    </w:lvl>
+    <w:lvl w:ilvl="7" w:tplc="04090019" w:tentative="1">
+      <w:start w:val="1"/>
+      <w:numFmt w:val="lowerLetter"/>
+      <w:lvlText w:val="%8."/>
+      <w:lvlJc w:val="left"/>
+      <w:pPr>
+        <w:ind w:left="5760" w:hanging="360"/>
+      </w:pPr>
+    </w:lvl>
+    <w:lvl w:ilvl="8" w:tplc="0409001B" w:tentative="1">
+      <w:start w:val="1"/>
+      <w:numFmt w:val="lowerRoman"/>
+      <w:lvlText w:val="%9."/>
+      <w:lvlJc w:val="right"/>
+      <w:pPr>
+        <w:ind w:left="6480" w:hanging="180"/>
+      </w:pPr>
+    </w:lvl>
+  </w:abstractNum>
+  <w:abstractNum w:abstractNumId="6" w15:restartNumberingAfterBreak="0">
     <w:nsid w:val="4FBB6FEC"/>
     <w:multiLevelType w:val="hybridMultilevel"/>
     <w:tmpl w:val="DD22EB8C"/>
@@ -2686,19 +3392,25 @@
     </w:lvl>
   </w:abstractNum>
   <w:num w:numId="1">
-    <w:abstractNumId w:val="2"/>
+    <w:abstractNumId w:val="3"/>
   </w:num>
   <w:num w:numId="2">
     <w:abstractNumId w:val="1"/>
   </w:num>
   <w:num w:numId="3">
-    <w:abstractNumId w:val="4"/>
+    <w:abstractNumId w:val="6"/>
   </w:num>
   <w:num w:numId="4">
     <w:abstractNumId w:val="0"/>
   </w:num>
   <w:num w:numId="5">
-    <w:abstractNumId w:val="3"/>
+    <w:abstractNumId w:val="4"/>
+  </w:num>
+  <w:num w:numId="6">
+    <w:abstractNumId w:val="2"/>
+  </w:num>
+  <w:num w:numId="7">
+    <w:abstractNumId w:val="5"/>
   </w:num>
 </w:numbering>
 </file>

</xml_diff>

<commit_message>
Completed electric plant documentation
</commit_message>
<xml_diff>
--- a/HT05 Simulink Model/Research and Documentation/Documentation.docx
+++ b/HT05 Simulink Model/Research and Documentation/Documentation.docx
@@ -18,25 +18,7 @@
           <w:sz w:val="24"/>
           <w:szCs w:val="24"/>
         </w:rPr>
-        <w:t xml:space="preserve">Simulink Powertrain </w:t>
-      </w:r>
-      <w:proofErr w:type="spellStart"/>
-      <w:r>
-        <w:rPr>
-          <w:rFonts w:ascii="Times New Roman" w:hAnsi="Times New Roman" w:cs="Times New Roman"/>
-          <w:sz w:val="24"/>
-          <w:szCs w:val="24"/>
-        </w:rPr>
-        <w:t>Blockset</w:t>
-      </w:r>
-      <w:proofErr w:type="spellEnd"/>
-      <w:r>
-        <w:rPr>
-          <w:rFonts w:ascii="Times New Roman" w:hAnsi="Times New Roman" w:cs="Times New Roman"/>
-          <w:sz w:val="24"/>
-          <w:szCs w:val="24"/>
-        </w:rPr>
-        <w:t xml:space="preserve"> Model</w:t>
+        <w:t>Simulink Powertrain Blockset Model</w:t>
       </w:r>
     </w:p>
     <w:p>
@@ -79,23 +61,13 @@
           <w:szCs w:val="24"/>
         </w:rPr>
       </w:pPr>
-      <w:proofErr w:type="spellStart"/>
-      <w:r>
-        <w:rPr>
-          <w:rFonts w:ascii="Times New Roman" w:hAnsi="Times New Roman" w:cs="Times New Roman"/>
-          <w:sz w:val="24"/>
-          <w:szCs w:val="24"/>
-        </w:rPr>
-        <w:t>HyTech</w:t>
-      </w:r>
-      <w:proofErr w:type="spellEnd"/>
-      <w:r>
-        <w:rPr>
-          <w:rFonts w:ascii="Times New Roman" w:hAnsi="Times New Roman" w:cs="Times New Roman"/>
-          <w:sz w:val="24"/>
-          <w:szCs w:val="24"/>
-        </w:rPr>
-        <w:t xml:space="preserve"> Racing</w:t>
+      <w:r>
+        <w:rPr>
+          <w:rFonts w:ascii="Times New Roman" w:hAnsi="Times New Roman" w:cs="Times New Roman"/>
+          <w:sz w:val="24"/>
+          <w:szCs w:val="24"/>
+        </w:rPr>
+        <w:t>HyTech Racing</w:t>
       </w:r>
     </w:p>
     <w:p>
@@ -282,7 +254,31 @@
           <w:sz w:val="24"/>
           <w:szCs w:val="24"/>
         </w:rPr>
-        <w:t xml:space="preserve">subsystem blocks. Each subsection contains an appendix with </w:t>
+        <w:t xml:space="preserve">subsystem blocks. </w:t>
+      </w:r>
+      <w:r>
+        <w:rPr>
+          <w:rFonts w:ascii="Times New Roman" w:hAnsi="Times New Roman" w:cs="Times New Roman"/>
+          <w:sz w:val="24"/>
+          <w:szCs w:val="24"/>
+        </w:rPr>
+        <w:t>Each subsection contains a raw “percentage parameterized</w:t>
+      </w:r>
+      <w:r>
+        <w:rPr>
+          <w:rFonts w:ascii="Times New Roman" w:hAnsi="Times New Roman" w:cs="Times New Roman"/>
+          <w:sz w:val="24"/>
+          <w:szCs w:val="24"/>
+        </w:rPr>
+        <w:t xml:space="preserve">” value suitable only for a rough indicator of the level of completion of the modl. </w:t>
+      </w:r>
+      <w:r>
+        <w:rPr>
+          <w:rFonts w:ascii="Times New Roman" w:hAnsi="Times New Roman" w:cs="Times New Roman"/>
+          <w:sz w:val="24"/>
+          <w:szCs w:val="24"/>
+        </w:rPr>
+        <w:t xml:space="preserve">Each subsection contains an appendix with </w:t>
       </w:r>
       <w:r>
         <w:rPr>
@@ -511,6 +507,7 @@
           <w:bCs/>
           <w:sz w:val="24"/>
           <w:szCs w:val="24"/>
+          <w:u w:val="single"/>
         </w:rPr>
       </w:pPr>
       <w:r>
@@ -520,6 +517,7 @@
           <w:bCs/>
           <w:sz w:val="24"/>
           <w:szCs w:val="24"/>
+          <w:u w:val="single"/>
         </w:rPr>
         <w:t>Battery</w:t>
       </w:r>
@@ -530,6 +528,7 @@
           <w:bCs/>
           <w:sz w:val="24"/>
           <w:szCs w:val="24"/>
+          <w:u w:val="single"/>
         </w:rPr>
         <w:t xml:space="preserve"> (Datasheet battery)</w:t>
       </w:r>
@@ -617,7 +616,29 @@
           <w:szCs w:val="24"/>
           <w:u w:val="none"/>
         </w:rPr>
-        <w:t xml:space="preserve">Percentage Parameterized: </w:t>
+        <w:t xml:space="preserve">Percentage </w:t>
+      </w:r>
+      <w:r>
+        <w:rPr>
+          <w:rStyle w:val="Hyperlink"/>
+          <w:rFonts w:ascii="Times New Roman" w:hAnsi="Times New Roman" w:cs="Times New Roman"/>
+          <w:color w:val="auto"/>
+          <w:sz w:val="24"/>
+          <w:szCs w:val="24"/>
+          <w:u w:val="none"/>
+        </w:rPr>
+        <w:t>p</w:t>
+      </w:r>
+      <w:r>
+        <w:rPr>
+          <w:rStyle w:val="Hyperlink"/>
+          <w:rFonts w:ascii="Times New Roman" w:hAnsi="Times New Roman" w:cs="Times New Roman"/>
+          <w:color w:val="auto"/>
+          <w:sz w:val="24"/>
+          <w:szCs w:val="24"/>
+          <w:u w:val="none"/>
+        </w:rPr>
+        <w:t xml:space="preserve">arameterized: </w:t>
       </w:r>
       <w:r>
         <w:rPr>
@@ -672,25 +693,7 @@
           <w:sz w:val="24"/>
           <w:szCs w:val="24"/>
         </w:rPr>
-        <w:t xml:space="preserve">Rated capacity at nominal temperature, </w:t>
-      </w:r>
-      <w:proofErr w:type="spellStart"/>
-      <w:r>
-        <w:rPr>
-          <w:rFonts w:ascii="Times New Roman" w:hAnsi="Times New Roman" w:cs="Times New Roman"/>
-          <w:sz w:val="24"/>
-          <w:szCs w:val="24"/>
-        </w:rPr>
-        <w:t>BattChargeMax</w:t>
-      </w:r>
-      <w:proofErr w:type="spellEnd"/>
-      <w:r>
-        <w:rPr>
-          <w:rFonts w:ascii="Times New Roman" w:hAnsi="Times New Roman" w:cs="Times New Roman"/>
-          <w:sz w:val="24"/>
-          <w:szCs w:val="24"/>
-        </w:rPr>
-        <w:t xml:space="preserve"> [Ah]</w:t>
+        <w:t>Rated capacity at nominal temperature, BattChargeMax [Ah]</w:t>
       </w:r>
       <w:r>
         <w:rPr>
@@ -730,25 +733,7 @@
           <w:sz w:val="24"/>
           <w:szCs w:val="24"/>
         </w:rPr>
-        <w:t xml:space="preserve">Open circuit voltage table data, </w:t>
-      </w:r>
-      <w:proofErr w:type="spellStart"/>
-      <w:r>
-        <w:rPr>
-          <w:rFonts w:ascii="Times New Roman" w:hAnsi="Times New Roman" w:cs="Times New Roman"/>
-          <w:sz w:val="24"/>
-          <w:szCs w:val="24"/>
-        </w:rPr>
-        <w:t>Em</w:t>
-      </w:r>
-      <w:proofErr w:type="spellEnd"/>
-      <w:r>
-        <w:rPr>
-          <w:rFonts w:ascii="Times New Roman" w:hAnsi="Times New Roman" w:cs="Times New Roman"/>
-          <w:sz w:val="24"/>
-          <w:szCs w:val="24"/>
-        </w:rPr>
-        <w:t xml:space="preserve"> [V]: </w:t>
+        <w:t xml:space="preserve">Open circuit voltage table data, Em [V]: </w:t>
       </w:r>
       <w:r>
         <w:rPr>
@@ -836,18 +821,8 @@
           <w:sz w:val="24"/>
           <w:szCs w:val="24"/>
         </w:rPr>
-        <w:t xml:space="preserve">Open circuit voltage breakpoints 1, </w:t>
-      </w:r>
-      <w:proofErr w:type="spellStart"/>
-      <w:r>
-        <w:rPr>
-          <w:rFonts w:ascii="Times New Roman" w:hAnsi="Times New Roman" w:cs="Times New Roman"/>
-          <w:sz w:val="24"/>
-          <w:szCs w:val="24"/>
-        </w:rPr>
-        <w:t>CapLUTBp</w:t>
-      </w:r>
-      <w:proofErr w:type="spellEnd"/>
+        <w:t>Open circuit voltage breakpoints 1, CapLUTBp</w:t>
+      </w:r>
       <w:r>
         <w:rPr>
           <w:rFonts w:ascii="Times New Roman" w:hAnsi="Times New Roman" w:cs="Times New Roman"/>
@@ -918,25 +893,7 @@
           <w:sz w:val="24"/>
           <w:szCs w:val="24"/>
         </w:rPr>
-        <w:t xml:space="preserve">Internal Resistance table data, </w:t>
-      </w:r>
-      <w:proofErr w:type="spellStart"/>
-      <w:r>
-        <w:rPr>
-          <w:rFonts w:ascii="Times New Roman" w:hAnsi="Times New Roman" w:cs="Times New Roman"/>
-          <w:sz w:val="24"/>
-          <w:szCs w:val="24"/>
-        </w:rPr>
-        <w:t>RInt</w:t>
-      </w:r>
-      <w:proofErr w:type="spellEnd"/>
-      <w:r>
-        <w:rPr>
-          <w:rFonts w:ascii="Times New Roman" w:hAnsi="Times New Roman" w:cs="Times New Roman"/>
-          <w:sz w:val="24"/>
-          <w:szCs w:val="24"/>
-        </w:rPr>
-        <w:t xml:space="preserve"> [Ohms]: </w:t>
+        <w:t xml:space="preserve">Internal Resistance table data, RInt [Ohms]: </w:t>
       </w:r>
       <w:r>
         <w:rPr>
@@ -1008,18 +965,8 @@
           <w:sz w:val="24"/>
           <w:szCs w:val="24"/>
         </w:rPr>
-        <w:t xml:space="preserve">Battery temperature breakpoints 1, </w:t>
-      </w:r>
-      <w:proofErr w:type="spellStart"/>
-      <w:r>
-        <w:rPr>
-          <w:rFonts w:ascii="Times New Roman" w:hAnsi="Times New Roman" w:cs="Times New Roman"/>
-          <w:sz w:val="24"/>
-          <w:szCs w:val="24"/>
-        </w:rPr>
-        <w:t>BattTempBp</w:t>
-      </w:r>
-      <w:proofErr w:type="spellEnd"/>
+        <w:t>Battery temperature breakpoints 1, BattTempBp</w:t>
+      </w:r>
       <w:r>
         <w:rPr>
           <w:rFonts w:ascii="Times New Roman" w:hAnsi="Times New Roman" w:cs="Times New Roman"/>
@@ -1074,25 +1021,7 @@
           <w:sz w:val="24"/>
           <w:szCs w:val="24"/>
         </w:rPr>
-        <w:t xml:space="preserve">Battery capacity breakpoints 2, </w:t>
-      </w:r>
-      <w:proofErr w:type="spellStart"/>
-      <w:r>
-        <w:rPr>
-          <w:rFonts w:ascii="Times New Roman" w:hAnsi="Times New Roman" w:cs="Times New Roman"/>
-          <w:sz w:val="24"/>
-          <w:szCs w:val="24"/>
-        </w:rPr>
-        <w:t>CapSOCBp</w:t>
-      </w:r>
-      <w:proofErr w:type="spellEnd"/>
-      <w:r>
-        <w:rPr>
-          <w:rFonts w:ascii="Times New Roman" w:hAnsi="Times New Roman" w:cs="Times New Roman"/>
-          <w:sz w:val="24"/>
-          <w:szCs w:val="24"/>
-        </w:rPr>
-        <w:t xml:space="preserve">: battery capacity breakpoints used to </w:t>
+        <w:t xml:space="preserve">Battery capacity breakpoints 2, CapSOCBp: battery capacity breakpoints used to </w:t>
       </w:r>
       <w:r>
         <w:rPr>
@@ -1196,25 +1125,7 @@
           <w:sz w:val="24"/>
           <w:szCs w:val="24"/>
         </w:rPr>
-        <w:t xml:space="preserve">Initial battery capacity, </w:t>
-      </w:r>
-      <w:proofErr w:type="spellStart"/>
-      <w:r>
-        <w:rPr>
-          <w:rFonts w:ascii="Times New Roman" w:hAnsi="Times New Roman" w:cs="Times New Roman"/>
-          <w:sz w:val="24"/>
-          <w:szCs w:val="24"/>
-        </w:rPr>
-        <w:t>BattCapInit</w:t>
-      </w:r>
-      <w:proofErr w:type="spellEnd"/>
-      <w:r>
-        <w:rPr>
-          <w:rFonts w:ascii="Times New Roman" w:hAnsi="Times New Roman" w:cs="Times New Roman"/>
-          <w:sz w:val="24"/>
-          <w:szCs w:val="24"/>
-        </w:rPr>
-        <w:t xml:space="preserve"> [Ah]: </w:t>
+        <w:t xml:space="preserve">Initial battery capacity, BattCapInit [Ah]: </w:t>
       </w:r>
       <w:r>
         <w:rPr>
@@ -1282,6 +1193,7 @@
           <w:bCs/>
           <w:sz w:val="24"/>
           <w:szCs w:val="24"/>
+          <w:u w:val="single"/>
         </w:rPr>
       </w:pPr>
       <w:r>
@@ -1291,6 +1203,7 @@
           <w:bCs/>
           <w:sz w:val="24"/>
           <w:szCs w:val="24"/>
+          <w:u w:val="single"/>
         </w:rPr>
         <w:lastRenderedPageBreak/>
         <w:t>Motor</w:t>
@@ -1313,7 +1226,6 @@
         </w:rPr>
         <w:t xml:space="preserve">There are two variants of the motor: </w:t>
       </w:r>
-      <w:proofErr w:type="spellStart"/>
       <w:r>
         <w:rPr>
           <w:rFonts w:ascii="Times New Roman" w:hAnsi="Times New Roman" w:cs="Times New Roman"/>
@@ -1324,7 +1236,6 @@
         </w:rPr>
         <w:t>MotGenEvMapped</w:t>
       </w:r>
-      <w:proofErr w:type="spellEnd"/>
       <w:r>
         <w:rPr>
           <w:rFonts w:ascii="Times New Roman" w:hAnsi="Times New Roman" w:cs="Times New Roman"/>
@@ -1341,7 +1252,6 @@
         </w:rPr>
         <w:t xml:space="preserve">representation of the motor as a map between maximum torque (Nm) and maximum power (W), and </w:t>
       </w:r>
-      <w:proofErr w:type="spellStart"/>
       <w:r>
         <w:rPr>
           <w:rFonts w:ascii="Times New Roman" w:hAnsi="Times New Roman" w:cs="Times New Roman"/>
@@ -1352,7 +1262,6 @@
         </w:rPr>
         <w:t>MotGenEvDynamic</w:t>
       </w:r>
-      <w:proofErr w:type="spellEnd"/>
       <w:r>
         <w:rPr>
           <w:rFonts w:ascii="Times New Roman" w:hAnsi="Times New Roman" w:cs="Times New Roman"/>
@@ -1433,7 +1342,6 @@
         </w:rPr>
         <w:t xml:space="preserve">. The current model uses </w:t>
       </w:r>
-      <w:proofErr w:type="spellStart"/>
       <w:r>
         <w:rPr>
           <w:rFonts w:ascii="Times New Roman" w:hAnsi="Times New Roman" w:cs="Times New Roman"/>
@@ -1444,7 +1352,6 @@
         </w:rPr>
         <w:t>MotGenEvDynamic</w:t>
       </w:r>
-      <w:proofErr w:type="spellEnd"/>
       <w:r>
         <w:rPr>
           <w:rFonts w:ascii="Times New Roman" w:hAnsi="Times New Roman" w:cs="Times New Roman"/>
@@ -1459,6 +1366,7 @@
         <w:spacing w:line="360" w:lineRule="auto"/>
         <w:rPr>
           <w:rFonts w:ascii="Times New Roman" w:hAnsi="Times New Roman" w:cs="Times New Roman"/>
+          <w:color w:val="FFC000"/>
           <w:sz w:val="24"/>
           <w:szCs w:val="24"/>
         </w:rPr>
@@ -1478,8 +1386,27 @@
           <w:sz w:val="24"/>
           <w:szCs w:val="24"/>
         </w:rPr>
-        <w:t>80%</w:t>
-      </w:r>
+        <w:t>76</w:t>
+      </w:r>
+      <w:r>
+        <w:rPr>
+          <w:rFonts w:ascii="Times New Roman" w:hAnsi="Times New Roman" w:cs="Times New Roman"/>
+          <w:color w:val="FFC000"/>
+          <w:sz w:val="24"/>
+          <w:szCs w:val="24"/>
+        </w:rPr>
+        <w:t>%</w:t>
+      </w:r>
+    </w:p>
+    <w:p>
+      <w:pPr>
+        <w:spacing w:line="360" w:lineRule="auto"/>
+        <w:rPr>
+          <w:rFonts w:ascii="Times New Roman" w:hAnsi="Times New Roman" w:cs="Times New Roman"/>
+          <w:sz w:val="24"/>
+          <w:szCs w:val="24"/>
+        </w:rPr>
+      </w:pPr>
     </w:p>
     <w:p>
       <w:pPr>
@@ -1544,25 +1471,50 @@
           <w:szCs w:val="24"/>
           <w:u w:val="single"/>
         </w:rPr>
+        <w:t>Block Options</w:t>
+      </w:r>
+    </w:p>
+    <w:p>
+      <w:pPr>
+        <w:pStyle w:val="ListParagraph"/>
+        <w:numPr>
+          <w:ilvl w:val="0"/>
+          <w:numId w:val="8"/>
+        </w:numPr>
+        <w:spacing w:line="360" w:lineRule="auto"/>
+        <w:rPr>
+          <w:rFonts w:ascii="Times New Roman" w:hAnsi="Times New Roman" w:cs="Times New Roman"/>
+          <w:sz w:val="24"/>
+          <w:szCs w:val="24"/>
+        </w:rPr>
+      </w:pPr>
+      <w:r>
+        <w:rPr>
+          <w:rFonts w:ascii="Times New Roman" w:hAnsi="Times New Roman" w:cs="Times New Roman"/>
+          <w:sz w:val="24"/>
+          <w:szCs w:val="24"/>
+        </w:rPr>
+        <w:t>Control Type: Torque Control</w:t>
+      </w:r>
+    </w:p>
+    <w:p>
+      <w:pPr>
+        <w:spacing w:line="360" w:lineRule="auto"/>
+        <w:rPr>
+          <w:rFonts w:ascii="Times New Roman" w:hAnsi="Times New Roman" w:cs="Times New Roman"/>
+          <w:sz w:val="24"/>
+          <w:szCs w:val="24"/>
+          <w:u w:val="single"/>
+        </w:rPr>
+      </w:pPr>
+      <w:r>
+        <w:rPr>
+          <w:rFonts w:ascii="Times New Roman" w:hAnsi="Times New Roman" w:cs="Times New Roman"/>
+          <w:sz w:val="24"/>
+          <w:szCs w:val="24"/>
+          <w:u w:val="single"/>
+        </w:rPr>
         <w:t>Motor Parameters</w:t>
-      </w:r>
-    </w:p>
-    <w:p>
-      <w:pPr>
-        <w:spacing w:line="360" w:lineRule="auto"/>
-        <w:rPr>
-          <w:rFonts w:ascii="Times New Roman" w:hAnsi="Times New Roman" w:cs="Times New Roman"/>
-          <w:sz w:val="24"/>
-          <w:szCs w:val="24"/>
-        </w:rPr>
-      </w:pPr>
-      <w:r>
-        <w:rPr>
-          <w:rFonts w:ascii="Times New Roman" w:hAnsi="Times New Roman" w:cs="Times New Roman"/>
-          <w:sz w:val="24"/>
-          <w:szCs w:val="24"/>
-        </w:rPr>
-        <w:t>Parameters</w:t>
       </w:r>
     </w:p>
     <w:p>
@@ -1585,7 +1537,23 @@
           <w:sz w:val="24"/>
           <w:szCs w:val="24"/>
         </w:rPr>
-        <w:t xml:space="preserve">Stator resistance, Rs [Ohm]: </w:t>
+        <w:t>Stator resistance, Rs [Ohm]:</w:t>
+      </w:r>
+      <w:r>
+        <w:rPr>
+          <w:rFonts w:ascii="Times New Roman" w:hAnsi="Times New Roman" w:cs="Times New Roman"/>
+          <w:sz w:val="24"/>
+          <w:szCs w:val="24"/>
+        </w:rPr>
+        <w:t xml:space="preserve"> 0.012,</w:t>
+      </w:r>
+      <w:r>
+        <w:rPr>
+          <w:rFonts w:ascii="Times New Roman" w:hAnsi="Times New Roman" w:cs="Times New Roman"/>
+          <w:sz w:val="24"/>
+          <w:szCs w:val="24"/>
+        </w:rPr>
+        <w:t xml:space="preserve"> </w:t>
       </w:r>
       <w:r>
         <w:rPr>
@@ -1641,16 +1609,7 @@
           <w:sz w:val="24"/>
           <w:szCs w:val="24"/>
         </w:rPr>
-        <w:t xml:space="preserve">D-axis inductance, </w:t>
-      </w:r>
-      <w:proofErr w:type="spellStart"/>
-      <w:r>
-        <w:rPr>
-          <w:rFonts w:ascii="Times New Roman" w:hAnsi="Times New Roman" w:cs="Times New Roman"/>
-          <w:sz w:val="24"/>
-          <w:szCs w:val="24"/>
-        </w:rPr>
-        <w:t>L</w:t>
+        <w:t>D-axis inductance, L</w:t>
       </w:r>
       <w:r>
         <w:rPr>
@@ -1660,14 +1619,45 @@
         </w:rPr>
         <w:t>d</w:t>
       </w:r>
-      <w:proofErr w:type="spellEnd"/>
-      <w:r>
-        <w:rPr>
-          <w:rFonts w:ascii="Times New Roman" w:hAnsi="Times New Roman" w:cs="Times New Roman"/>
-          <w:sz w:val="24"/>
-          <w:szCs w:val="24"/>
-        </w:rPr>
-        <w:t xml:space="preserve"> [H]: </w:t>
+      <w:r>
+        <w:rPr>
+          <w:rFonts w:ascii="Times New Roman" w:hAnsi="Times New Roman" w:cs="Times New Roman"/>
+          <w:sz w:val="24"/>
+          <w:szCs w:val="24"/>
+        </w:rPr>
+        <w:t xml:space="preserve"> [H]:</w:t>
+      </w:r>
+      <w:r>
+        <w:rPr>
+          <w:rFonts w:ascii="Times New Roman" w:hAnsi="Times New Roman" w:cs="Times New Roman"/>
+          <w:sz w:val="24"/>
+          <w:szCs w:val="24"/>
+        </w:rPr>
+        <w:t xml:space="preserve"> </w:t>
+      </w:r>
+      <w:r>
+        <w:rPr>
+          <w:rFonts w:ascii="Times New Roman" w:hAnsi="Times New Roman" w:cs="Times New Roman"/>
+          <w:sz w:val="24"/>
+          <w:szCs w:val="24"/>
+        </w:rPr>
+        <w:t>0.000125</w:t>
+      </w:r>
+      <w:r>
+        <w:rPr>
+          <w:rFonts w:ascii="Times New Roman" w:hAnsi="Times New Roman" w:cs="Times New Roman"/>
+          <w:sz w:val="24"/>
+          <w:szCs w:val="24"/>
+        </w:rPr>
+        <w:t>,</w:t>
+      </w:r>
+      <w:r>
+        <w:rPr>
+          <w:rFonts w:ascii="Times New Roman" w:hAnsi="Times New Roman" w:cs="Times New Roman"/>
+          <w:sz w:val="24"/>
+          <w:szCs w:val="24"/>
+        </w:rPr>
+        <w:t xml:space="preserve"> </w:t>
       </w:r>
       <w:r>
         <w:rPr>
@@ -1716,25 +1706,23 @@
           <w:sz w:val="24"/>
           <w:szCs w:val="24"/>
         </w:rPr>
-        <w:t xml:space="preserve">Q-axis inductance, </w:t>
-      </w:r>
-      <w:proofErr w:type="spellStart"/>
-      <w:r>
-        <w:rPr>
-          <w:rFonts w:ascii="Times New Roman" w:hAnsi="Times New Roman" w:cs="Times New Roman"/>
-          <w:sz w:val="24"/>
-          <w:szCs w:val="24"/>
-        </w:rPr>
-        <w:t>Lq</w:t>
-      </w:r>
-      <w:proofErr w:type="spellEnd"/>
-      <w:r>
-        <w:rPr>
-          <w:rFonts w:ascii="Times New Roman" w:hAnsi="Times New Roman" w:cs="Times New Roman"/>
-          <w:sz w:val="24"/>
-          <w:szCs w:val="24"/>
-        </w:rPr>
-        <w:t xml:space="preserve"> [H]: </w:t>
+        <w:t xml:space="preserve">Q-axis inductance, Lq [H]: </w:t>
+      </w:r>
+      <w:r>
+        <w:rPr>
+          <w:rFonts w:ascii="Times New Roman" w:hAnsi="Times New Roman" w:cs="Times New Roman"/>
+          <w:sz w:val="24"/>
+          <w:szCs w:val="24"/>
+        </w:rPr>
+        <w:t>0.00013</w:t>
+      </w:r>
+      <w:r>
+        <w:rPr>
+          <w:rFonts w:ascii="Times New Roman" w:hAnsi="Times New Roman" w:cs="Times New Roman"/>
+          <w:sz w:val="24"/>
+          <w:szCs w:val="24"/>
+        </w:rPr>
+        <w:t xml:space="preserve">, </w:t>
       </w:r>
       <w:r>
         <w:rPr>
@@ -1774,25 +1762,39 @@
           <w:sz w:val="24"/>
           <w:szCs w:val="24"/>
         </w:rPr>
-        <w:t xml:space="preserve">Permanent magnet flux, </w:t>
-      </w:r>
-      <w:proofErr w:type="spellStart"/>
-      <w:r>
-        <w:rPr>
-          <w:rFonts w:ascii="Times New Roman" w:hAnsi="Times New Roman" w:cs="Times New Roman"/>
-          <w:sz w:val="24"/>
-          <w:szCs w:val="24"/>
-        </w:rPr>
-        <w:t>lambda_pm</w:t>
-      </w:r>
-      <w:proofErr w:type="spellEnd"/>
-      <w:r>
-        <w:rPr>
-          <w:rFonts w:ascii="Times New Roman" w:hAnsi="Times New Roman" w:cs="Times New Roman"/>
-          <w:sz w:val="24"/>
-          <w:szCs w:val="24"/>
-        </w:rPr>
-        <w:t xml:space="preserve"> [Wb]: </w:t>
+        <w:t>Permanent magnet flux, lambda_pm [Wb]:</w:t>
+      </w:r>
+      <w:r>
+        <w:rPr>
+          <w:rFonts w:ascii="Times New Roman" w:hAnsi="Times New Roman" w:cs="Times New Roman"/>
+          <w:sz w:val="24"/>
+          <w:szCs w:val="24"/>
+        </w:rPr>
+        <w:t xml:space="preserve"> </w:t>
+      </w:r>
+      <w:r>
+        <w:rPr>
+          <w:rFonts w:ascii="Times New Roman" w:hAnsi="Times New Roman" w:cs="Times New Roman"/>
+          <w:sz w:val="24"/>
+          <w:szCs w:val="24"/>
+        </w:rPr>
+        <w:t>0.0393</w:t>
+      </w:r>
+      <w:r>
+        <w:rPr>
+          <w:rFonts w:ascii="Times New Roman" w:hAnsi="Times New Roman" w:cs="Times New Roman"/>
+          <w:sz w:val="24"/>
+          <w:szCs w:val="24"/>
+        </w:rPr>
+        <w:t>,</w:t>
+      </w:r>
+      <w:r>
+        <w:rPr>
+          <w:rFonts w:ascii="Times New Roman" w:hAnsi="Times New Roman" w:cs="Times New Roman"/>
+          <w:sz w:val="24"/>
+          <w:szCs w:val="24"/>
+        </w:rPr>
+        <w:t xml:space="preserve"> </w:t>
       </w:r>
       <w:r>
         <w:rPr>
@@ -1832,18 +1834,8 @@
           <w:sz w:val="24"/>
           <w:szCs w:val="24"/>
         </w:rPr>
-        <w:t xml:space="preserve">Number of pole pairs, </w:t>
-      </w:r>
-      <w:proofErr w:type="spellStart"/>
-      <w:r>
-        <w:rPr>
-          <w:rFonts w:ascii="Times New Roman" w:hAnsi="Times New Roman" w:cs="Times New Roman"/>
-          <w:sz w:val="24"/>
-          <w:szCs w:val="24"/>
-        </w:rPr>
-        <w:t>PolePairs</w:t>
-      </w:r>
-      <w:proofErr w:type="spellEnd"/>
+        <w:t>Number of pole pairs, PolePairs</w:t>
+      </w:r>
       <w:r>
         <w:rPr>
           <w:rFonts w:ascii="Times New Roman" w:hAnsi="Times New Roman" w:cs="Times New Roman"/>
@@ -1855,6 +1847,22 @@
       <w:r>
         <w:rPr>
           <w:rFonts w:ascii="Times New Roman" w:hAnsi="Times New Roman" w:cs="Times New Roman"/>
+          <w:sz w:val="24"/>
+          <w:szCs w:val="24"/>
+        </w:rPr>
+        <w:t>10</w:t>
+      </w:r>
+      <w:r>
+        <w:rPr>
+          <w:rFonts w:ascii="Times New Roman" w:hAnsi="Times New Roman" w:cs="Times New Roman"/>
+          <w:sz w:val="24"/>
+          <w:szCs w:val="24"/>
+        </w:rPr>
+        <w:t xml:space="preserve">, </w:t>
+      </w:r>
+      <w:r>
+        <w:rPr>
+          <w:rFonts w:ascii="Times New Roman" w:hAnsi="Times New Roman" w:cs="Times New Roman"/>
           <w:color w:val="00B050"/>
           <w:sz w:val="24"/>
           <w:szCs w:val="24"/>
@@ -1887,27 +1895,7 @@
           <w:szCs w:val="24"/>
           <w:u w:val="single"/>
         </w:rPr>
-        <w:t xml:space="preserve">Id and </w:t>
-      </w:r>
-      <w:proofErr w:type="spellStart"/>
-      <w:r>
-        <w:rPr>
-          <w:rFonts w:ascii="Times New Roman" w:hAnsi="Times New Roman" w:cs="Times New Roman"/>
-          <w:sz w:val="24"/>
-          <w:szCs w:val="24"/>
-          <w:u w:val="single"/>
-        </w:rPr>
-        <w:t>Iq</w:t>
-      </w:r>
-      <w:proofErr w:type="spellEnd"/>
-      <w:r>
-        <w:rPr>
-          <w:rFonts w:ascii="Times New Roman" w:hAnsi="Times New Roman" w:cs="Times New Roman"/>
-          <w:sz w:val="24"/>
-          <w:szCs w:val="24"/>
-          <w:u w:val="single"/>
-        </w:rPr>
-        <w:t xml:space="preserve"> Calculation</w:t>
+        <w:t>Id and Iq Calculation</w:t>
       </w:r>
     </w:p>
     <w:p>
@@ -1933,25 +1921,7 @@
           <w:sz w:val="24"/>
           <w:szCs w:val="24"/>
         </w:rPr>
-        <w:t xml:space="preserve">Id and </w:t>
-      </w:r>
-      <w:proofErr w:type="spellStart"/>
-      <w:r>
-        <w:rPr>
-          <w:rFonts w:ascii="Times New Roman" w:hAnsi="Times New Roman" w:cs="Times New Roman"/>
-          <w:sz w:val="24"/>
-          <w:szCs w:val="24"/>
-        </w:rPr>
-        <w:t>Iq</w:t>
-      </w:r>
-      <w:proofErr w:type="spellEnd"/>
-      <w:r>
-        <w:rPr>
-          <w:rFonts w:ascii="Times New Roman" w:hAnsi="Times New Roman" w:cs="Times New Roman"/>
-          <w:sz w:val="24"/>
-          <w:szCs w:val="24"/>
-        </w:rPr>
-        <w:t xml:space="preserve"> </w:t>
+        <w:t xml:space="preserve">Id and Iq </w:t>
       </w:r>
       <w:r>
         <w:rPr>
@@ -2016,43 +1986,7 @@
           <w:sz w:val="24"/>
           <w:szCs w:val="24"/>
         </w:rPr>
-        <w:t xml:space="preserve">Maximum torque, </w:t>
-      </w:r>
-      <w:proofErr w:type="spellStart"/>
-      <w:r>
-        <w:rPr>
-          <w:rFonts w:ascii="Times New Roman" w:hAnsi="Times New Roman" w:cs="Times New Roman"/>
-          <w:sz w:val="24"/>
-          <w:szCs w:val="24"/>
-        </w:rPr>
-        <w:t>T_max</w:t>
-      </w:r>
-      <w:proofErr w:type="spellEnd"/>
-      <w:r>
-        <w:rPr>
-          <w:rFonts w:ascii="Times New Roman" w:hAnsi="Times New Roman" w:cs="Times New Roman"/>
-          <w:sz w:val="24"/>
-          <w:szCs w:val="24"/>
-        </w:rPr>
-        <w:t xml:space="preserve"> [</w:t>
-      </w:r>
-      <w:proofErr w:type="spellStart"/>
-      <w:r>
-        <w:rPr>
-          <w:rFonts w:ascii="Times New Roman" w:hAnsi="Times New Roman" w:cs="Times New Roman"/>
-          <w:sz w:val="24"/>
-          <w:szCs w:val="24"/>
-        </w:rPr>
-        <w:t>N.m</w:t>
-      </w:r>
-      <w:proofErr w:type="spellEnd"/>
-      <w:r>
-        <w:rPr>
-          <w:rFonts w:ascii="Times New Roman" w:hAnsi="Times New Roman" w:cs="Times New Roman"/>
-          <w:sz w:val="24"/>
-          <w:szCs w:val="24"/>
-        </w:rPr>
-        <w:t xml:space="preserve">]: the </w:t>
+        <w:t xml:space="preserve">Maximum torque, T_max [N.m]: the </w:t>
       </w:r>
       <w:r>
         <w:rPr>
@@ -2076,16 +2010,52 @@
           <w:sz w:val="24"/>
           <w:szCs w:val="24"/>
         </w:rPr>
-        <w:t xml:space="preserve">100 as a rough average of peak and continuous torque; </w:t>
-      </w:r>
-      <w:r>
-        <w:rPr>
-          <w:rFonts w:ascii="Times New Roman" w:hAnsi="Times New Roman" w:cs="Times New Roman"/>
-          <w:color w:val="00B050"/>
-          <w:sz w:val="24"/>
-          <w:szCs w:val="24"/>
-        </w:rPr>
-        <w:t>Parameterized</w:t>
+        <w:t>100 as a rough average of peak and continuous torque;</w:t>
+      </w:r>
+      <w:r>
+        <w:t xml:space="preserve"> </w:t>
+      </w:r>
+      <w:r>
+        <w:rPr>
+          <w:rFonts w:ascii="Times New Roman" w:hAnsi="Times New Roman" w:cs="Times New Roman"/>
+          <w:sz w:val="24"/>
+          <w:szCs w:val="24"/>
+        </w:rPr>
+        <w:t>100</w:t>
+      </w:r>
+      <w:r>
+        <w:rPr>
+          <w:rFonts w:ascii="Times New Roman" w:hAnsi="Times New Roman" w:cs="Times New Roman"/>
+          <w:sz w:val="24"/>
+          <w:szCs w:val="24"/>
+        </w:rPr>
+        <w:t>,</w:t>
+      </w:r>
+      <w:r>
+        <w:rPr>
+          <w:rFonts w:ascii="Times New Roman" w:hAnsi="Times New Roman" w:cs="Times New Roman"/>
+          <w:sz w:val="24"/>
+          <w:szCs w:val="24"/>
+        </w:rPr>
+        <w:t xml:space="preserve"> </w:t>
+      </w:r>
+      <w:r>
+        <w:rPr>
+          <w:rFonts w:ascii="Times New Roman" w:hAnsi="Times New Roman" w:cs="Times New Roman"/>
+          <w:color w:val="FFC000"/>
+          <w:sz w:val="24"/>
+          <w:szCs w:val="24"/>
+        </w:rPr>
+        <w:t>Roughly p</w:t>
+      </w:r>
+      <w:r>
+        <w:rPr>
+          <w:rFonts w:ascii="Times New Roman" w:hAnsi="Times New Roman" w:cs="Times New Roman"/>
+          <w:color w:val="FFC000"/>
+          <w:sz w:val="24"/>
+          <w:szCs w:val="24"/>
+        </w:rPr>
+        <w:t>arameterized</w:t>
       </w:r>
       <w:r>
         <w:rPr>
@@ -2116,6 +2086,7 @@
           <w:sz w:val="24"/>
           <w:szCs w:val="24"/>
         </w:rPr>
+        <w:lastRenderedPageBreak/>
         <w:t xml:space="preserve">MTPA table breakpoints: the number of breakpoints to use in the derived </w:t>
       </w:r>
       <w:r>
@@ -2137,6 +2108,14 @@
       <w:r>
         <w:rPr>
           <w:rFonts w:ascii="Times New Roman" w:hAnsi="Times New Roman" w:cs="Times New Roman"/>
+          <w:sz w:val="24"/>
+          <w:szCs w:val="24"/>
+        </w:rPr>
+        <w:t xml:space="preserve">10, </w:t>
+      </w:r>
+      <w:r>
+        <w:rPr>
+          <w:rFonts w:ascii="Times New Roman" w:hAnsi="Times New Roman" w:cs="Times New Roman"/>
           <w:color w:val="00B050"/>
           <w:sz w:val="24"/>
           <w:szCs w:val="24"/>
@@ -2157,28 +2136,8 @@
           <w:rFonts w:ascii="Times New Roman" w:hAnsi="Times New Roman" w:cs="Times New Roman"/>
           <w:sz w:val="24"/>
           <w:szCs w:val="24"/>
-        </w:rPr>
-        <w:br w:type="page"/>
-      </w:r>
-    </w:p>
-    <w:p>
-      <w:pPr>
-        <w:spacing w:line="360" w:lineRule="auto"/>
-        <w:rPr>
-          <w:rFonts w:ascii="Times New Roman" w:hAnsi="Times New Roman" w:cs="Times New Roman"/>
-          <w:sz w:val="24"/>
-          <w:szCs w:val="24"/>
           <w:u w:val="single"/>
         </w:rPr>
-      </w:pPr>
-      <w:r>
-        <w:rPr>
-          <w:rFonts w:ascii="Times New Roman" w:hAnsi="Times New Roman" w:cs="Times New Roman"/>
-          <w:sz w:val="24"/>
-          <w:szCs w:val="24"/>
-          <w:u w:val="single"/>
-        </w:rPr>
-        <w:lastRenderedPageBreak/>
         <w:t>Current Controller</w:t>
       </w:r>
     </w:p>
@@ -2225,16 +2184,14 @@
           <w:szCs w:val="24"/>
         </w:rPr>
       </w:pPr>
-      <w:proofErr w:type="spellStart"/>
-      <w:r>
-        <w:rPr>
-          <w:rFonts w:ascii="Times New Roman" w:hAnsi="Times New Roman" w:cs="Times New Roman"/>
-          <w:sz w:val="24"/>
-          <w:szCs w:val="24"/>
-        </w:rPr>
-        <w:t>Parmameters</w:t>
-      </w:r>
-      <w:proofErr w:type="spellEnd"/>
+      <w:r>
+        <w:rPr>
+          <w:rFonts w:ascii="Times New Roman" w:hAnsi="Times New Roman" w:cs="Times New Roman"/>
+          <w:sz w:val="24"/>
+          <w:szCs w:val="24"/>
+        </w:rPr>
+        <w:t>Parameters</w:t>
+      </w:r>
     </w:p>
     <w:p>
       <w:pPr>
@@ -2256,25 +2213,7 @@
           <w:sz w:val="24"/>
           <w:szCs w:val="24"/>
         </w:rPr>
-        <w:t xml:space="preserve">Bandwidth of the current regulator, </w:t>
-      </w:r>
-      <w:proofErr w:type="spellStart"/>
-      <w:r>
-        <w:rPr>
-          <w:rFonts w:ascii="Times New Roman" w:hAnsi="Times New Roman" w:cs="Times New Roman"/>
-          <w:sz w:val="24"/>
-          <w:szCs w:val="24"/>
-        </w:rPr>
-        <w:t>EV_current</w:t>
-      </w:r>
-      <w:proofErr w:type="spellEnd"/>
-      <w:r>
-        <w:rPr>
-          <w:rFonts w:ascii="Times New Roman" w:hAnsi="Times New Roman" w:cs="Times New Roman"/>
-          <w:sz w:val="24"/>
-          <w:szCs w:val="24"/>
-        </w:rPr>
-        <w:t xml:space="preserve"> [Hz]</w:t>
+        <w:t>Bandwidth of the current regulator, EV_current [Hz]</w:t>
       </w:r>
       <w:r>
         <w:rPr>
@@ -2314,25 +2253,7 @@
           <w:sz w:val="24"/>
           <w:szCs w:val="24"/>
         </w:rPr>
-        <w:t xml:space="preserve">Sample time for the torque control, </w:t>
-      </w:r>
-      <w:proofErr w:type="spellStart"/>
-      <w:r>
-        <w:rPr>
-          <w:rFonts w:ascii="Times New Roman" w:hAnsi="Times New Roman" w:cs="Times New Roman"/>
-          <w:sz w:val="24"/>
-          <w:szCs w:val="24"/>
-        </w:rPr>
-        <w:t>Tst</w:t>
-      </w:r>
-      <w:proofErr w:type="spellEnd"/>
-      <w:r>
-        <w:rPr>
-          <w:rFonts w:ascii="Times New Roman" w:hAnsi="Times New Roman" w:cs="Times New Roman"/>
-          <w:sz w:val="24"/>
-          <w:szCs w:val="24"/>
-        </w:rPr>
-        <w:t xml:space="preserve"> [s]:</w:t>
+        <w:t>Sample time for the torque control, Tst [s]:</w:t>
       </w:r>
       <w:r>
         <w:rPr>
@@ -2414,6 +2335,14 @@
       <w:r>
         <w:rPr>
           <w:rFonts w:ascii="Times New Roman" w:hAnsi="Times New Roman" w:cs="Times New Roman"/>
+          <w:sz w:val="24"/>
+          <w:szCs w:val="24"/>
+        </w:rPr>
+        <w:t xml:space="preserve">Tabulated efficiency data, </w:t>
+      </w:r>
+      <w:r>
+        <w:rPr>
+          <w:rFonts w:ascii="Times New Roman" w:hAnsi="Times New Roman" w:cs="Times New Roman"/>
           <w:color w:val="00B050"/>
           <w:sz w:val="24"/>
           <w:szCs w:val="24"/>
@@ -2441,43 +2370,15 @@
           <w:sz w:val="24"/>
           <w:szCs w:val="24"/>
         </w:rPr>
-        <w:t xml:space="preserve">Vector of speeds (w) for tabulated efficiency, </w:t>
-      </w:r>
-      <w:proofErr w:type="spellStart"/>
-      <w:r>
-        <w:rPr>
-          <w:rFonts w:ascii="Times New Roman" w:hAnsi="Times New Roman" w:cs="Times New Roman"/>
-          <w:sz w:val="24"/>
-          <w:szCs w:val="24"/>
-        </w:rPr>
-        <w:t>w_</w:t>
-      </w:r>
-      <w:proofErr w:type="gramStart"/>
-      <w:r>
-        <w:rPr>
-          <w:rFonts w:ascii="Times New Roman" w:hAnsi="Times New Roman" w:cs="Times New Roman"/>
-          <w:sz w:val="24"/>
-          <w:szCs w:val="24"/>
-        </w:rPr>
-        <w:t>eff</w:t>
-      </w:r>
-      <w:proofErr w:type="gramEnd"/>
-      <w:r>
-        <w:rPr>
-          <w:rFonts w:ascii="Times New Roman" w:hAnsi="Times New Roman" w:cs="Times New Roman"/>
-          <w:sz w:val="24"/>
-          <w:szCs w:val="24"/>
-        </w:rPr>
-        <w:t>_bp</w:t>
-      </w:r>
-      <w:proofErr w:type="spellEnd"/>
-      <w:r>
-        <w:rPr>
-          <w:rFonts w:ascii="Times New Roman" w:hAnsi="Times New Roman" w:cs="Times New Roman"/>
-          <w:sz w:val="24"/>
-          <w:szCs w:val="24"/>
-        </w:rPr>
-        <w:t xml:space="preserve"> [rad/s]: </w:t>
+        <w:t xml:space="preserve">Vector of speeds (w) for tabulated efficiency, w_eff_bp [rad/s]: </w:t>
+      </w:r>
+      <w:r>
+        <w:rPr>
+          <w:rFonts w:ascii="Times New Roman" w:hAnsi="Times New Roman" w:cs="Times New Roman"/>
+          <w:sz w:val="24"/>
+          <w:szCs w:val="24"/>
+        </w:rPr>
+        <w:t xml:space="preserve">See model, </w:t>
       </w:r>
       <w:r>
         <w:rPr>
@@ -2509,43 +2410,15 @@
           <w:sz w:val="24"/>
           <w:szCs w:val="24"/>
         </w:rPr>
-        <w:t xml:space="preserve">Vector of torques (T) for tabulated efficiency, </w:t>
-      </w:r>
-      <w:proofErr w:type="spellStart"/>
-      <w:r>
-        <w:rPr>
-          <w:rFonts w:ascii="Times New Roman" w:hAnsi="Times New Roman" w:cs="Times New Roman"/>
-          <w:sz w:val="24"/>
-          <w:szCs w:val="24"/>
-        </w:rPr>
-        <w:t>T_</w:t>
-      </w:r>
-      <w:proofErr w:type="gramStart"/>
-      <w:r>
-        <w:rPr>
-          <w:rFonts w:ascii="Times New Roman" w:hAnsi="Times New Roman" w:cs="Times New Roman"/>
-          <w:sz w:val="24"/>
-          <w:szCs w:val="24"/>
-        </w:rPr>
-        <w:t>eff</w:t>
-      </w:r>
-      <w:proofErr w:type="gramEnd"/>
-      <w:r>
-        <w:rPr>
-          <w:rFonts w:ascii="Times New Roman" w:hAnsi="Times New Roman" w:cs="Times New Roman"/>
-          <w:sz w:val="24"/>
-          <w:szCs w:val="24"/>
-        </w:rPr>
-        <w:t>_bp</w:t>
-      </w:r>
-      <w:proofErr w:type="spellEnd"/>
-      <w:r>
-        <w:rPr>
-          <w:rFonts w:ascii="Times New Roman" w:hAnsi="Times New Roman" w:cs="Times New Roman"/>
-          <w:sz w:val="24"/>
-          <w:szCs w:val="24"/>
-        </w:rPr>
-        <w:t xml:space="preserve"> [Nm]: </w:t>
+        <w:t xml:space="preserve">Vector of torques (T) for tabulated efficiency, T_eff_bp [Nm]: </w:t>
+      </w:r>
+      <w:r>
+        <w:rPr>
+          <w:rFonts w:ascii="Times New Roman" w:hAnsi="Times New Roman" w:cs="Times New Roman"/>
+          <w:sz w:val="24"/>
+          <w:szCs w:val="24"/>
+        </w:rPr>
+        <w:t xml:space="preserve">See model, </w:t>
       </w:r>
       <w:r>
         <w:rPr>
@@ -2577,25 +2450,7 @@
           <w:sz w:val="24"/>
           <w:szCs w:val="24"/>
         </w:rPr>
-        <w:t xml:space="preserve">Corresponding efficiency, </w:t>
-      </w:r>
-      <w:proofErr w:type="spellStart"/>
-      <w:r>
-        <w:rPr>
-          <w:rFonts w:ascii="Times New Roman" w:hAnsi="Times New Roman" w:cs="Times New Roman"/>
-          <w:sz w:val="24"/>
-          <w:szCs w:val="24"/>
-        </w:rPr>
-        <w:t>efficiency_table</w:t>
-      </w:r>
-      <w:proofErr w:type="spellEnd"/>
-      <w:r>
-        <w:rPr>
-          <w:rFonts w:ascii="Times New Roman" w:hAnsi="Times New Roman" w:cs="Times New Roman"/>
-          <w:sz w:val="24"/>
-          <w:szCs w:val="24"/>
-        </w:rPr>
-        <w:t xml:space="preserve"> [%]:</w:t>
+        <w:t>Corresponding efficiency, efficiency_table [%]:</w:t>
       </w:r>
       <w:r>
         <w:rPr>
@@ -2611,7 +2466,31 @@
           <w:sz w:val="24"/>
           <w:szCs w:val="24"/>
         </w:rPr>
-        <w:t xml:space="preserve">roughly parameterized by visually inspecting the efficiency map found in A1. </w:t>
+        <w:t>roughly parameterized by visually inspecting the efficiency map found in A1</w:t>
+      </w:r>
+      <w:r>
+        <w:rPr>
+          <w:rFonts w:ascii="Times New Roman" w:hAnsi="Times New Roman" w:cs="Times New Roman"/>
+          <w:sz w:val="24"/>
+          <w:szCs w:val="24"/>
+        </w:rPr>
+        <w:t>;</w:t>
+      </w:r>
+      <w:r>
+        <w:rPr>
+          <w:rFonts w:ascii="Times New Roman" w:hAnsi="Times New Roman" w:cs="Times New Roman"/>
+          <w:sz w:val="24"/>
+          <w:szCs w:val="24"/>
+        </w:rPr>
+        <w:t xml:space="preserve"> </w:t>
+      </w:r>
+      <w:r>
+        <w:rPr>
+          <w:rFonts w:ascii="Times New Roman" w:hAnsi="Times New Roman" w:cs="Times New Roman"/>
+          <w:sz w:val="24"/>
+          <w:szCs w:val="24"/>
+        </w:rPr>
+        <w:t xml:space="preserve">See model, </w:t>
       </w:r>
       <w:r>
         <w:rPr>
@@ -2640,6 +2519,884 @@
           <w:szCs w:val="24"/>
         </w:rPr>
       </w:pPr>
+    </w:p>
+    <w:p>
+      <w:pPr>
+        <w:spacing w:line="360" w:lineRule="auto"/>
+        <w:rPr>
+          <w:rFonts w:ascii="Times New Roman" w:hAnsi="Times New Roman" w:cs="Times New Roman"/>
+          <w:sz w:val="24"/>
+          <w:szCs w:val="24"/>
+        </w:rPr>
+      </w:pPr>
+      <w:r>
+        <w:rPr>
+          <w:rFonts w:ascii="Times New Roman" w:hAnsi="Times New Roman" w:cs="Times New Roman"/>
+          <w:b/>
+          <w:bCs/>
+          <w:sz w:val="24"/>
+          <w:szCs w:val="24"/>
+        </w:rPr>
+        <w:t>Interior PMSM</w:t>
+      </w:r>
+    </w:p>
+    <w:p>
+      <w:pPr>
+        <w:spacing w:line="360" w:lineRule="auto"/>
+        <w:rPr>
+          <w:rFonts w:ascii="Times New Roman" w:hAnsi="Times New Roman" w:cs="Times New Roman"/>
+          <w:sz w:val="24"/>
+          <w:szCs w:val="24"/>
+        </w:rPr>
+      </w:pPr>
+      <w:r>
+        <w:rPr>
+          <w:rFonts w:ascii="Times New Roman" w:hAnsi="Times New Roman" w:cs="Times New Roman"/>
+          <w:sz w:val="24"/>
+          <w:szCs w:val="24"/>
+        </w:rPr>
+        <w:t>A representation of an interior permanent magnet synchronous motor.</w:t>
+      </w:r>
+      <w:r>
+        <w:rPr>
+          <w:rFonts w:ascii="Times New Roman" w:hAnsi="Times New Roman" w:cs="Times New Roman"/>
+          <w:sz w:val="24"/>
+          <w:szCs w:val="24"/>
+        </w:rPr>
+        <w:t xml:space="preserve"> Many parameters are common with the </w:t>
+      </w:r>
+      <w:r>
+        <w:rPr>
+          <w:rFonts w:ascii="Times New Roman" w:hAnsi="Times New Roman" w:cs="Times New Roman"/>
+          <w:sz w:val="24"/>
+          <w:szCs w:val="24"/>
+          <w:u w:val="single"/>
+        </w:rPr>
+        <w:t>Motor Parameters</w:t>
+      </w:r>
+      <w:r>
+        <w:rPr>
+          <w:rFonts w:ascii="Times New Roman" w:hAnsi="Times New Roman" w:cs="Times New Roman"/>
+          <w:sz w:val="24"/>
+          <w:szCs w:val="24"/>
+        </w:rPr>
+        <w:t xml:space="preserve"> of the </w:t>
+      </w:r>
+      <w:r>
+        <w:rPr>
+          <w:rFonts w:ascii="Times New Roman" w:hAnsi="Times New Roman" w:cs="Times New Roman"/>
+          <w:b/>
+          <w:bCs/>
+          <w:sz w:val="24"/>
+          <w:szCs w:val="24"/>
+        </w:rPr>
+        <w:t>Interior PM Controller</w:t>
+      </w:r>
+      <w:r>
+        <w:rPr>
+          <w:rFonts w:ascii="Times New Roman" w:hAnsi="Times New Roman" w:cs="Times New Roman"/>
+          <w:sz w:val="24"/>
+          <w:szCs w:val="24"/>
+        </w:rPr>
+        <w:t>.</w:t>
+      </w:r>
+    </w:p>
+    <w:p>
+      <w:pPr>
+        <w:spacing w:line="360" w:lineRule="auto"/>
+        <w:rPr>
+          <w:rFonts w:ascii="Times New Roman" w:hAnsi="Times New Roman" w:cs="Times New Roman"/>
+          <w:sz w:val="24"/>
+          <w:szCs w:val="24"/>
+        </w:rPr>
+      </w:pPr>
+      <w:r>
+        <w:rPr>
+          <w:rFonts w:ascii="Times New Roman" w:hAnsi="Times New Roman" w:cs="Times New Roman"/>
+          <w:sz w:val="24"/>
+          <w:szCs w:val="24"/>
+        </w:rPr>
+        <w:t xml:space="preserve">Percentage Parameterized: </w:t>
+      </w:r>
+      <w:r>
+        <w:rPr>
+          <w:rFonts w:ascii="Times New Roman" w:hAnsi="Times New Roman" w:cs="Times New Roman"/>
+          <w:color w:val="00B050"/>
+          <w:sz w:val="24"/>
+          <w:szCs w:val="24"/>
+        </w:rPr>
+        <w:t>100%</w:t>
+      </w:r>
+    </w:p>
+    <w:p>
+      <w:pPr>
+        <w:spacing w:line="360" w:lineRule="auto"/>
+        <w:rPr>
+          <w:rFonts w:ascii="Times New Roman" w:hAnsi="Times New Roman" w:cs="Times New Roman"/>
+          <w:sz w:val="24"/>
+          <w:szCs w:val="24"/>
+        </w:rPr>
+      </w:pPr>
+      <w:r>
+        <w:rPr>
+          <w:rFonts w:ascii="Times New Roman" w:hAnsi="Times New Roman" w:cs="Times New Roman"/>
+          <w:sz w:val="24"/>
+          <w:szCs w:val="24"/>
+          <w:u w:val="single"/>
+        </w:rPr>
+        <w:t>Block Options</w:t>
+      </w:r>
+    </w:p>
+    <w:p>
+      <w:pPr>
+        <w:pStyle w:val="ListParagraph"/>
+        <w:numPr>
+          <w:ilvl w:val="0"/>
+          <w:numId w:val="11"/>
+        </w:numPr>
+        <w:spacing w:line="360" w:lineRule="auto"/>
+        <w:rPr>
+          <w:rFonts w:ascii="Times New Roman" w:hAnsi="Times New Roman" w:cs="Times New Roman"/>
+          <w:sz w:val="24"/>
+          <w:szCs w:val="24"/>
+        </w:rPr>
+      </w:pPr>
+      <w:r>
+        <w:rPr>
+          <w:rFonts w:ascii="Times New Roman" w:hAnsi="Times New Roman" w:cs="Times New Roman"/>
+          <w:sz w:val="24"/>
+          <w:szCs w:val="24"/>
+        </w:rPr>
+        <w:t>Mechanical input configuration: Speed</w:t>
+      </w:r>
+    </w:p>
+    <w:p>
+      <w:pPr>
+        <w:pStyle w:val="ListParagraph"/>
+        <w:numPr>
+          <w:ilvl w:val="0"/>
+          <w:numId w:val="11"/>
+        </w:numPr>
+        <w:spacing w:line="360" w:lineRule="auto"/>
+        <w:rPr>
+          <w:rFonts w:ascii="Times New Roman" w:hAnsi="Times New Roman" w:cs="Times New Roman"/>
+          <w:sz w:val="24"/>
+          <w:szCs w:val="24"/>
+        </w:rPr>
+      </w:pPr>
+      <w:r>
+        <w:rPr>
+          <w:rFonts w:ascii="Times New Roman" w:hAnsi="Times New Roman" w:cs="Times New Roman"/>
+          <w:sz w:val="24"/>
+          <w:szCs w:val="24"/>
+        </w:rPr>
+        <w:t>Simulation Type: Continuous</w:t>
+      </w:r>
+    </w:p>
+    <w:p>
+      <w:pPr>
+        <w:spacing w:line="360" w:lineRule="auto"/>
+        <w:rPr>
+          <w:rFonts w:ascii="Times New Roman" w:hAnsi="Times New Roman" w:cs="Times New Roman"/>
+          <w:sz w:val="24"/>
+          <w:szCs w:val="24"/>
+        </w:rPr>
+      </w:pPr>
+      <w:r>
+        <w:rPr>
+          <w:rFonts w:ascii="Times New Roman" w:hAnsi="Times New Roman" w:cs="Times New Roman"/>
+          <w:sz w:val="24"/>
+          <w:szCs w:val="24"/>
+          <w:u w:val="single"/>
+        </w:rPr>
+        <w:t>Parameters</w:t>
+      </w:r>
+    </w:p>
+    <w:p>
+      <w:pPr>
+        <w:pStyle w:val="ListParagraph"/>
+        <w:numPr>
+          <w:ilvl w:val="0"/>
+          <w:numId w:val="10"/>
+        </w:numPr>
+        <w:spacing w:line="360" w:lineRule="auto"/>
+        <w:rPr>
+          <w:rFonts w:ascii="Times New Roman" w:hAnsi="Times New Roman" w:cs="Times New Roman"/>
+          <w:sz w:val="24"/>
+          <w:szCs w:val="24"/>
+        </w:rPr>
+      </w:pPr>
+      <w:r>
+        <w:rPr>
+          <w:rFonts w:ascii="Times New Roman" w:hAnsi="Times New Roman" w:cs="Times New Roman"/>
+          <w:sz w:val="24"/>
+          <w:szCs w:val="24"/>
+        </w:rPr>
+        <w:t>Number of pole pairs (P)</w:t>
+      </w:r>
+      <w:r>
+        <w:rPr>
+          <w:rFonts w:ascii="Times New Roman" w:hAnsi="Times New Roman" w:cs="Times New Roman"/>
+          <w:sz w:val="24"/>
+          <w:szCs w:val="24"/>
+        </w:rPr>
+        <w:t xml:space="preserve">: 10, </w:t>
+      </w:r>
+      <w:r>
+        <w:rPr>
+          <w:rFonts w:ascii="Times New Roman" w:hAnsi="Times New Roman" w:cs="Times New Roman"/>
+          <w:color w:val="00B050"/>
+          <w:sz w:val="24"/>
+          <w:szCs w:val="24"/>
+        </w:rPr>
+        <w:t>Parameterized</w:t>
+      </w:r>
+      <w:r>
+        <w:rPr>
+          <w:rFonts w:ascii="Times New Roman" w:hAnsi="Times New Roman" w:cs="Times New Roman"/>
+          <w:sz w:val="24"/>
+          <w:szCs w:val="24"/>
+        </w:rPr>
+        <w:t>, A1</w:t>
+      </w:r>
+    </w:p>
+    <w:p>
+      <w:pPr>
+        <w:pStyle w:val="ListParagraph"/>
+        <w:numPr>
+          <w:ilvl w:val="0"/>
+          <w:numId w:val="10"/>
+        </w:numPr>
+        <w:spacing w:line="360" w:lineRule="auto"/>
+        <w:rPr>
+          <w:rFonts w:ascii="Times New Roman" w:hAnsi="Times New Roman" w:cs="Times New Roman"/>
+          <w:sz w:val="24"/>
+          <w:szCs w:val="24"/>
+        </w:rPr>
+      </w:pPr>
+      <w:r>
+        <w:rPr>
+          <w:rFonts w:ascii="Times New Roman" w:hAnsi="Times New Roman" w:cs="Times New Roman"/>
+          <w:sz w:val="24"/>
+          <w:szCs w:val="24"/>
+        </w:rPr>
+        <w:lastRenderedPageBreak/>
+        <w:t xml:space="preserve">Stator resistance </w:t>
+      </w:r>
+      <w:r>
+        <w:rPr>
+          <w:rFonts w:ascii="Times New Roman" w:hAnsi="Times New Roman" w:cs="Times New Roman"/>
+          <w:sz w:val="24"/>
+          <w:szCs w:val="24"/>
+        </w:rPr>
+        <w:t xml:space="preserve">per phase (Rs): </w:t>
+      </w:r>
+      <w:r>
+        <w:rPr>
+          <w:rFonts w:ascii="Times New Roman" w:hAnsi="Times New Roman" w:cs="Times New Roman"/>
+          <w:sz w:val="24"/>
+          <w:szCs w:val="24"/>
+        </w:rPr>
+        <w:t xml:space="preserve">0.012, </w:t>
+      </w:r>
+      <w:r>
+        <w:rPr>
+          <w:rFonts w:ascii="Times New Roman" w:hAnsi="Times New Roman" w:cs="Times New Roman"/>
+          <w:color w:val="00B050"/>
+          <w:sz w:val="24"/>
+          <w:szCs w:val="24"/>
+        </w:rPr>
+        <w:t>Parameterized</w:t>
+      </w:r>
+      <w:r>
+        <w:rPr>
+          <w:rFonts w:ascii="Times New Roman" w:hAnsi="Times New Roman" w:cs="Times New Roman"/>
+          <w:sz w:val="24"/>
+          <w:szCs w:val="24"/>
+        </w:rPr>
+        <w:t>, A1</w:t>
+      </w:r>
+    </w:p>
+    <w:p>
+      <w:pPr>
+        <w:pStyle w:val="ListParagraph"/>
+        <w:numPr>
+          <w:ilvl w:val="0"/>
+          <w:numId w:val="10"/>
+        </w:numPr>
+        <w:spacing w:line="360" w:lineRule="auto"/>
+        <w:rPr>
+          <w:rFonts w:ascii="Times New Roman" w:hAnsi="Times New Roman" w:cs="Times New Roman"/>
+          <w:sz w:val="24"/>
+          <w:szCs w:val="24"/>
+        </w:rPr>
+      </w:pPr>
+      <w:r>
+        <w:rPr>
+          <w:rFonts w:ascii="Times New Roman" w:hAnsi="Times New Roman" w:cs="Times New Roman"/>
+          <w:sz w:val="24"/>
+          <w:szCs w:val="24"/>
+        </w:rPr>
+        <w:t xml:space="preserve">Stator d-axis and q-axis inductance (Ldq): </w:t>
+      </w:r>
+      <w:r>
+        <w:rPr>
+          <w:rFonts w:ascii="Times New Roman" w:hAnsi="Times New Roman" w:cs="Times New Roman"/>
+          <w:sz w:val="24"/>
+          <w:szCs w:val="24"/>
+        </w:rPr>
+        <w:t>[0.000125 0.00013]</w:t>
+      </w:r>
+      <w:r>
+        <w:rPr>
+          <w:rFonts w:ascii="Times New Roman" w:hAnsi="Times New Roman" w:cs="Times New Roman"/>
+          <w:sz w:val="24"/>
+          <w:szCs w:val="24"/>
+        </w:rPr>
+        <w:t xml:space="preserve">, </w:t>
+      </w:r>
+      <w:r>
+        <w:rPr>
+          <w:rFonts w:ascii="Times New Roman" w:hAnsi="Times New Roman" w:cs="Times New Roman"/>
+          <w:color w:val="00B050"/>
+          <w:sz w:val="24"/>
+          <w:szCs w:val="24"/>
+        </w:rPr>
+        <w:t>Parameterized</w:t>
+      </w:r>
+      <w:r>
+        <w:rPr>
+          <w:rFonts w:ascii="Times New Roman" w:hAnsi="Times New Roman" w:cs="Times New Roman"/>
+          <w:sz w:val="24"/>
+          <w:szCs w:val="24"/>
+        </w:rPr>
+        <w:t>, A1</w:t>
+      </w:r>
+    </w:p>
+    <w:p>
+      <w:pPr>
+        <w:pStyle w:val="ListParagraph"/>
+        <w:numPr>
+          <w:ilvl w:val="0"/>
+          <w:numId w:val="10"/>
+        </w:numPr>
+        <w:spacing w:line="360" w:lineRule="auto"/>
+        <w:rPr>
+          <w:rFonts w:ascii="Times New Roman" w:hAnsi="Times New Roman" w:cs="Times New Roman"/>
+          <w:sz w:val="24"/>
+          <w:szCs w:val="24"/>
+        </w:rPr>
+      </w:pPr>
+      <w:r>
+        <w:rPr>
+          <w:rFonts w:ascii="Times New Roman" w:hAnsi="Times New Roman" w:cs="Times New Roman"/>
+          <w:sz w:val="24"/>
+          <w:szCs w:val="24"/>
+        </w:rPr>
+        <w:t xml:space="preserve">Permanent flux linkage constant (lambda_pm): </w:t>
+      </w:r>
+      <w:r>
+        <w:rPr>
+          <w:rFonts w:ascii="Times New Roman" w:hAnsi="Times New Roman" w:cs="Times New Roman"/>
+          <w:sz w:val="24"/>
+          <w:szCs w:val="24"/>
+        </w:rPr>
+        <w:t>0.0393</w:t>
+      </w:r>
+      <w:r>
+        <w:rPr>
+          <w:rFonts w:ascii="Times New Roman" w:hAnsi="Times New Roman" w:cs="Times New Roman"/>
+          <w:sz w:val="24"/>
+          <w:szCs w:val="24"/>
+        </w:rPr>
+        <w:t xml:space="preserve">, </w:t>
+      </w:r>
+      <w:r>
+        <w:rPr>
+          <w:rFonts w:ascii="Times New Roman" w:hAnsi="Times New Roman" w:cs="Times New Roman"/>
+          <w:color w:val="00B050"/>
+          <w:sz w:val="24"/>
+          <w:szCs w:val="24"/>
+        </w:rPr>
+        <w:t>Parameterized</w:t>
+      </w:r>
+      <w:r>
+        <w:rPr>
+          <w:rFonts w:ascii="Times New Roman" w:hAnsi="Times New Roman" w:cs="Times New Roman"/>
+          <w:sz w:val="24"/>
+          <w:szCs w:val="24"/>
+        </w:rPr>
+        <w:t>, A1</w:t>
+      </w:r>
+    </w:p>
+    <w:p>
+      <w:pPr>
+        <w:rPr>
+          <w:rFonts w:ascii="Times New Roman" w:hAnsi="Times New Roman" w:cs="Times New Roman"/>
+          <w:sz w:val="24"/>
+          <w:szCs w:val="24"/>
+        </w:rPr>
+      </w:pPr>
+      <w:r>
+        <w:rPr>
+          <w:rFonts w:ascii="Times New Roman" w:hAnsi="Times New Roman" w:cs="Times New Roman"/>
+          <w:sz w:val="24"/>
+          <w:szCs w:val="24"/>
+          <w:u w:val="single"/>
+        </w:rPr>
+        <w:t>Initial Values</w:t>
+      </w:r>
+    </w:p>
+    <w:p>
+      <w:pPr>
+        <w:pStyle w:val="ListParagraph"/>
+        <w:numPr>
+          <w:ilvl w:val="0"/>
+          <w:numId w:val="12"/>
+        </w:numPr>
+        <w:spacing w:line="360" w:lineRule="auto"/>
+        <w:rPr>
+          <w:rFonts w:ascii="Times New Roman" w:hAnsi="Times New Roman" w:cs="Times New Roman"/>
+          <w:sz w:val="24"/>
+          <w:szCs w:val="24"/>
+        </w:rPr>
+      </w:pPr>
+      <w:r>
+        <w:rPr>
+          <w:rFonts w:ascii="Times New Roman" w:hAnsi="Times New Roman" w:cs="Times New Roman"/>
+          <w:sz w:val="24"/>
+          <w:szCs w:val="24"/>
+        </w:rPr>
+        <w:t>Initial d-axis and q-axis current (idq0): [0 0]</w:t>
+      </w:r>
+      <w:r>
+        <w:rPr>
+          <w:rFonts w:ascii="Times New Roman" w:hAnsi="Times New Roman" w:cs="Times New Roman"/>
+          <w:sz w:val="24"/>
+          <w:szCs w:val="24"/>
+        </w:rPr>
+        <w:t xml:space="preserve">, </w:t>
+      </w:r>
+      <w:r>
+        <w:rPr>
+          <w:rFonts w:ascii="Times New Roman" w:hAnsi="Times New Roman" w:cs="Times New Roman"/>
+          <w:color w:val="00B050"/>
+          <w:sz w:val="24"/>
+          <w:szCs w:val="24"/>
+        </w:rPr>
+        <w:t>Parameterized</w:t>
+      </w:r>
+    </w:p>
+    <w:p>
+      <w:pPr>
+        <w:pStyle w:val="ListParagraph"/>
+        <w:numPr>
+          <w:ilvl w:val="0"/>
+          <w:numId w:val="12"/>
+        </w:numPr>
+        <w:spacing w:line="360" w:lineRule="auto"/>
+        <w:rPr>
+          <w:rFonts w:ascii="Times New Roman" w:hAnsi="Times New Roman" w:cs="Times New Roman"/>
+          <w:sz w:val="24"/>
+          <w:szCs w:val="24"/>
+        </w:rPr>
+      </w:pPr>
+      <w:r>
+        <w:rPr>
+          <w:rFonts w:ascii="Times New Roman" w:hAnsi="Times New Roman" w:cs="Times New Roman"/>
+          <w:sz w:val="24"/>
+          <w:szCs w:val="24"/>
+        </w:rPr>
+        <w:t xml:space="preserve">Initial rotor mechanical position (theta_init): 0, </w:t>
+      </w:r>
+      <w:r>
+        <w:rPr>
+          <w:rFonts w:ascii="Times New Roman" w:hAnsi="Times New Roman" w:cs="Times New Roman"/>
+          <w:color w:val="00B050"/>
+          <w:sz w:val="24"/>
+          <w:szCs w:val="24"/>
+        </w:rPr>
+        <w:t>Parameterized</w:t>
+      </w:r>
+    </w:p>
+    <w:p>
+      <w:pPr>
+        <w:spacing w:line="360" w:lineRule="auto"/>
+        <w:rPr>
+          <w:rFonts w:ascii="Times New Roman" w:hAnsi="Times New Roman" w:cs="Times New Roman"/>
+          <w:sz w:val="24"/>
+          <w:szCs w:val="24"/>
+        </w:rPr>
+      </w:pPr>
+    </w:p>
+    <w:p>
+      <w:pPr>
+        <w:spacing w:line="360" w:lineRule="auto"/>
+        <w:rPr>
+          <w:rFonts w:ascii="Times New Roman" w:hAnsi="Times New Roman" w:cs="Times New Roman"/>
+          <w:b/>
+          <w:bCs/>
+          <w:sz w:val="24"/>
+          <w:szCs w:val="24"/>
+        </w:rPr>
+      </w:pPr>
+      <w:r>
+        <w:rPr>
+          <w:rFonts w:ascii="Times New Roman" w:hAnsi="Times New Roman" w:cs="Times New Roman"/>
+          <w:b/>
+          <w:bCs/>
+          <w:sz w:val="24"/>
+          <w:szCs w:val="24"/>
+        </w:rPr>
+        <w:t>Three-Phase Voltage Source Inverter</w:t>
+      </w:r>
+    </w:p>
+    <w:p>
+      <w:pPr>
+        <w:spacing w:line="360" w:lineRule="auto"/>
+        <w:rPr>
+          <w:rFonts w:ascii="Times New Roman" w:hAnsi="Times New Roman" w:cs="Times New Roman"/>
+          <w:sz w:val="24"/>
+          <w:szCs w:val="24"/>
+        </w:rPr>
+      </w:pPr>
+      <w:r>
+        <w:rPr>
+          <w:rFonts w:ascii="Times New Roman" w:hAnsi="Times New Roman" w:cs="Times New Roman"/>
+          <w:sz w:val="24"/>
+          <w:szCs w:val="24"/>
+        </w:rPr>
+        <w:t xml:space="preserve">A representation of a three-phase voltage source inverter. </w:t>
+      </w:r>
+    </w:p>
+    <w:p>
+      <w:pPr>
+        <w:spacing w:line="360" w:lineRule="auto"/>
+        <w:rPr>
+          <w:rFonts w:ascii="Times New Roman" w:hAnsi="Times New Roman" w:cs="Times New Roman"/>
+          <w:sz w:val="24"/>
+          <w:szCs w:val="24"/>
+        </w:rPr>
+      </w:pPr>
+      <w:r>
+        <w:rPr>
+          <w:rFonts w:ascii="Times New Roman" w:hAnsi="Times New Roman" w:cs="Times New Roman"/>
+          <w:sz w:val="24"/>
+          <w:szCs w:val="24"/>
+        </w:rPr>
+        <w:t xml:space="preserve">Percentage parameterized: </w:t>
+      </w:r>
+      <w:r>
+        <w:rPr>
+          <w:rFonts w:ascii="Times New Roman" w:hAnsi="Times New Roman" w:cs="Times New Roman"/>
+          <w:color w:val="FFC000"/>
+          <w:sz w:val="24"/>
+          <w:szCs w:val="24"/>
+        </w:rPr>
+        <w:t>75%</w:t>
+      </w:r>
+    </w:p>
+    <w:p>
+      <w:pPr>
+        <w:spacing w:line="360" w:lineRule="auto"/>
+        <w:rPr>
+          <w:rFonts w:ascii="Times New Roman" w:hAnsi="Times New Roman" w:cs="Times New Roman"/>
+          <w:sz w:val="24"/>
+          <w:szCs w:val="24"/>
+          <w:u w:val="single"/>
+        </w:rPr>
+      </w:pPr>
+      <w:r>
+        <w:rPr>
+          <w:rFonts w:ascii="Times New Roman" w:hAnsi="Times New Roman" w:cs="Times New Roman"/>
+          <w:sz w:val="24"/>
+          <w:szCs w:val="24"/>
+          <w:u w:val="single"/>
+        </w:rPr>
+        <w:t>Block Options</w:t>
+      </w:r>
+    </w:p>
+    <w:p>
+      <w:pPr>
+        <w:pStyle w:val="ListParagraph"/>
+        <w:numPr>
+          <w:ilvl w:val="0"/>
+          <w:numId w:val="13"/>
+        </w:numPr>
+        <w:spacing w:line="360" w:lineRule="auto"/>
+        <w:rPr>
+          <w:rFonts w:ascii="Times New Roman" w:hAnsi="Times New Roman" w:cs="Times New Roman"/>
+          <w:sz w:val="24"/>
+          <w:szCs w:val="24"/>
+        </w:rPr>
+      </w:pPr>
+      <w:r>
+        <w:rPr>
+          <w:rFonts w:ascii="Times New Roman" w:hAnsi="Times New Roman" w:cs="Times New Roman"/>
+          <w:sz w:val="24"/>
+          <w:szCs w:val="24"/>
+        </w:rPr>
+        <w:t>Input inverter temperature: unchecked</w:t>
+      </w:r>
+    </w:p>
+    <w:p>
+      <w:pPr>
+        <w:pStyle w:val="ListParagraph"/>
+        <w:numPr>
+          <w:ilvl w:val="0"/>
+          <w:numId w:val="13"/>
+        </w:numPr>
+        <w:spacing w:line="360" w:lineRule="auto"/>
+        <w:rPr>
+          <w:rFonts w:ascii="Times New Roman" w:hAnsi="Times New Roman" w:cs="Times New Roman"/>
+          <w:sz w:val="24"/>
+          <w:szCs w:val="24"/>
+        </w:rPr>
+      </w:pPr>
+      <w:r>
+        <w:rPr>
+          <w:rFonts w:ascii="Times New Roman" w:hAnsi="Times New Roman" w:cs="Times New Roman"/>
+          <w:sz w:val="24"/>
+          <w:szCs w:val="24"/>
+        </w:rPr>
+        <w:t>Enable memory optimized 2D LUT: unchecked</w:t>
+      </w:r>
+    </w:p>
+    <w:p>
+      <w:pPr>
+        <w:spacing w:line="360" w:lineRule="auto"/>
+        <w:rPr>
+          <w:rFonts w:ascii="Times New Roman" w:hAnsi="Times New Roman" w:cs="Times New Roman"/>
+          <w:sz w:val="24"/>
+          <w:szCs w:val="24"/>
+          <w:u w:val="single"/>
+        </w:rPr>
+      </w:pPr>
+      <w:r>
+        <w:rPr>
+          <w:rFonts w:ascii="Times New Roman" w:hAnsi="Times New Roman" w:cs="Times New Roman"/>
+          <w:sz w:val="24"/>
+          <w:szCs w:val="24"/>
+          <w:u w:val="single"/>
+        </w:rPr>
+        <w:t>Electrical Model</w:t>
+      </w:r>
+    </w:p>
+    <w:p>
+      <w:pPr>
+        <w:pStyle w:val="ListParagraph"/>
+        <w:numPr>
+          <w:ilvl w:val="0"/>
+          <w:numId w:val="14"/>
+        </w:numPr>
+        <w:spacing w:line="360" w:lineRule="auto"/>
+        <w:rPr>
+          <w:rFonts w:ascii="Times New Roman" w:hAnsi="Times New Roman" w:cs="Times New Roman"/>
+          <w:sz w:val="24"/>
+          <w:szCs w:val="24"/>
+        </w:rPr>
+      </w:pPr>
+      <w:r>
+        <w:rPr>
+          <w:rFonts w:ascii="Times New Roman" w:hAnsi="Times New Roman" w:cs="Times New Roman"/>
+          <w:sz w:val="24"/>
+          <w:szCs w:val="24"/>
+        </w:rPr>
+        <w:t xml:space="preserve">Switching </w:t>
+      </w:r>
+      <w:r>
+        <w:rPr>
+          <w:rFonts w:ascii="Times New Roman" w:hAnsi="Times New Roman" w:cs="Times New Roman"/>
+          <w:sz w:val="24"/>
+          <w:szCs w:val="24"/>
+        </w:rPr>
+        <w:t xml:space="preserve">voltage function: Commanded phase voltage, </w:t>
+      </w:r>
+      <w:r>
+        <w:rPr>
+          <w:rFonts w:ascii="Times New Roman" w:hAnsi="Times New Roman" w:cs="Times New Roman"/>
+          <w:color w:val="00B050"/>
+          <w:sz w:val="24"/>
+          <w:szCs w:val="24"/>
+        </w:rPr>
+        <w:t>Parameterized</w:t>
+      </w:r>
+    </w:p>
+    <w:p>
+      <w:pPr>
+        <w:pStyle w:val="ListParagraph"/>
+        <w:numPr>
+          <w:ilvl w:val="0"/>
+          <w:numId w:val="14"/>
+        </w:numPr>
+        <w:spacing w:line="360" w:lineRule="auto"/>
+        <w:rPr>
+          <w:rFonts w:ascii="Times New Roman" w:hAnsi="Times New Roman" w:cs="Times New Roman"/>
+          <w:sz w:val="24"/>
+          <w:szCs w:val="24"/>
+        </w:rPr>
+      </w:pPr>
+      <w:r>
+        <w:rPr>
+          <w:rFonts w:ascii="Times New Roman" w:hAnsi="Times New Roman" w:cs="Times New Roman"/>
+          <w:sz w:val="24"/>
+          <w:szCs w:val="24"/>
+        </w:rPr>
+        <w:t>Vector</w:t>
+      </w:r>
+      <w:r>
+        <w:rPr>
+          <w:rFonts w:ascii="Times New Roman" w:hAnsi="Times New Roman" w:cs="Times New Roman"/>
+          <w:sz w:val="24"/>
+          <w:szCs w:val="24"/>
+        </w:rPr>
+        <w:t xml:space="preserve"> of speeds </w:t>
+      </w:r>
+      <w:r>
+        <w:rPr>
+          <w:rFonts w:ascii="Times New Roman" w:hAnsi="Times New Roman" w:cs="Times New Roman"/>
+          <w:sz w:val="24"/>
+          <w:szCs w:val="24"/>
+        </w:rPr>
+        <w:t>(</w:t>
+      </w:r>
+      <w:r>
+        <w:rPr>
+          <w:rFonts w:ascii="Times New Roman" w:hAnsi="Times New Roman" w:cs="Times New Roman"/>
+          <w:sz w:val="24"/>
+          <w:szCs w:val="24"/>
+        </w:rPr>
+        <w:t>w) for tabulated losses, w_eff_bp</w:t>
+      </w:r>
+      <w:r>
+        <w:rPr>
+          <w:rFonts w:ascii="Times New Roman" w:hAnsi="Times New Roman" w:cs="Times New Roman"/>
+          <w:sz w:val="24"/>
+          <w:szCs w:val="24"/>
+        </w:rPr>
+        <w:t xml:space="preserve"> [rad/s]</w:t>
+      </w:r>
+      <w:r>
+        <w:rPr>
+          <w:rFonts w:ascii="Times New Roman" w:hAnsi="Times New Roman" w:cs="Times New Roman"/>
+          <w:sz w:val="24"/>
+          <w:szCs w:val="24"/>
+        </w:rPr>
+        <w:t xml:space="preserve">: See model, </w:t>
+      </w:r>
+      <w:r>
+        <w:rPr>
+          <w:rFonts w:ascii="Times New Roman" w:hAnsi="Times New Roman" w:cs="Times New Roman"/>
+          <w:color w:val="00B050"/>
+          <w:sz w:val="24"/>
+          <w:szCs w:val="24"/>
+        </w:rPr>
+        <w:t>Parameterized</w:t>
+      </w:r>
+    </w:p>
+    <w:p>
+      <w:pPr>
+        <w:pStyle w:val="ListParagraph"/>
+        <w:numPr>
+          <w:ilvl w:val="0"/>
+          <w:numId w:val="14"/>
+        </w:numPr>
+        <w:spacing w:line="360" w:lineRule="auto"/>
+        <w:rPr>
+          <w:rFonts w:ascii="Times New Roman" w:hAnsi="Times New Roman" w:cs="Times New Roman"/>
+          <w:sz w:val="24"/>
+          <w:szCs w:val="24"/>
+        </w:rPr>
+      </w:pPr>
+      <w:r>
+        <w:rPr>
+          <w:rFonts w:ascii="Times New Roman" w:hAnsi="Times New Roman" w:cs="Times New Roman"/>
+          <w:sz w:val="24"/>
+          <w:szCs w:val="24"/>
+        </w:rPr>
+        <w:t>Vec</w:t>
+      </w:r>
+      <w:r>
+        <w:rPr>
+          <w:rFonts w:ascii="Times New Roman" w:hAnsi="Times New Roman" w:cs="Times New Roman"/>
+          <w:sz w:val="24"/>
+          <w:szCs w:val="24"/>
+        </w:rPr>
+        <w:t xml:space="preserve">tor of torques (T) for tabulated losses, T_eff_bp [Nm]: </w:t>
+      </w:r>
+      <w:r>
+        <w:rPr>
+          <w:rFonts w:ascii="Times New Roman" w:hAnsi="Times New Roman" w:cs="Times New Roman"/>
+          <w:sz w:val="24"/>
+          <w:szCs w:val="24"/>
+        </w:rPr>
+        <w:t xml:space="preserve">See model, </w:t>
+      </w:r>
+      <w:r>
+        <w:rPr>
+          <w:rFonts w:ascii="Times New Roman" w:hAnsi="Times New Roman" w:cs="Times New Roman"/>
+          <w:color w:val="00B050"/>
+          <w:sz w:val="24"/>
+          <w:szCs w:val="24"/>
+        </w:rPr>
+        <w:t>Parameterized</w:t>
+      </w:r>
+    </w:p>
+    <w:p>
+      <w:pPr>
+        <w:pStyle w:val="ListParagraph"/>
+        <w:numPr>
+          <w:ilvl w:val="0"/>
+          <w:numId w:val="14"/>
+        </w:numPr>
+        <w:spacing w:line="360" w:lineRule="auto"/>
+        <w:rPr>
+          <w:rFonts w:ascii="Times New Roman" w:hAnsi="Times New Roman" w:cs="Times New Roman"/>
+          <w:sz w:val="24"/>
+          <w:szCs w:val="24"/>
+        </w:rPr>
+      </w:pPr>
+      <w:r>
+        <w:rPr>
+          <w:rFonts w:ascii="Times New Roman" w:hAnsi="Times New Roman" w:cs="Times New Roman"/>
+          <w:sz w:val="24"/>
+          <w:szCs w:val="24"/>
+        </w:rPr>
+        <w:t>Corresponding power loss, ploss_table [W</w:t>
+      </w:r>
+      <w:r>
+        <w:rPr>
+          <w:rFonts w:ascii="Times New Roman" w:hAnsi="Times New Roman" w:cs="Times New Roman"/>
+          <w:sz w:val="24"/>
+          <w:szCs w:val="24"/>
+        </w:rPr>
+        <w:t>]</w:t>
+      </w:r>
+      <w:r>
+        <w:rPr>
+          <w:rFonts w:ascii="Times New Roman" w:hAnsi="Times New Roman" w:cs="Times New Roman"/>
+          <w:sz w:val="24"/>
+          <w:szCs w:val="24"/>
+        </w:rPr>
+        <w:t xml:space="preserve">: </w:t>
+      </w:r>
+      <w:r>
+        <w:rPr>
+          <w:rFonts w:ascii="Times New Roman" w:hAnsi="Times New Roman" w:cs="Times New Roman"/>
+          <w:sz w:val="24"/>
+          <w:szCs w:val="24"/>
+        </w:rPr>
+        <w:t xml:space="preserve">Current value is a non-default placeholder and is inaccurate; </w:t>
+      </w:r>
+      <w:r>
+        <w:rPr>
+          <w:rFonts w:ascii="Times New Roman" w:hAnsi="Times New Roman" w:cs="Times New Roman"/>
+          <w:color w:val="FF0000"/>
+          <w:sz w:val="24"/>
+          <w:szCs w:val="24"/>
+        </w:rPr>
+        <w:t>Not parameterized</w:t>
+      </w:r>
     </w:p>
     <w:p>
       <w:pPr>
@@ -2715,36 +3472,7 @@
             <w:sz w:val="24"/>
             <w:szCs w:val="24"/>
           </w:rPr>
-          <w:t xml:space="preserve">MRAX 208 </w:t>
-        </w:r>
-        <w:proofErr w:type="spellStart"/>
-        <w:r>
-          <w:rPr>
-            <w:rStyle w:val="Hyperlink"/>
-            <w:rFonts w:ascii="Times New Roman" w:hAnsi="Times New Roman" w:cs="Times New Roman"/>
-            <w:sz w:val="24"/>
-            <w:szCs w:val="24"/>
-          </w:rPr>
-          <w:t>Techinca</w:t>
-        </w:r>
-        <w:r>
-          <w:rPr>
-            <w:rStyle w:val="Hyperlink"/>
-            <w:rFonts w:ascii="Times New Roman" w:hAnsi="Times New Roman" w:cs="Times New Roman"/>
-            <w:sz w:val="24"/>
-            <w:szCs w:val="24"/>
-          </w:rPr>
-          <w:t>l</w:t>
-        </w:r>
-        <w:proofErr w:type="spellEnd"/>
-        <w:r>
-          <w:rPr>
-            <w:rStyle w:val="Hyperlink"/>
-            <w:rFonts w:ascii="Times New Roman" w:hAnsi="Times New Roman" w:cs="Times New Roman"/>
-            <w:sz w:val="24"/>
-            <w:szCs w:val="24"/>
-          </w:rPr>
-          <w:t xml:space="preserve"> Data Table</w:t>
+          <w:t>MRAX 208 Techincal Data Table</w:t>
         </w:r>
       </w:hyperlink>
       <w:r>
@@ -2947,6 +3675,95 @@
     </w:lvl>
   </w:abstractNum>
   <w:abstractNum w:abstractNumId="2" w15:restartNumberingAfterBreak="0">
+    <w:nsid w:val="126D09C0"/>
+    <w:multiLevelType w:val="hybridMultilevel"/>
+    <w:tmpl w:val="DB38AA48"/>
+    <w:lvl w:ilvl="0" w:tplc="4F945470">
+      <w:start w:val="1"/>
+      <w:numFmt w:val="lowerRoman"/>
+      <w:lvlText w:val="%1."/>
+      <w:lvlJc w:val="left"/>
+      <w:pPr>
+        <w:ind w:left="1080" w:hanging="720"/>
+      </w:pPr>
+      <w:rPr>
+        <w:rFonts w:hint="default"/>
+      </w:rPr>
+    </w:lvl>
+    <w:lvl w:ilvl="1" w:tplc="04090019" w:tentative="1">
+      <w:start w:val="1"/>
+      <w:numFmt w:val="lowerLetter"/>
+      <w:lvlText w:val="%2."/>
+      <w:lvlJc w:val="left"/>
+      <w:pPr>
+        <w:ind w:left="1440" w:hanging="360"/>
+      </w:pPr>
+    </w:lvl>
+    <w:lvl w:ilvl="2" w:tplc="0409001B" w:tentative="1">
+      <w:start w:val="1"/>
+      <w:numFmt w:val="lowerRoman"/>
+      <w:lvlText w:val="%3."/>
+      <w:lvlJc w:val="right"/>
+      <w:pPr>
+        <w:ind w:left="2160" w:hanging="180"/>
+      </w:pPr>
+    </w:lvl>
+    <w:lvl w:ilvl="3" w:tplc="0409000F" w:tentative="1">
+      <w:start w:val="1"/>
+      <w:numFmt w:val="decimal"/>
+      <w:lvlText w:val="%4."/>
+      <w:lvlJc w:val="left"/>
+      <w:pPr>
+        <w:ind w:left="2880" w:hanging="360"/>
+      </w:pPr>
+    </w:lvl>
+    <w:lvl w:ilvl="4" w:tplc="04090019" w:tentative="1">
+      <w:start w:val="1"/>
+      <w:numFmt w:val="lowerLetter"/>
+      <w:lvlText w:val="%5."/>
+      <w:lvlJc w:val="left"/>
+      <w:pPr>
+        <w:ind w:left="3600" w:hanging="360"/>
+      </w:pPr>
+    </w:lvl>
+    <w:lvl w:ilvl="5" w:tplc="0409001B" w:tentative="1">
+      <w:start w:val="1"/>
+      <w:numFmt w:val="lowerRoman"/>
+      <w:lvlText w:val="%6."/>
+      <w:lvlJc w:val="right"/>
+      <w:pPr>
+        <w:ind w:left="4320" w:hanging="180"/>
+      </w:pPr>
+    </w:lvl>
+    <w:lvl w:ilvl="6" w:tplc="0409000F" w:tentative="1">
+      <w:start w:val="1"/>
+      <w:numFmt w:val="decimal"/>
+      <w:lvlText w:val="%7."/>
+      <w:lvlJc w:val="left"/>
+      <w:pPr>
+        <w:ind w:left="5040" w:hanging="360"/>
+      </w:pPr>
+    </w:lvl>
+    <w:lvl w:ilvl="7" w:tplc="04090019" w:tentative="1">
+      <w:start w:val="1"/>
+      <w:numFmt w:val="lowerLetter"/>
+      <w:lvlText w:val="%8."/>
+      <w:lvlJc w:val="left"/>
+      <w:pPr>
+        <w:ind w:left="5760" w:hanging="360"/>
+      </w:pPr>
+    </w:lvl>
+    <w:lvl w:ilvl="8" w:tplc="0409001B" w:tentative="1">
+      <w:start w:val="1"/>
+      <w:numFmt w:val="lowerRoman"/>
+      <w:lvlText w:val="%9."/>
+      <w:lvlJc w:val="right"/>
+      <w:pPr>
+        <w:ind w:left="6480" w:hanging="180"/>
+      </w:pPr>
+    </w:lvl>
+  </w:abstractNum>
+  <w:abstractNum w:abstractNumId="3" w15:restartNumberingAfterBreak="0">
     <w:nsid w:val="12E51352"/>
     <w:multiLevelType w:val="hybridMultilevel"/>
     <w:tmpl w:val="49885A6C"/>
@@ -3035,7 +3852,7 @@
       </w:pPr>
     </w:lvl>
   </w:abstractNum>
-  <w:abstractNum w:abstractNumId="3" w15:restartNumberingAfterBreak="0">
+  <w:abstractNum w:abstractNumId="4" w15:restartNumberingAfterBreak="0">
     <w:nsid w:val="18396E1A"/>
     <w:multiLevelType w:val="hybridMultilevel"/>
     <w:tmpl w:val="04F46732"/>
@@ -3124,7 +3941,7 @@
       </w:pPr>
     </w:lvl>
   </w:abstractNum>
-  <w:abstractNum w:abstractNumId="4" w15:restartNumberingAfterBreak="0">
+  <w:abstractNum w:abstractNumId="5" w15:restartNumberingAfterBreak="0">
     <w:nsid w:val="18594114"/>
     <w:multiLevelType w:val="hybridMultilevel"/>
     <w:tmpl w:val="1416CD9E"/>
@@ -3213,7 +4030,274 @@
       </w:pPr>
     </w:lvl>
   </w:abstractNum>
-  <w:abstractNum w:abstractNumId="5" w15:restartNumberingAfterBreak="0">
+  <w:abstractNum w:abstractNumId="6" w15:restartNumberingAfterBreak="0">
+    <w:nsid w:val="1B91525F"/>
+    <w:multiLevelType w:val="hybridMultilevel"/>
+    <w:tmpl w:val="22BA7ACA"/>
+    <w:lvl w:ilvl="0" w:tplc="3F18F1F0">
+      <w:start w:val="1"/>
+      <w:numFmt w:val="lowerRoman"/>
+      <w:lvlText w:val="%1."/>
+      <w:lvlJc w:val="left"/>
+      <w:pPr>
+        <w:ind w:left="1080" w:hanging="720"/>
+      </w:pPr>
+      <w:rPr>
+        <w:rFonts w:hint="default"/>
+      </w:rPr>
+    </w:lvl>
+    <w:lvl w:ilvl="1" w:tplc="04090019" w:tentative="1">
+      <w:start w:val="1"/>
+      <w:numFmt w:val="lowerLetter"/>
+      <w:lvlText w:val="%2."/>
+      <w:lvlJc w:val="left"/>
+      <w:pPr>
+        <w:ind w:left="1440" w:hanging="360"/>
+      </w:pPr>
+    </w:lvl>
+    <w:lvl w:ilvl="2" w:tplc="0409001B" w:tentative="1">
+      <w:start w:val="1"/>
+      <w:numFmt w:val="lowerRoman"/>
+      <w:lvlText w:val="%3."/>
+      <w:lvlJc w:val="right"/>
+      <w:pPr>
+        <w:ind w:left="2160" w:hanging="180"/>
+      </w:pPr>
+    </w:lvl>
+    <w:lvl w:ilvl="3" w:tplc="0409000F" w:tentative="1">
+      <w:start w:val="1"/>
+      <w:numFmt w:val="decimal"/>
+      <w:lvlText w:val="%4."/>
+      <w:lvlJc w:val="left"/>
+      <w:pPr>
+        <w:ind w:left="2880" w:hanging="360"/>
+      </w:pPr>
+    </w:lvl>
+    <w:lvl w:ilvl="4" w:tplc="04090019" w:tentative="1">
+      <w:start w:val="1"/>
+      <w:numFmt w:val="lowerLetter"/>
+      <w:lvlText w:val="%5."/>
+      <w:lvlJc w:val="left"/>
+      <w:pPr>
+        <w:ind w:left="3600" w:hanging="360"/>
+      </w:pPr>
+    </w:lvl>
+    <w:lvl w:ilvl="5" w:tplc="0409001B" w:tentative="1">
+      <w:start w:val="1"/>
+      <w:numFmt w:val="lowerRoman"/>
+      <w:lvlText w:val="%6."/>
+      <w:lvlJc w:val="right"/>
+      <w:pPr>
+        <w:ind w:left="4320" w:hanging="180"/>
+      </w:pPr>
+    </w:lvl>
+    <w:lvl w:ilvl="6" w:tplc="0409000F" w:tentative="1">
+      <w:start w:val="1"/>
+      <w:numFmt w:val="decimal"/>
+      <w:lvlText w:val="%7."/>
+      <w:lvlJc w:val="left"/>
+      <w:pPr>
+        <w:ind w:left="5040" w:hanging="360"/>
+      </w:pPr>
+    </w:lvl>
+    <w:lvl w:ilvl="7" w:tplc="04090019" w:tentative="1">
+      <w:start w:val="1"/>
+      <w:numFmt w:val="lowerLetter"/>
+      <w:lvlText w:val="%8."/>
+      <w:lvlJc w:val="left"/>
+      <w:pPr>
+        <w:ind w:left="5760" w:hanging="360"/>
+      </w:pPr>
+    </w:lvl>
+    <w:lvl w:ilvl="8" w:tplc="0409001B" w:tentative="1">
+      <w:start w:val="1"/>
+      <w:numFmt w:val="lowerRoman"/>
+      <w:lvlText w:val="%9."/>
+      <w:lvlJc w:val="right"/>
+      <w:pPr>
+        <w:ind w:left="6480" w:hanging="180"/>
+      </w:pPr>
+    </w:lvl>
+  </w:abstractNum>
+  <w:abstractNum w:abstractNumId="7" w15:restartNumberingAfterBreak="0">
+    <w:nsid w:val="21E327C2"/>
+    <w:multiLevelType w:val="hybridMultilevel"/>
+    <w:tmpl w:val="2EE08F7C"/>
+    <w:lvl w:ilvl="0" w:tplc="CFF8EEF0">
+      <w:start w:val="1"/>
+      <w:numFmt w:val="lowerRoman"/>
+      <w:lvlText w:val="%1."/>
+      <w:lvlJc w:val="left"/>
+      <w:pPr>
+        <w:ind w:left="1080" w:hanging="720"/>
+      </w:pPr>
+      <w:rPr>
+        <w:rFonts w:hint="default"/>
+      </w:rPr>
+    </w:lvl>
+    <w:lvl w:ilvl="1" w:tplc="04090019" w:tentative="1">
+      <w:start w:val="1"/>
+      <w:numFmt w:val="lowerLetter"/>
+      <w:lvlText w:val="%2."/>
+      <w:lvlJc w:val="left"/>
+      <w:pPr>
+        <w:ind w:left="1440" w:hanging="360"/>
+      </w:pPr>
+    </w:lvl>
+    <w:lvl w:ilvl="2" w:tplc="0409001B" w:tentative="1">
+      <w:start w:val="1"/>
+      <w:numFmt w:val="lowerRoman"/>
+      <w:lvlText w:val="%3."/>
+      <w:lvlJc w:val="right"/>
+      <w:pPr>
+        <w:ind w:left="2160" w:hanging="180"/>
+      </w:pPr>
+    </w:lvl>
+    <w:lvl w:ilvl="3" w:tplc="0409000F" w:tentative="1">
+      <w:start w:val="1"/>
+      <w:numFmt w:val="decimal"/>
+      <w:lvlText w:val="%4."/>
+      <w:lvlJc w:val="left"/>
+      <w:pPr>
+        <w:ind w:left="2880" w:hanging="360"/>
+      </w:pPr>
+    </w:lvl>
+    <w:lvl w:ilvl="4" w:tplc="04090019" w:tentative="1">
+      <w:start w:val="1"/>
+      <w:numFmt w:val="lowerLetter"/>
+      <w:lvlText w:val="%5."/>
+      <w:lvlJc w:val="left"/>
+      <w:pPr>
+        <w:ind w:left="3600" w:hanging="360"/>
+      </w:pPr>
+    </w:lvl>
+    <w:lvl w:ilvl="5" w:tplc="0409001B" w:tentative="1">
+      <w:start w:val="1"/>
+      <w:numFmt w:val="lowerRoman"/>
+      <w:lvlText w:val="%6."/>
+      <w:lvlJc w:val="right"/>
+      <w:pPr>
+        <w:ind w:left="4320" w:hanging="180"/>
+      </w:pPr>
+    </w:lvl>
+    <w:lvl w:ilvl="6" w:tplc="0409000F" w:tentative="1">
+      <w:start w:val="1"/>
+      <w:numFmt w:val="decimal"/>
+      <w:lvlText w:val="%7."/>
+      <w:lvlJc w:val="left"/>
+      <w:pPr>
+        <w:ind w:left="5040" w:hanging="360"/>
+      </w:pPr>
+    </w:lvl>
+    <w:lvl w:ilvl="7" w:tplc="04090019" w:tentative="1">
+      <w:start w:val="1"/>
+      <w:numFmt w:val="lowerLetter"/>
+      <w:lvlText w:val="%8."/>
+      <w:lvlJc w:val="left"/>
+      <w:pPr>
+        <w:ind w:left="5760" w:hanging="360"/>
+      </w:pPr>
+    </w:lvl>
+    <w:lvl w:ilvl="8" w:tplc="0409001B" w:tentative="1">
+      <w:start w:val="1"/>
+      <w:numFmt w:val="lowerRoman"/>
+      <w:lvlText w:val="%9."/>
+      <w:lvlJc w:val="right"/>
+      <w:pPr>
+        <w:ind w:left="6480" w:hanging="180"/>
+      </w:pPr>
+    </w:lvl>
+  </w:abstractNum>
+  <w:abstractNum w:abstractNumId="8" w15:restartNumberingAfterBreak="0">
+    <w:nsid w:val="2BCA152B"/>
+    <w:multiLevelType w:val="hybridMultilevel"/>
+    <w:tmpl w:val="3376A338"/>
+    <w:lvl w:ilvl="0" w:tplc="67CA4FAE">
+      <w:start w:val="1"/>
+      <w:numFmt w:val="lowerRoman"/>
+      <w:lvlText w:val="%1."/>
+      <w:lvlJc w:val="left"/>
+      <w:pPr>
+        <w:ind w:left="1080" w:hanging="720"/>
+      </w:pPr>
+      <w:rPr>
+        <w:rFonts w:hint="default"/>
+      </w:rPr>
+    </w:lvl>
+    <w:lvl w:ilvl="1" w:tplc="04090019" w:tentative="1">
+      <w:start w:val="1"/>
+      <w:numFmt w:val="lowerLetter"/>
+      <w:lvlText w:val="%2."/>
+      <w:lvlJc w:val="left"/>
+      <w:pPr>
+        <w:ind w:left="1440" w:hanging="360"/>
+      </w:pPr>
+    </w:lvl>
+    <w:lvl w:ilvl="2" w:tplc="0409001B" w:tentative="1">
+      <w:start w:val="1"/>
+      <w:numFmt w:val="lowerRoman"/>
+      <w:lvlText w:val="%3."/>
+      <w:lvlJc w:val="right"/>
+      <w:pPr>
+        <w:ind w:left="2160" w:hanging="180"/>
+      </w:pPr>
+    </w:lvl>
+    <w:lvl w:ilvl="3" w:tplc="0409000F" w:tentative="1">
+      <w:start w:val="1"/>
+      <w:numFmt w:val="decimal"/>
+      <w:lvlText w:val="%4."/>
+      <w:lvlJc w:val="left"/>
+      <w:pPr>
+        <w:ind w:left="2880" w:hanging="360"/>
+      </w:pPr>
+    </w:lvl>
+    <w:lvl w:ilvl="4" w:tplc="04090019" w:tentative="1">
+      <w:start w:val="1"/>
+      <w:numFmt w:val="lowerLetter"/>
+      <w:lvlText w:val="%5."/>
+      <w:lvlJc w:val="left"/>
+      <w:pPr>
+        <w:ind w:left="3600" w:hanging="360"/>
+      </w:pPr>
+    </w:lvl>
+    <w:lvl w:ilvl="5" w:tplc="0409001B" w:tentative="1">
+      <w:start w:val="1"/>
+      <w:numFmt w:val="lowerRoman"/>
+      <w:lvlText w:val="%6."/>
+      <w:lvlJc w:val="right"/>
+      <w:pPr>
+        <w:ind w:left="4320" w:hanging="180"/>
+      </w:pPr>
+    </w:lvl>
+    <w:lvl w:ilvl="6" w:tplc="0409000F" w:tentative="1">
+      <w:start w:val="1"/>
+      <w:numFmt w:val="decimal"/>
+      <w:lvlText w:val="%7."/>
+      <w:lvlJc w:val="left"/>
+      <w:pPr>
+        <w:ind w:left="5040" w:hanging="360"/>
+      </w:pPr>
+    </w:lvl>
+    <w:lvl w:ilvl="7" w:tplc="04090019" w:tentative="1">
+      <w:start w:val="1"/>
+      <w:numFmt w:val="lowerLetter"/>
+      <w:lvlText w:val="%8."/>
+      <w:lvlJc w:val="left"/>
+      <w:pPr>
+        <w:ind w:left="5760" w:hanging="360"/>
+      </w:pPr>
+    </w:lvl>
+    <w:lvl w:ilvl="8" w:tplc="0409001B" w:tentative="1">
+      <w:start w:val="1"/>
+      <w:numFmt w:val="lowerRoman"/>
+      <w:lvlText w:val="%9."/>
+      <w:lvlJc w:val="right"/>
+      <w:pPr>
+        <w:ind w:left="6480" w:hanging="180"/>
+      </w:pPr>
+    </w:lvl>
+  </w:abstractNum>
+  <w:abstractNum w:abstractNumId="9" w15:restartNumberingAfterBreak="0">
     <w:nsid w:val="337A7E01"/>
     <w:multiLevelType w:val="hybridMultilevel"/>
     <w:tmpl w:val="73C254FC"/>
@@ -3302,7 +4386,96 @@
       </w:pPr>
     </w:lvl>
   </w:abstractNum>
-  <w:abstractNum w:abstractNumId="6" w15:restartNumberingAfterBreak="0">
+  <w:abstractNum w:abstractNumId="10" w15:restartNumberingAfterBreak="0">
+    <w:nsid w:val="3D396E14"/>
+    <w:multiLevelType w:val="hybridMultilevel"/>
+    <w:tmpl w:val="08061798"/>
+    <w:lvl w:ilvl="0" w:tplc="479A4A84">
+      <w:start w:val="1"/>
+      <w:numFmt w:val="lowerRoman"/>
+      <w:lvlText w:val="%1."/>
+      <w:lvlJc w:val="left"/>
+      <w:pPr>
+        <w:ind w:left="1080" w:hanging="720"/>
+      </w:pPr>
+      <w:rPr>
+        <w:rFonts w:hint="default"/>
+      </w:rPr>
+    </w:lvl>
+    <w:lvl w:ilvl="1" w:tplc="04090019" w:tentative="1">
+      <w:start w:val="1"/>
+      <w:numFmt w:val="lowerLetter"/>
+      <w:lvlText w:val="%2."/>
+      <w:lvlJc w:val="left"/>
+      <w:pPr>
+        <w:ind w:left="1440" w:hanging="360"/>
+      </w:pPr>
+    </w:lvl>
+    <w:lvl w:ilvl="2" w:tplc="0409001B" w:tentative="1">
+      <w:start w:val="1"/>
+      <w:numFmt w:val="lowerRoman"/>
+      <w:lvlText w:val="%3."/>
+      <w:lvlJc w:val="right"/>
+      <w:pPr>
+        <w:ind w:left="2160" w:hanging="180"/>
+      </w:pPr>
+    </w:lvl>
+    <w:lvl w:ilvl="3" w:tplc="0409000F" w:tentative="1">
+      <w:start w:val="1"/>
+      <w:numFmt w:val="decimal"/>
+      <w:lvlText w:val="%4."/>
+      <w:lvlJc w:val="left"/>
+      <w:pPr>
+        <w:ind w:left="2880" w:hanging="360"/>
+      </w:pPr>
+    </w:lvl>
+    <w:lvl w:ilvl="4" w:tplc="04090019" w:tentative="1">
+      <w:start w:val="1"/>
+      <w:numFmt w:val="lowerLetter"/>
+      <w:lvlText w:val="%5."/>
+      <w:lvlJc w:val="left"/>
+      <w:pPr>
+        <w:ind w:left="3600" w:hanging="360"/>
+      </w:pPr>
+    </w:lvl>
+    <w:lvl w:ilvl="5" w:tplc="0409001B" w:tentative="1">
+      <w:start w:val="1"/>
+      <w:numFmt w:val="lowerRoman"/>
+      <w:lvlText w:val="%6."/>
+      <w:lvlJc w:val="right"/>
+      <w:pPr>
+        <w:ind w:left="4320" w:hanging="180"/>
+      </w:pPr>
+    </w:lvl>
+    <w:lvl w:ilvl="6" w:tplc="0409000F" w:tentative="1">
+      <w:start w:val="1"/>
+      <w:numFmt w:val="decimal"/>
+      <w:lvlText w:val="%7."/>
+      <w:lvlJc w:val="left"/>
+      <w:pPr>
+        <w:ind w:left="5040" w:hanging="360"/>
+      </w:pPr>
+    </w:lvl>
+    <w:lvl w:ilvl="7" w:tplc="04090019" w:tentative="1">
+      <w:start w:val="1"/>
+      <w:numFmt w:val="lowerLetter"/>
+      <w:lvlText w:val="%8."/>
+      <w:lvlJc w:val="left"/>
+      <w:pPr>
+        <w:ind w:left="5760" w:hanging="360"/>
+      </w:pPr>
+    </w:lvl>
+    <w:lvl w:ilvl="8" w:tplc="0409001B" w:tentative="1">
+      <w:start w:val="1"/>
+      <w:numFmt w:val="lowerRoman"/>
+      <w:lvlText w:val="%9."/>
+      <w:lvlJc w:val="right"/>
+      <w:pPr>
+        <w:ind w:left="6480" w:hanging="180"/>
+      </w:pPr>
+    </w:lvl>
+  </w:abstractNum>
+  <w:abstractNum w:abstractNumId="11" w15:restartNumberingAfterBreak="0">
     <w:nsid w:val="4FBB6FEC"/>
     <w:multiLevelType w:val="hybridMultilevel"/>
     <w:tmpl w:val="DD22EB8C"/>
@@ -3391,26 +4564,225 @@
       </w:pPr>
     </w:lvl>
   </w:abstractNum>
+  <w:abstractNum w:abstractNumId="12" w15:restartNumberingAfterBreak="0">
+    <w:nsid w:val="639925AD"/>
+    <w:multiLevelType w:val="hybridMultilevel"/>
+    <w:tmpl w:val="6B0A0102"/>
+    <w:lvl w:ilvl="0" w:tplc="11FC68E4">
+      <w:start w:val="1"/>
+      <w:numFmt w:val="lowerRoman"/>
+      <w:lvlText w:val="%1."/>
+      <w:lvlJc w:val="left"/>
+      <w:pPr>
+        <w:ind w:left="1080" w:hanging="720"/>
+      </w:pPr>
+      <w:rPr>
+        <w:rFonts w:hint="default"/>
+      </w:rPr>
+    </w:lvl>
+    <w:lvl w:ilvl="1" w:tplc="04090019" w:tentative="1">
+      <w:start w:val="1"/>
+      <w:numFmt w:val="lowerLetter"/>
+      <w:lvlText w:val="%2."/>
+      <w:lvlJc w:val="left"/>
+      <w:pPr>
+        <w:ind w:left="1440" w:hanging="360"/>
+      </w:pPr>
+    </w:lvl>
+    <w:lvl w:ilvl="2" w:tplc="0409001B" w:tentative="1">
+      <w:start w:val="1"/>
+      <w:numFmt w:val="lowerRoman"/>
+      <w:lvlText w:val="%3."/>
+      <w:lvlJc w:val="right"/>
+      <w:pPr>
+        <w:ind w:left="2160" w:hanging="180"/>
+      </w:pPr>
+    </w:lvl>
+    <w:lvl w:ilvl="3" w:tplc="0409000F" w:tentative="1">
+      <w:start w:val="1"/>
+      <w:numFmt w:val="decimal"/>
+      <w:lvlText w:val="%4."/>
+      <w:lvlJc w:val="left"/>
+      <w:pPr>
+        <w:ind w:left="2880" w:hanging="360"/>
+      </w:pPr>
+    </w:lvl>
+    <w:lvl w:ilvl="4" w:tplc="04090019" w:tentative="1">
+      <w:start w:val="1"/>
+      <w:numFmt w:val="lowerLetter"/>
+      <w:lvlText w:val="%5."/>
+      <w:lvlJc w:val="left"/>
+      <w:pPr>
+        <w:ind w:left="3600" w:hanging="360"/>
+      </w:pPr>
+    </w:lvl>
+    <w:lvl w:ilvl="5" w:tplc="0409001B" w:tentative="1">
+      <w:start w:val="1"/>
+      <w:numFmt w:val="lowerRoman"/>
+      <w:lvlText w:val="%6."/>
+      <w:lvlJc w:val="right"/>
+      <w:pPr>
+        <w:ind w:left="4320" w:hanging="180"/>
+      </w:pPr>
+    </w:lvl>
+    <w:lvl w:ilvl="6" w:tplc="0409000F" w:tentative="1">
+      <w:start w:val="1"/>
+      <w:numFmt w:val="decimal"/>
+      <w:lvlText w:val="%7."/>
+      <w:lvlJc w:val="left"/>
+      <w:pPr>
+        <w:ind w:left="5040" w:hanging="360"/>
+      </w:pPr>
+    </w:lvl>
+    <w:lvl w:ilvl="7" w:tplc="04090019" w:tentative="1">
+      <w:start w:val="1"/>
+      <w:numFmt w:val="lowerLetter"/>
+      <w:lvlText w:val="%8."/>
+      <w:lvlJc w:val="left"/>
+      <w:pPr>
+        <w:ind w:left="5760" w:hanging="360"/>
+      </w:pPr>
+    </w:lvl>
+    <w:lvl w:ilvl="8" w:tplc="0409001B" w:tentative="1">
+      <w:start w:val="1"/>
+      <w:numFmt w:val="lowerRoman"/>
+      <w:lvlText w:val="%9."/>
+      <w:lvlJc w:val="right"/>
+      <w:pPr>
+        <w:ind w:left="6480" w:hanging="180"/>
+      </w:pPr>
+    </w:lvl>
+  </w:abstractNum>
+  <w:abstractNum w:abstractNumId="13" w15:restartNumberingAfterBreak="0">
+    <w:nsid w:val="6CD91C72"/>
+    <w:multiLevelType w:val="hybridMultilevel"/>
+    <w:tmpl w:val="68807A26"/>
+    <w:lvl w:ilvl="0" w:tplc="8286F0B2">
+      <w:start w:val="1"/>
+      <w:numFmt w:val="lowerRoman"/>
+      <w:lvlText w:val="%1."/>
+      <w:lvlJc w:val="left"/>
+      <w:pPr>
+        <w:ind w:left="1080" w:hanging="720"/>
+      </w:pPr>
+      <w:rPr>
+        <w:rFonts w:hint="default"/>
+      </w:rPr>
+    </w:lvl>
+    <w:lvl w:ilvl="1" w:tplc="04090019" w:tentative="1">
+      <w:start w:val="1"/>
+      <w:numFmt w:val="lowerLetter"/>
+      <w:lvlText w:val="%2."/>
+      <w:lvlJc w:val="left"/>
+      <w:pPr>
+        <w:ind w:left="1440" w:hanging="360"/>
+      </w:pPr>
+    </w:lvl>
+    <w:lvl w:ilvl="2" w:tplc="0409001B" w:tentative="1">
+      <w:start w:val="1"/>
+      <w:numFmt w:val="lowerRoman"/>
+      <w:lvlText w:val="%3."/>
+      <w:lvlJc w:val="right"/>
+      <w:pPr>
+        <w:ind w:left="2160" w:hanging="180"/>
+      </w:pPr>
+    </w:lvl>
+    <w:lvl w:ilvl="3" w:tplc="0409000F" w:tentative="1">
+      <w:start w:val="1"/>
+      <w:numFmt w:val="decimal"/>
+      <w:lvlText w:val="%4."/>
+      <w:lvlJc w:val="left"/>
+      <w:pPr>
+        <w:ind w:left="2880" w:hanging="360"/>
+      </w:pPr>
+    </w:lvl>
+    <w:lvl w:ilvl="4" w:tplc="04090019" w:tentative="1">
+      <w:start w:val="1"/>
+      <w:numFmt w:val="lowerLetter"/>
+      <w:lvlText w:val="%5."/>
+      <w:lvlJc w:val="left"/>
+      <w:pPr>
+        <w:ind w:left="3600" w:hanging="360"/>
+      </w:pPr>
+    </w:lvl>
+    <w:lvl w:ilvl="5" w:tplc="0409001B" w:tentative="1">
+      <w:start w:val="1"/>
+      <w:numFmt w:val="lowerRoman"/>
+      <w:lvlText w:val="%6."/>
+      <w:lvlJc w:val="right"/>
+      <w:pPr>
+        <w:ind w:left="4320" w:hanging="180"/>
+      </w:pPr>
+    </w:lvl>
+    <w:lvl w:ilvl="6" w:tplc="0409000F" w:tentative="1">
+      <w:start w:val="1"/>
+      <w:numFmt w:val="decimal"/>
+      <w:lvlText w:val="%7."/>
+      <w:lvlJc w:val="left"/>
+      <w:pPr>
+        <w:ind w:left="5040" w:hanging="360"/>
+      </w:pPr>
+    </w:lvl>
+    <w:lvl w:ilvl="7" w:tplc="04090019" w:tentative="1">
+      <w:start w:val="1"/>
+      <w:numFmt w:val="lowerLetter"/>
+      <w:lvlText w:val="%8."/>
+      <w:lvlJc w:val="left"/>
+      <w:pPr>
+        <w:ind w:left="5760" w:hanging="360"/>
+      </w:pPr>
+    </w:lvl>
+    <w:lvl w:ilvl="8" w:tplc="0409001B" w:tentative="1">
+      <w:start w:val="1"/>
+      <w:numFmt w:val="lowerRoman"/>
+      <w:lvlText w:val="%9."/>
+      <w:lvlJc w:val="right"/>
+      <w:pPr>
+        <w:ind w:left="6480" w:hanging="180"/>
+      </w:pPr>
+    </w:lvl>
+  </w:abstractNum>
   <w:num w:numId="1">
-    <w:abstractNumId w:val="3"/>
+    <w:abstractNumId w:val="4"/>
   </w:num>
   <w:num w:numId="2">
     <w:abstractNumId w:val="1"/>
   </w:num>
   <w:num w:numId="3">
-    <w:abstractNumId w:val="6"/>
+    <w:abstractNumId w:val="11"/>
   </w:num>
   <w:num w:numId="4">
     <w:abstractNumId w:val="0"/>
   </w:num>
   <w:num w:numId="5">
-    <w:abstractNumId w:val="4"/>
+    <w:abstractNumId w:val="5"/>
   </w:num>
   <w:num w:numId="6">
+    <w:abstractNumId w:val="3"/>
+  </w:num>
+  <w:num w:numId="7">
+    <w:abstractNumId w:val="9"/>
+  </w:num>
+  <w:num w:numId="8">
+    <w:abstractNumId w:val="13"/>
+  </w:num>
+  <w:num w:numId="9">
+    <w:abstractNumId w:val="10"/>
+  </w:num>
+  <w:num w:numId="10">
+    <w:abstractNumId w:val="6"/>
+  </w:num>
+  <w:num w:numId="11">
+    <w:abstractNumId w:val="7"/>
+  </w:num>
+  <w:num w:numId="12">
+    <w:abstractNumId w:val="12"/>
+  </w:num>
+  <w:num w:numId="13">
     <w:abstractNumId w:val="2"/>
   </w:num>
-  <w:num w:numId="7">
-    <w:abstractNumId w:val="5"/>
+  <w:num w:numId="14">
+    <w:abstractNumId w:val="8"/>
   </w:num>
 </w:numbering>
 </file>
@@ -3813,6 +5185,7 @@
   <w:style w:type="paragraph" w:default="1" w:styleId="Normal">
     <w:name w:val="Normal"/>
     <w:qFormat/>
+    <w:rsid w:val="00E90FD8"/>
   </w:style>
   <w:style w:type="character" w:default="1" w:styleId="DefaultParagraphFont">
     <w:name w:val="Default Paragraph Font"/>

</xml_diff>